<commit_message>
writting in capstone docx
</commit_message>
<xml_diff>
--- a/capstone.docx
+++ b/capstone.docx
@@ -10330,7 +10330,6 @@
       <w:pPr>
         <w:pStyle w:val="Heading1"/>
         <w:spacing w:after="240" w:line="240" w:lineRule="auto"/>
-        <w:ind w:left="720"/>
         <w:jc w:val="center"/>
         <w:rPr>
           <w:rFonts w:asciiTheme="majorBidi" w:hAnsiTheme="majorBidi"/>
@@ -10355,17 +10354,16 @@
       <w:bookmarkEnd w:id="13"/>
       <w:bookmarkEnd w:id="14"/>
       <w:bookmarkEnd w:id="15"/>
+      <w:bookmarkEnd w:id="16"/>
       <w:r>
         <w:rPr>
           <w:rFonts w:asciiTheme="majorBidi" w:hAnsiTheme="majorBidi"/>
           <w:color w:val="auto"/>
           <w:sz w:val="48"/>
           <w:szCs w:val="48"/>
-          <w:rtl/>
         </w:rPr>
         <w:t>1</w:t>
       </w:r>
-      <w:bookmarkEnd w:id="16"/>
     </w:p>
     <w:p>
       <w:pPr>
@@ -10650,7 +10648,25 @@
           <w:sz w:val="26"/>
           <w:szCs w:val="26"/>
         </w:rPr>
-        <w:t xml:space="preserve">Duck’s row is a website that provides a full recommendation to where they could hang out at according to their </w:t>
+        <w:t xml:space="preserve">Duck’s row is a website that provides a full recommendation to where they could </w:t>
+      </w:r>
+      <w:r>
+        <w:rPr>
+          <w:rFonts w:asciiTheme="majorBidi" w:eastAsiaTheme="minorEastAsia" w:hAnsiTheme="majorBidi" w:cstheme="majorBidi"/>
+          <w:color w:val="FF0000"/>
+          <w:sz w:val="26"/>
+          <w:szCs w:val="26"/>
+        </w:rPr>
+        <w:t>hang out at</w:t>
+      </w:r>
+      <w:r>
+        <w:rPr>
+          <w:rFonts w:asciiTheme="majorBidi" w:eastAsiaTheme="minorEastAsia" w:hAnsiTheme="majorBidi" w:cstheme="majorBidi"/>
+          <w:color w:val="auto"/>
+          <w:sz w:val="26"/>
+          <w:szCs w:val="26"/>
+        </w:rPr>
+        <w:t xml:space="preserve"> according to their </w:t>
       </w:r>
       <w:r>
         <w:rPr>
@@ -11006,7 +11022,43 @@
           <w:sz w:val="26"/>
           <w:szCs w:val="26"/>
         </w:rPr>
-        <w:t xml:space="preserve"> the best place where they want to go when they’re hanging out and most of the time it result to cancelling all the plans </w:t>
+        <w:t xml:space="preserve"> the best place where they want to go </w:t>
+      </w:r>
+      <w:r>
+        <w:rPr>
+          <w:rFonts w:asciiTheme="majorBidi" w:eastAsiaTheme="minorEastAsia" w:hAnsiTheme="majorBidi" w:cstheme="majorBidi"/>
+          <w:color w:val="FF0000"/>
+          <w:sz w:val="26"/>
+          <w:szCs w:val="26"/>
+        </w:rPr>
+        <w:t>when they’re hanging out</w:t>
+      </w:r>
+      <w:r>
+        <w:rPr>
+          <w:rFonts w:asciiTheme="majorBidi" w:eastAsiaTheme="minorEastAsia" w:hAnsiTheme="majorBidi" w:cstheme="majorBidi"/>
+          <w:color w:val="auto"/>
+          <w:sz w:val="26"/>
+          <w:szCs w:val="26"/>
+        </w:rPr>
+        <w:t xml:space="preserve"> and most of the time </w:t>
+      </w:r>
+      <w:r>
+        <w:rPr>
+          <w:rFonts w:asciiTheme="majorBidi" w:eastAsiaTheme="minorEastAsia" w:hAnsiTheme="majorBidi" w:cstheme="majorBidi"/>
+          <w:color w:val="FF0000"/>
+          <w:sz w:val="26"/>
+          <w:szCs w:val="26"/>
+        </w:rPr>
+        <w:t>it result to cancelling</w:t>
+      </w:r>
+      <w:r>
+        <w:rPr>
+          <w:rFonts w:asciiTheme="majorBidi" w:eastAsiaTheme="minorEastAsia" w:hAnsiTheme="majorBidi" w:cstheme="majorBidi"/>
+          <w:color w:val="auto"/>
+          <w:sz w:val="26"/>
+          <w:szCs w:val="26"/>
+        </w:rPr>
+        <w:t xml:space="preserve"> all the plans </w:t>
       </w:r>
     </w:p>
     <w:p>
@@ -11082,7 +11134,43 @@
           <w:sz w:val="26"/>
           <w:szCs w:val="26"/>
         </w:rPr>
-        <w:t>The main objective of our project is that the website provides a full recommendations to the users according to their budget to make sure they have a great and fun time</w:t>
+        <w:t xml:space="preserve">The main objective of our project is that the website provides </w:t>
+      </w:r>
+      <w:r>
+        <w:rPr>
+          <w:rFonts w:asciiTheme="majorBidi" w:eastAsiaTheme="minorEastAsia" w:hAnsiTheme="majorBidi" w:cstheme="majorBidi"/>
+          <w:color w:val="FF0000"/>
+          <w:sz w:val="26"/>
+          <w:szCs w:val="26"/>
+        </w:rPr>
+        <w:t xml:space="preserve">a full recommendations </w:t>
+      </w:r>
+      <w:r>
+        <w:rPr>
+          <w:rFonts w:asciiTheme="majorBidi" w:eastAsiaTheme="minorEastAsia" w:hAnsiTheme="majorBidi" w:cstheme="majorBidi"/>
+          <w:color w:val="auto"/>
+          <w:sz w:val="26"/>
+          <w:szCs w:val="26"/>
+        </w:rPr>
+        <w:t xml:space="preserve">to the users according to their budget to make sure they have a great and </w:t>
+      </w:r>
+      <w:r>
+        <w:rPr>
+          <w:rFonts w:asciiTheme="majorBidi" w:eastAsiaTheme="minorEastAsia" w:hAnsiTheme="majorBidi" w:cstheme="majorBidi"/>
+          <w:color w:val="FF0000"/>
+          <w:sz w:val="26"/>
+          <w:szCs w:val="26"/>
+        </w:rPr>
+        <w:t>fun</w:t>
+      </w:r>
+      <w:r>
+        <w:rPr>
+          <w:rFonts w:asciiTheme="majorBidi" w:eastAsiaTheme="minorEastAsia" w:hAnsiTheme="majorBidi" w:cstheme="majorBidi"/>
+          <w:color w:val="auto"/>
+          <w:sz w:val="26"/>
+          <w:szCs w:val="26"/>
+        </w:rPr>
+        <w:t xml:space="preserve"> time</w:t>
       </w:r>
     </w:p>
     <w:p>
@@ -23327,6 +23415,7 @@
     <w:lsdException w:name="HTML Sample" w:semiHidden="1" w:unhideWhenUsed="1"/>
     <w:lsdException w:name="HTML Typewriter" w:semiHidden="1" w:unhideWhenUsed="1"/>
     <w:lsdException w:name="HTML Variable" w:semiHidden="1" w:unhideWhenUsed="1"/>
+    <w:lsdException w:name="Normal Table" w:semiHidden="1" w:unhideWhenUsed="1"/>
     <w:lsdException w:name="annotation subject" w:semiHidden="1" w:unhideWhenUsed="1"/>
     <w:lsdException w:name="No List" w:semiHidden="1" w:unhideWhenUsed="1"/>
     <w:lsdException w:name="Outline List 1" w:semiHidden="1" w:unhideWhenUsed="1"/>
@@ -23369,8 +23458,11 @@
     <w:lsdException w:name="Table Contemporary" w:semiHidden="1" w:unhideWhenUsed="1"/>
     <w:lsdException w:name="Table Elegant" w:semiHidden="1" w:unhideWhenUsed="1"/>
     <w:lsdException w:name="Table Professional" w:semiHidden="1" w:unhideWhenUsed="1"/>
+    <w:lsdException w:name="Table Subtle 1" w:semiHidden="1" w:unhideWhenUsed="1"/>
     <w:lsdException w:name="Table Subtle 2" w:semiHidden="1" w:unhideWhenUsed="1"/>
     <w:lsdException w:name="Table Web 1" w:semiHidden="1" w:unhideWhenUsed="1"/>
+    <w:lsdException w:name="Table Web 2" w:semiHidden="1" w:unhideWhenUsed="1"/>
+    <w:lsdException w:name="Table Web 3" w:semiHidden="1" w:unhideWhenUsed="1"/>
     <w:lsdException w:name="Balloon Text" w:semiHidden="1" w:unhideWhenUsed="1"/>
     <w:lsdException w:name="Table Grid" w:uiPriority="59"/>
     <w:lsdException w:name="Table Theme" w:semiHidden="1" w:unhideWhenUsed="1"/>

</xml_diff>

<commit_message>
Conclusion and future Work
</commit_message>
<xml_diff>
--- a/capstone.docx
+++ b/capstone.docx
@@ -1,6 +1,6 @@
 
 <file path=word/document.xml><?xml version="1.0" encoding="utf-8"?>
-<w:document xmlns:wpc="http://schemas.microsoft.com/office/word/2010/wordprocessingCanvas" xmlns:cx="http://schemas.microsoft.com/office/drawing/2014/chartex" xmlns:cx1="http://schemas.microsoft.com/office/drawing/2015/9/8/chartex" xmlns:cx2="http://schemas.microsoft.com/office/drawing/2015/10/21/chartex" xmlns:cx3="http://schemas.microsoft.com/office/drawing/2016/5/9/chartex" xmlns:cx4="http://schemas.microsoft.com/office/drawing/2016/5/10/chartex" xmlns:cx5="http://schemas.microsoft.com/office/drawing/2016/5/11/chartex" xmlns:cx6="http://schemas.microsoft.com/office/drawing/2016/5/12/chartex" xmlns:cx7="http://schemas.microsoft.com/office/drawing/2016/5/13/chartex" xmlns:cx8="http://schemas.microsoft.com/office/drawing/2016/5/14/chartex" xmlns:mc="http://schemas.openxmlformats.org/markup-compatibility/2006" xmlns:aink="http://schemas.microsoft.com/office/drawing/2016/ink" xmlns:am3d="http://schemas.microsoft.com/office/drawing/2017/model3d" xmlns:o="urn:schemas-microsoft-com:office:office" xmlns:oel="http://schemas.microsoft.com/office/2019/extlst" xmlns:r="http://schemas.openxmlformats.org/officeDocument/2006/relationships" xmlns:m="http://schemas.openxmlformats.org/officeDocument/2006/math" xmlns:v="urn:schemas-microsoft-com:vml" xmlns:wp14="http://schemas.microsoft.com/office/word/2010/wordprocessingDrawing" xmlns:wp="http://schemas.openxmlformats.org/drawingml/2006/wordprocessingDrawing" xmlns:w10="urn:schemas-microsoft-com:office:word" xmlns:w="http://schemas.openxmlformats.org/wordprocessingml/2006/main" xmlns:w14="http://schemas.microsoft.com/office/word/2010/wordml" xmlns:w15="http://schemas.microsoft.com/office/word/2012/wordml" xmlns:w16cex="http://schemas.microsoft.com/office/word/2018/wordml/cex" xmlns:w16cid="http://schemas.microsoft.com/office/word/2016/wordml/cid" xmlns:w16="http://schemas.microsoft.com/office/word/2018/wordml" xmlns:w16sdtdh="http://schemas.microsoft.com/office/word/2020/wordml/sdtdatahash" xmlns:w16se="http://schemas.microsoft.com/office/word/2015/wordml/symex" xmlns:wpg="http://schemas.microsoft.com/office/word/2010/wordprocessingGroup" xmlns:wpi="http://schemas.microsoft.com/office/word/2010/wordprocessingInk" xmlns:wne="http://schemas.microsoft.com/office/word/2006/wordml" xmlns:wps="http://schemas.microsoft.com/office/word/2010/wordprocessingShape" mc:Ignorable="w14 w15 w16se w16cid w16 w16cex w16sdtdh wp14">
+<w:document xmlns:wpc="http://schemas.microsoft.com/office/word/2010/wordprocessingCanvas" xmlns:cx="http://schemas.microsoft.com/office/drawing/2014/chartex" xmlns:cx1="http://schemas.microsoft.com/office/drawing/2015/9/8/chartex" xmlns:cx2="http://schemas.microsoft.com/office/drawing/2015/10/21/chartex" xmlns:cx3="http://schemas.microsoft.com/office/drawing/2016/5/9/chartex" xmlns:cx4="http://schemas.microsoft.com/office/drawing/2016/5/10/chartex" xmlns:cx5="http://schemas.microsoft.com/office/drawing/2016/5/11/chartex" xmlns:cx6="http://schemas.microsoft.com/office/drawing/2016/5/12/chartex" xmlns:cx7="http://schemas.microsoft.com/office/drawing/2016/5/13/chartex" xmlns:cx8="http://schemas.microsoft.com/office/drawing/2016/5/14/chartex" xmlns:mc="http://schemas.openxmlformats.org/markup-compatibility/2006" xmlns:aink="http://schemas.microsoft.com/office/drawing/2016/ink" xmlns:am3d="http://schemas.microsoft.com/office/drawing/2017/model3d" xmlns:o="urn:schemas-microsoft-com:office:office" xmlns:oel="http://schemas.microsoft.com/office/2019/extlst" xmlns:r="http://schemas.openxmlformats.org/officeDocument/2006/relationships" xmlns:m="http://schemas.openxmlformats.org/officeDocument/2006/math" xmlns:v="urn:schemas-microsoft-com:vml" xmlns:wp14="http://schemas.microsoft.com/office/word/2010/wordprocessingDrawing" xmlns:wp="http://schemas.openxmlformats.org/drawingml/2006/wordprocessingDrawing" xmlns:w10="urn:schemas-microsoft-com:office:word" xmlns:w="http://schemas.openxmlformats.org/wordprocessingml/2006/main" xmlns:w14="http://schemas.microsoft.com/office/word/2010/wordml" xmlns:w15="http://schemas.microsoft.com/office/word/2012/wordml" xmlns:w16cex="http://schemas.microsoft.com/office/word/2018/wordml/cex" xmlns:w16cid="http://schemas.microsoft.com/office/word/2016/wordml/cid" xmlns:w16="http://schemas.microsoft.com/office/word/2018/wordml" xmlns:w16du="http://schemas.microsoft.com/office/word/2023/wordml/word16du" xmlns:w16sdtdh="http://schemas.microsoft.com/office/word/2020/wordml/sdtdatahash" xmlns:w16se="http://schemas.microsoft.com/office/word/2015/wordml/symex" xmlns:wpg="http://schemas.microsoft.com/office/word/2010/wordprocessingGroup" xmlns:wpi="http://schemas.microsoft.com/office/word/2010/wordprocessingInk" xmlns:wne="http://schemas.microsoft.com/office/word/2006/wordml" xmlns:wps="http://schemas.microsoft.com/office/word/2010/wordprocessingShape" mc:Ignorable="w14 w15 w16se w16cid w16 w16cex w16sdtdh wp14">
   <w:body>
     <w:tbl>
       <w:tblPr>
@@ -15887,9 +15887,21 @@
           <w:szCs w:val="40"/>
           <w:lang w:bidi="ar-EG"/>
         </w:rPr>
-        <w:t xml:space="preserve"> AND FUTURE WORK</w:t>
+        <w:t xml:space="preserve"> AND </w:t>
+      </w:r>
+      <w:bookmarkStart w:id="49" w:name="_Hlk135239910"/>
+      <w:r>
+        <w:rPr>
+          <w:rFonts w:asciiTheme="majorBidi" w:hAnsiTheme="majorBidi"/>
+          <w:color w:val="auto"/>
+          <w:sz w:val="40"/>
+          <w:szCs w:val="40"/>
+          <w:lang w:bidi="ar-EG"/>
+        </w:rPr>
+        <w:t>FUTURE WORK</w:t>
       </w:r>
       <w:bookmarkEnd w:id="48"/>
+      <w:bookmarkEnd w:id="49"/>
     </w:p>
     <w:p>
       <w:pPr>
@@ -15915,7 +15927,7 @@
           <w:szCs w:val="28"/>
         </w:rPr>
       </w:pPr>
-      <w:bookmarkStart w:id="49" w:name="_Toc62321244"/>
+      <w:bookmarkStart w:id="50" w:name="_Toc62321244"/>
       <w:r>
         <w:rPr>
           <w:rFonts w:asciiTheme="majorBidi" w:hAnsiTheme="majorBidi"/>
@@ -15949,7 +15961,7 @@
         </w:rPr>
         <w:t>s</w:t>
       </w:r>
-      <w:bookmarkEnd w:id="49"/>
+      <w:bookmarkEnd w:id="50"/>
     </w:p>
     <w:p>
       <w:pPr>
@@ -16053,47 +16065,155 @@
     </w:p>
     <w:p>
       <w:pPr>
-        <w:pStyle w:val="Default"/>
-        <w:spacing w:line="360" w:lineRule="auto"/>
-        <w:jc w:val="both"/>
-        <w:rPr>
-          <w:rFonts w:asciiTheme="majorBidi" w:eastAsiaTheme="minorEastAsia" w:hAnsiTheme="majorBidi" w:cstheme="majorBidi"/>
-          <w:color w:val="auto"/>
+        <w:autoSpaceDE w:val="0"/>
+        <w:autoSpaceDN w:val="0"/>
+        <w:adjustRightInd w:val="0"/>
+        <w:spacing w:after="0" w:line="360" w:lineRule="auto"/>
+        <w:rPr>
+          <w:rFonts w:asciiTheme="majorBidi" w:hAnsiTheme="majorBidi" w:cstheme="majorBidi"/>
           <w:sz w:val="26"/>
           <w:szCs w:val="26"/>
         </w:rPr>
       </w:pPr>
       <w:r>
         <w:rPr>
-          <w:rFonts w:asciiTheme="majorBidi" w:eastAsiaTheme="minorEastAsia" w:hAnsiTheme="majorBidi" w:cstheme="majorBidi"/>
-          <w:color w:val="auto"/>
+          <w:rFonts w:asciiTheme="majorBidi" w:hAnsiTheme="majorBidi" w:cstheme="majorBidi"/>
           <w:sz w:val="26"/>
           <w:szCs w:val="26"/>
         </w:rPr>
-        <w:t>-----------------------------------------------------------------------------------------</w:t>
-      </w:r>
-    </w:p>
-    <w:p>
-      <w:pPr>
-        <w:pStyle w:val="Default"/>
-        <w:spacing w:line="360" w:lineRule="auto"/>
-        <w:jc w:val="both"/>
-        <w:rPr>
-          <w:rFonts w:asciiTheme="majorBidi" w:eastAsiaTheme="minorEastAsia" w:hAnsiTheme="majorBidi" w:cstheme="majorBidi"/>
-          <w:color w:val="auto"/>
+        <w:t>In this thesis, we have addressed the problem of planning a hangout with friends or alone, taking into account the user's budget and preferences. We have proposed a method for solving this problem as a combinatorial optimization problem with constraints. Our method takes into account the following factors:</w:t>
+      </w:r>
+    </w:p>
+    <w:p>
+      <w:pPr>
+        <w:autoSpaceDE w:val="0"/>
+        <w:autoSpaceDN w:val="0"/>
+        <w:adjustRightInd w:val="0"/>
+        <w:spacing w:after="0" w:line="360" w:lineRule="auto"/>
+        <w:rPr>
+          <w:rFonts w:asciiTheme="majorBidi" w:hAnsiTheme="majorBidi" w:cstheme="majorBidi"/>
           <w:sz w:val="26"/>
           <w:szCs w:val="26"/>
         </w:rPr>
       </w:pPr>
-      <w:r>
-        <w:rPr>
-          <w:rFonts w:asciiTheme="majorBidi" w:eastAsiaTheme="minorEastAsia" w:hAnsiTheme="majorBidi" w:cstheme="majorBidi"/>
-          <w:color w:val="auto"/>
+    </w:p>
+    <w:p>
+      <w:pPr>
+        <w:pStyle w:val="ListParagraph"/>
+        <w:numPr>
+          <w:ilvl w:val="0"/>
+          <w:numId w:val="57"/>
+        </w:numPr>
+        <w:autoSpaceDE w:val="0"/>
+        <w:autoSpaceDN w:val="0"/>
+        <w:adjustRightInd w:val="0"/>
+        <w:spacing w:after="0" w:line="360" w:lineRule="auto"/>
+        <w:rPr>
+          <w:rFonts w:asciiTheme="majorBidi" w:hAnsiTheme="majorBidi" w:cstheme="majorBidi"/>
           <w:sz w:val="26"/>
           <w:szCs w:val="26"/>
         </w:rPr>
-        <w:t>----------------------------------------------------------------------------------------</w:t>
-      </w:r>
+      </w:pPr>
+      <w:r>
+        <w:rPr>
+          <w:rFonts w:asciiTheme="majorBidi" w:hAnsiTheme="majorBidi" w:cstheme="majorBidi"/>
+          <w:sz w:val="26"/>
+          <w:szCs w:val="26"/>
+        </w:rPr>
+        <w:t>The amount of money the user has available</w:t>
+      </w:r>
+    </w:p>
+    <w:p>
+      <w:pPr>
+        <w:pStyle w:val="ListParagraph"/>
+        <w:numPr>
+          <w:ilvl w:val="0"/>
+          <w:numId w:val="57"/>
+        </w:numPr>
+        <w:autoSpaceDE w:val="0"/>
+        <w:autoSpaceDN w:val="0"/>
+        <w:adjustRightInd w:val="0"/>
+        <w:spacing w:after="0" w:line="360" w:lineRule="auto"/>
+        <w:rPr>
+          <w:rFonts w:asciiTheme="majorBidi" w:hAnsiTheme="majorBidi" w:cstheme="majorBidi"/>
+          <w:sz w:val="26"/>
+          <w:szCs w:val="26"/>
+        </w:rPr>
+      </w:pPr>
+      <w:r>
+        <w:rPr>
+          <w:rFonts w:asciiTheme="majorBidi" w:hAnsiTheme="majorBidi" w:cstheme="majorBidi"/>
+          <w:sz w:val="26"/>
+          <w:szCs w:val="26"/>
+        </w:rPr>
+        <w:t>The places the user would like to visit</w:t>
+      </w:r>
+    </w:p>
+    <w:p>
+      <w:pPr>
+        <w:pStyle w:val="ListParagraph"/>
+        <w:numPr>
+          <w:ilvl w:val="0"/>
+          <w:numId w:val="57"/>
+        </w:numPr>
+        <w:autoSpaceDE w:val="0"/>
+        <w:autoSpaceDN w:val="0"/>
+        <w:adjustRightInd w:val="0"/>
+        <w:spacing w:after="0" w:line="360" w:lineRule="auto"/>
+        <w:rPr>
+          <w:rFonts w:asciiTheme="majorBidi" w:hAnsiTheme="majorBidi" w:cstheme="majorBidi"/>
+          <w:sz w:val="26"/>
+          <w:szCs w:val="26"/>
+        </w:rPr>
+      </w:pPr>
+      <w:r>
+        <w:rPr>
+          <w:rFonts w:asciiTheme="majorBidi" w:hAnsiTheme="majorBidi" w:cstheme="majorBidi"/>
+          <w:sz w:val="26"/>
+          <w:szCs w:val="26"/>
+        </w:rPr>
+        <w:t>The distance between the places the user would like to visit</w:t>
+      </w:r>
+    </w:p>
+    <w:p>
+      <w:pPr>
+        <w:pStyle w:val="ListParagraph"/>
+        <w:numPr>
+          <w:ilvl w:val="0"/>
+          <w:numId w:val="57"/>
+        </w:numPr>
+        <w:autoSpaceDE w:val="0"/>
+        <w:autoSpaceDN w:val="0"/>
+        <w:adjustRightInd w:val="0"/>
+        <w:spacing w:after="0" w:line="360" w:lineRule="auto"/>
+        <w:rPr>
+          <w:rFonts w:asciiTheme="majorBidi" w:hAnsiTheme="majorBidi" w:cstheme="majorBidi"/>
+          <w:sz w:val="26"/>
+          <w:szCs w:val="26"/>
+        </w:rPr>
+      </w:pPr>
+      <w:r>
+        <w:rPr>
+          <w:rFonts w:asciiTheme="majorBidi" w:hAnsiTheme="majorBidi" w:cstheme="majorBidi"/>
+          <w:sz w:val="26"/>
+          <w:szCs w:val="26"/>
+        </w:rPr>
+        <w:t>The number of people the user is with</w:t>
+      </w:r>
+    </w:p>
+    <w:p>
+      <w:pPr>
+        <w:pStyle w:val="ListParagraph"/>
+        <w:autoSpaceDE w:val="0"/>
+        <w:autoSpaceDN w:val="0"/>
+        <w:adjustRightInd w:val="0"/>
+        <w:spacing w:after="0" w:line="360" w:lineRule="auto"/>
+        <w:rPr>
+          <w:rFonts w:asciiTheme="majorBidi" w:hAnsiTheme="majorBidi" w:cstheme="majorBidi"/>
+          <w:sz w:val="26"/>
+          <w:szCs w:val="26"/>
+        </w:rPr>
+      </w:pPr>
     </w:p>
     <w:p>
       <w:pPr>
@@ -16103,10 +16223,224 @@
         <w:spacing w:after="0" w:line="360" w:lineRule="auto"/>
         <w:jc w:val="both"/>
         <w:rPr>
-          <w:rFonts w:ascii="Times New Roman" w:eastAsia="Times New Roman" w:hAnsi="Times New Roman" w:cs="Times New Roman"/>
-          <w:color w:val="0E101A"/>
+          <w:rFonts w:asciiTheme="majorBidi" w:hAnsiTheme="majorBidi" w:cstheme="majorBidi"/>
           <w:sz w:val="26"/>
           <w:szCs w:val="26"/>
+        </w:rPr>
+      </w:pPr>
+      <w:r>
+        <w:rPr>
+          <w:rFonts w:asciiTheme="majorBidi" w:hAnsiTheme="majorBidi" w:cstheme="majorBidi"/>
+          <w:sz w:val="26"/>
+          <w:szCs w:val="26"/>
+        </w:rPr>
+        <w:t>We have implemented our method as a website, which allows users to enter their preferences and budget and then receive a list of recommendations for hangouts that meet their criteria. We have evaluated our website with a user study and found that it is effective in helping users plan hangouts that meet their needs.</w:t>
+      </w:r>
+    </w:p>
+    <w:p>
+      <w:pPr>
+        <w:autoSpaceDE w:val="0"/>
+        <w:autoSpaceDN w:val="0"/>
+        <w:adjustRightInd w:val="0"/>
+        <w:spacing w:after="0" w:line="360" w:lineRule="auto"/>
+        <w:jc w:val="both"/>
+        <w:rPr>
+          <w:rFonts w:asciiTheme="majorBidi" w:hAnsiTheme="majorBidi" w:cstheme="majorBidi"/>
+          <w:sz w:val="26"/>
+          <w:szCs w:val="26"/>
+        </w:rPr>
+      </w:pPr>
+    </w:p>
+    <w:p>
+      <w:pPr>
+        <w:pStyle w:val="Heading3"/>
+        <w:numPr>
+          <w:ilvl w:val="0"/>
+          <w:numId w:val="56"/>
+        </w:numPr>
+        <w:spacing w:after="240"/>
+        <w:ind w:left="360"/>
+        <w:rPr>
+          <w:rFonts w:asciiTheme="majorBidi" w:hAnsiTheme="majorBidi"/>
+          <w:b/>
+          <w:bCs/>
+          <w:color w:val="auto"/>
+          <w:sz w:val="28"/>
+          <w:szCs w:val="28"/>
+        </w:rPr>
+      </w:pPr>
+      <w:r>
+        <w:rPr>
+          <w:rFonts w:asciiTheme="majorBidi" w:hAnsiTheme="majorBidi"/>
+          <w:b/>
+          <w:bCs/>
+          <w:color w:val="auto"/>
+          <w:sz w:val="28"/>
+          <w:szCs w:val="28"/>
+        </w:rPr>
+        <w:lastRenderedPageBreak/>
+        <w:t>2</w:t>
+      </w:r>
+      <w:r>
+        <w:rPr>
+          <w:rFonts w:asciiTheme="majorBidi" w:hAnsiTheme="majorBidi"/>
+          <w:b/>
+          <w:bCs/>
+          <w:color w:val="auto"/>
+          <w:sz w:val="28"/>
+          <w:szCs w:val="28"/>
+        </w:rPr>
+        <w:t xml:space="preserve"> </w:t>
+      </w:r>
+      <w:r>
+        <w:rPr>
+          <w:rFonts w:asciiTheme="majorBidi" w:hAnsiTheme="majorBidi"/>
+          <w:b/>
+          <w:bCs/>
+          <w:color w:val="auto"/>
+          <w:sz w:val="28"/>
+          <w:szCs w:val="28"/>
+        </w:rPr>
+        <w:t>Future Work</w:t>
+      </w:r>
+    </w:p>
+    <w:p>
+      <w:pPr>
+        <w:pStyle w:val="Heading3"/>
+        <w:spacing w:after="240"/>
+        <w:rPr>
+          <w:rFonts w:asciiTheme="majorBidi" w:hAnsiTheme="majorBidi"/>
+          <w:color w:val="auto"/>
+          <w:sz w:val="28"/>
+          <w:szCs w:val="28"/>
+        </w:rPr>
+      </w:pPr>
+      <w:r>
+        <w:rPr>
+          <w:rFonts w:asciiTheme="majorBidi" w:hAnsiTheme="majorBidi"/>
+          <w:color w:val="auto"/>
+          <w:sz w:val="28"/>
+          <w:szCs w:val="28"/>
+        </w:rPr>
+        <w:t>Many different adaptations, tests, and experiments have been left for the future due to lack of time (</w:t>
+      </w:r>
+      <w:proofErr w:type="gramStart"/>
+      <w:r>
+        <w:rPr>
+          <w:rFonts w:asciiTheme="majorBidi" w:hAnsiTheme="majorBidi"/>
+          <w:color w:val="auto"/>
+          <w:sz w:val="28"/>
+          <w:szCs w:val="28"/>
+        </w:rPr>
+        <w:t>i.e.</w:t>
+      </w:r>
+      <w:proofErr w:type="gramEnd"/>
+      <w:r>
+        <w:rPr>
+          <w:rFonts w:asciiTheme="majorBidi" w:hAnsiTheme="majorBidi"/>
+          <w:color w:val="auto"/>
+          <w:sz w:val="28"/>
+          <w:szCs w:val="28"/>
+        </w:rPr>
+        <w:t xml:space="preserve"> the experiments with real data are usually very time consuming, requiring even days to finish a single run). Future work concerns the deeper analysis of particular mechanisms and new proposals to try different methods.</w:t>
+      </w:r>
+      <w:r>
+        <w:t xml:space="preserve"> </w:t>
+      </w:r>
+      <w:r>
+        <w:rPr>
+          <w:rFonts w:asciiTheme="majorBidi" w:hAnsiTheme="majorBidi"/>
+          <w:color w:val="auto"/>
+          <w:sz w:val="28"/>
+          <w:szCs w:val="28"/>
+        </w:rPr>
+        <w:t>There are a number of ways in which our website could be improved in the future. For example, we could:</w:t>
+      </w:r>
+    </w:p>
+    <w:p>
+      <w:pPr>
+        <w:pStyle w:val="Heading3"/>
+        <w:numPr>
+          <w:ilvl w:val="0"/>
+          <w:numId w:val="59"/>
+        </w:numPr>
+        <w:spacing w:after="240"/>
+        <w:rPr>
+          <w:rFonts w:asciiTheme="majorBidi" w:hAnsiTheme="majorBidi"/>
+          <w:color w:val="auto"/>
+          <w:sz w:val="28"/>
+          <w:szCs w:val="28"/>
+        </w:rPr>
+      </w:pPr>
+      <w:r>
+        <w:rPr>
+          <w:rFonts w:asciiTheme="majorBidi" w:hAnsiTheme="majorBidi"/>
+          <w:color w:val="auto"/>
+          <w:sz w:val="28"/>
+          <w:szCs w:val="28"/>
+        </w:rPr>
+        <w:t>Improve the accuracy of our recommendations by incorporating more data about the places we recommend.</w:t>
+      </w:r>
+    </w:p>
+    <w:p>
+      <w:pPr>
+        <w:pStyle w:val="Heading3"/>
+        <w:numPr>
+          <w:ilvl w:val="0"/>
+          <w:numId w:val="59"/>
+        </w:numPr>
+        <w:spacing w:after="240"/>
+        <w:rPr>
+          <w:rFonts w:asciiTheme="majorBidi" w:hAnsiTheme="majorBidi"/>
+          <w:color w:val="auto"/>
+          <w:sz w:val="28"/>
+          <w:szCs w:val="28"/>
+        </w:rPr>
+      </w:pPr>
+      <w:r>
+        <w:rPr>
+          <w:rFonts w:asciiTheme="majorBidi" w:hAnsiTheme="majorBidi"/>
+          <w:color w:val="auto"/>
+          <w:sz w:val="28"/>
+          <w:szCs w:val="28"/>
+        </w:rPr>
+        <w:t>Allow users to specify more detailed preferences, such as the type of food they would like to eat or the activities they would like to do.</w:t>
+      </w:r>
+    </w:p>
+    <w:p>
+      <w:pPr>
+        <w:pStyle w:val="Heading3"/>
+        <w:numPr>
+          <w:ilvl w:val="0"/>
+          <w:numId w:val="59"/>
+        </w:numPr>
+        <w:spacing w:after="240"/>
+        <w:rPr>
+          <w:rFonts w:asciiTheme="majorBidi" w:hAnsiTheme="majorBidi"/>
+          <w:color w:val="auto"/>
+          <w:sz w:val="28"/>
+          <w:szCs w:val="28"/>
+        </w:rPr>
+      </w:pPr>
+      <w:r>
+        <w:rPr>
+          <w:rFonts w:asciiTheme="majorBidi" w:hAnsiTheme="majorBidi"/>
+          <w:color w:val="auto"/>
+          <w:sz w:val="28"/>
+          <w:szCs w:val="28"/>
+        </w:rPr>
+        <w:t>Integrate with transportation apps to provide users with more information about how to get to the places they are planning to visit.</w:t>
+      </w:r>
+    </w:p>
+    <w:p>
+      <w:pPr>
+        <w:pStyle w:val="Heading3"/>
+        <w:spacing w:after="240"/>
+        <w:rPr>
+          <w:rFonts w:asciiTheme="majorBidi" w:hAnsiTheme="majorBidi"/>
+          <w:color w:val="auto"/>
+          <w:sz w:val="28"/>
+          <w:szCs w:val="28"/>
         </w:rPr>
         <w:sectPr>
           <w:headerReference w:type="default" r:id="rId26"/>
@@ -16117,6 +16451,15 @@
           <w:docGrid w:linePitch="360"/>
         </w:sectPr>
       </w:pPr>
+      <w:r>
+        <w:rPr>
+          <w:rFonts w:asciiTheme="majorBidi" w:hAnsiTheme="majorBidi"/>
+          <w:color w:val="auto"/>
+          <w:sz w:val="28"/>
+          <w:szCs w:val="28"/>
+        </w:rPr>
+        <w:t>We believe that our website has the potential to be a valuable tool for people who are looking for ways to plan hangouts that meet their needs. We are excited to continue working on improving our website and making it even more useful for users.</w:t>
+      </w:r>
     </w:p>
     <w:p>
       <w:pPr>
@@ -16651,7 +16994,7 @@
           <w:szCs w:val="36"/>
         </w:rPr>
       </w:pPr>
-      <w:bookmarkStart w:id="50" w:name="_Toc62321247"/>
+      <w:bookmarkStart w:id="51" w:name="_Toc62321247"/>
       <w:r>
         <w:rPr>
           <w:rFonts w:asciiTheme="majorBidi" w:hAnsiTheme="majorBidi"/>
@@ -16662,7 +17005,7 @@
         <w:lastRenderedPageBreak/>
         <w:t>Bibliography</w:t>
       </w:r>
-      <w:bookmarkEnd w:id="50"/>
+      <w:bookmarkEnd w:id="51"/>
     </w:p>
     <w:p>
       <w:pPr>
@@ -16680,7 +17023,7 @@
           <w:lang w:bidi="ar-EG"/>
         </w:rPr>
       </w:pPr>
-      <w:bookmarkStart w:id="51" w:name="_Hlk15435495"/>
+      <w:bookmarkStart w:id="52" w:name="_Hlk15435495"/>
       <w:r>
         <w:rPr>
           <w:rFonts w:asciiTheme="majorBidi" w:hAnsiTheme="majorBidi" w:cstheme="majorBidi"/>
@@ -16710,7 +17053,7 @@
         </w:rPr>
         <w:t>7</w:t>
       </w:r>
-      <w:bookmarkEnd w:id="51"/>
+      <w:bookmarkEnd w:id="52"/>
     </w:p>
     <w:p>
       <w:pPr>
@@ -16880,7 +17223,7 @@
 </file>
 
 <file path=word/endnotes.xml><?xml version="1.0" encoding="utf-8"?>
-<w:endnotes xmlns:wpc="http://schemas.microsoft.com/office/word/2010/wordprocessingCanvas" xmlns:cx="http://schemas.microsoft.com/office/drawing/2014/chartex" xmlns:cx1="http://schemas.microsoft.com/office/drawing/2015/9/8/chartex" xmlns:cx2="http://schemas.microsoft.com/office/drawing/2015/10/21/chartex" xmlns:cx3="http://schemas.microsoft.com/office/drawing/2016/5/9/chartex" xmlns:cx4="http://schemas.microsoft.com/office/drawing/2016/5/10/chartex" xmlns:cx5="http://schemas.microsoft.com/office/drawing/2016/5/11/chartex" xmlns:cx6="http://schemas.microsoft.com/office/drawing/2016/5/12/chartex" xmlns:cx7="http://schemas.microsoft.com/office/drawing/2016/5/13/chartex" xmlns:cx8="http://schemas.microsoft.com/office/drawing/2016/5/14/chartex" xmlns:mc="http://schemas.openxmlformats.org/markup-compatibility/2006" xmlns:aink="http://schemas.microsoft.com/office/drawing/2016/ink" xmlns:am3d="http://schemas.microsoft.com/office/drawing/2017/model3d" xmlns:o="urn:schemas-microsoft-com:office:office" xmlns:oel="http://schemas.microsoft.com/office/2019/extlst" xmlns:r="http://schemas.openxmlformats.org/officeDocument/2006/relationships" xmlns:m="http://schemas.openxmlformats.org/officeDocument/2006/math" xmlns:v="urn:schemas-microsoft-com:vml" xmlns:wp14="http://schemas.microsoft.com/office/word/2010/wordprocessingDrawing" xmlns:wp="http://schemas.openxmlformats.org/drawingml/2006/wordprocessingDrawing" xmlns:w10="urn:schemas-microsoft-com:office:word" xmlns:w="http://schemas.openxmlformats.org/wordprocessingml/2006/main" xmlns:w14="http://schemas.microsoft.com/office/word/2010/wordml" xmlns:w15="http://schemas.microsoft.com/office/word/2012/wordml" xmlns:w16cex="http://schemas.microsoft.com/office/word/2018/wordml/cex" xmlns:w16cid="http://schemas.microsoft.com/office/word/2016/wordml/cid" xmlns:w16="http://schemas.microsoft.com/office/word/2018/wordml" xmlns:w16sdtdh="http://schemas.microsoft.com/office/word/2020/wordml/sdtdatahash" xmlns:w16se="http://schemas.microsoft.com/office/word/2015/wordml/symex" xmlns:wpg="http://schemas.microsoft.com/office/word/2010/wordprocessingGroup" xmlns:wpi="http://schemas.microsoft.com/office/word/2010/wordprocessingInk" xmlns:wne="http://schemas.microsoft.com/office/word/2006/wordml" xmlns:wps="http://schemas.microsoft.com/office/word/2010/wordprocessingShape" mc:Ignorable="w14 w15 w16se w16cid w16 w16cex w16sdtdh wp14">
+<w:endnotes xmlns:wpc="http://schemas.microsoft.com/office/word/2010/wordprocessingCanvas" xmlns:cx="http://schemas.microsoft.com/office/drawing/2014/chartex" xmlns:cx1="http://schemas.microsoft.com/office/drawing/2015/9/8/chartex" xmlns:cx2="http://schemas.microsoft.com/office/drawing/2015/10/21/chartex" xmlns:cx3="http://schemas.microsoft.com/office/drawing/2016/5/9/chartex" xmlns:cx4="http://schemas.microsoft.com/office/drawing/2016/5/10/chartex" xmlns:cx5="http://schemas.microsoft.com/office/drawing/2016/5/11/chartex" xmlns:cx6="http://schemas.microsoft.com/office/drawing/2016/5/12/chartex" xmlns:cx7="http://schemas.microsoft.com/office/drawing/2016/5/13/chartex" xmlns:cx8="http://schemas.microsoft.com/office/drawing/2016/5/14/chartex" xmlns:mc="http://schemas.openxmlformats.org/markup-compatibility/2006" xmlns:aink="http://schemas.microsoft.com/office/drawing/2016/ink" xmlns:am3d="http://schemas.microsoft.com/office/drawing/2017/model3d" xmlns:o="urn:schemas-microsoft-com:office:office" xmlns:oel="http://schemas.microsoft.com/office/2019/extlst" xmlns:r="http://schemas.openxmlformats.org/officeDocument/2006/relationships" xmlns:m="http://schemas.openxmlformats.org/officeDocument/2006/math" xmlns:v="urn:schemas-microsoft-com:vml" xmlns:wp14="http://schemas.microsoft.com/office/word/2010/wordprocessingDrawing" xmlns:wp="http://schemas.openxmlformats.org/drawingml/2006/wordprocessingDrawing" xmlns:w10="urn:schemas-microsoft-com:office:word" xmlns:w="http://schemas.openxmlformats.org/wordprocessingml/2006/main" xmlns:w14="http://schemas.microsoft.com/office/word/2010/wordml" xmlns:w15="http://schemas.microsoft.com/office/word/2012/wordml" xmlns:w16cex="http://schemas.microsoft.com/office/word/2018/wordml/cex" xmlns:w16cid="http://schemas.microsoft.com/office/word/2016/wordml/cid" xmlns:w16="http://schemas.microsoft.com/office/word/2018/wordml" xmlns:w16du="http://schemas.microsoft.com/office/word/2023/wordml/word16du" xmlns:w16sdtdh="http://schemas.microsoft.com/office/word/2020/wordml/sdtdatahash" xmlns:w16se="http://schemas.microsoft.com/office/word/2015/wordml/symex" xmlns:wpg="http://schemas.microsoft.com/office/word/2010/wordprocessingGroup" xmlns:wpi="http://schemas.microsoft.com/office/word/2010/wordprocessingInk" xmlns:wne="http://schemas.microsoft.com/office/word/2006/wordml" xmlns:wps="http://schemas.microsoft.com/office/word/2010/wordprocessingShape" mc:Ignorable="w14 w15 w16se w16cid w16 w16cex w16sdtdh wp14">
   <w:endnote w:type="separator" w:id="-1">
     <w:p>
       <w:pPr>
@@ -16905,7 +17248,7 @@
 </file>
 
 <file path=word/footer1.xml><?xml version="1.0" encoding="utf-8"?>
-<w:ftr xmlns:wpc="http://schemas.microsoft.com/office/word/2010/wordprocessingCanvas" xmlns:cx="http://schemas.microsoft.com/office/drawing/2014/chartex" xmlns:cx1="http://schemas.microsoft.com/office/drawing/2015/9/8/chartex" xmlns:cx2="http://schemas.microsoft.com/office/drawing/2015/10/21/chartex" xmlns:cx3="http://schemas.microsoft.com/office/drawing/2016/5/9/chartex" xmlns:cx4="http://schemas.microsoft.com/office/drawing/2016/5/10/chartex" xmlns:cx5="http://schemas.microsoft.com/office/drawing/2016/5/11/chartex" xmlns:cx6="http://schemas.microsoft.com/office/drawing/2016/5/12/chartex" xmlns:cx7="http://schemas.microsoft.com/office/drawing/2016/5/13/chartex" xmlns:cx8="http://schemas.microsoft.com/office/drawing/2016/5/14/chartex" xmlns:mc="http://schemas.openxmlformats.org/markup-compatibility/2006" xmlns:aink="http://schemas.microsoft.com/office/drawing/2016/ink" xmlns:am3d="http://schemas.microsoft.com/office/drawing/2017/model3d" xmlns:o="urn:schemas-microsoft-com:office:office" xmlns:oel="http://schemas.microsoft.com/office/2019/extlst" xmlns:r="http://schemas.openxmlformats.org/officeDocument/2006/relationships" xmlns:m="http://schemas.openxmlformats.org/officeDocument/2006/math" xmlns:v="urn:schemas-microsoft-com:vml" xmlns:wp14="http://schemas.microsoft.com/office/word/2010/wordprocessingDrawing" xmlns:wp="http://schemas.openxmlformats.org/drawingml/2006/wordprocessingDrawing" xmlns:w10="urn:schemas-microsoft-com:office:word" xmlns:w="http://schemas.openxmlformats.org/wordprocessingml/2006/main" xmlns:w14="http://schemas.microsoft.com/office/word/2010/wordml" xmlns:w15="http://schemas.microsoft.com/office/word/2012/wordml" xmlns:w16cex="http://schemas.microsoft.com/office/word/2018/wordml/cex" xmlns:w16cid="http://schemas.microsoft.com/office/word/2016/wordml/cid" xmlns:w16="http://schemas.microsoft.com/office/word/2018/wordml" xmlns:w16sdtdh="http://schemas.microsoft.com/office/word/2020/wordml/sdtdatahash" xmlns:w16se="http://schemas.microsoft.com/office/word/2015/wordml/symex" xmlns:wpg="http://schemas.microsoft.com/office/word/2010/wordprocessingGroup" xmlns:wpi="http://schemas.microsoft.com/office/word/2010/wordprocessingInk" xmlns:wne="http://schemas.microsoft.com/office/word/2006/wordml" xmlns:wps="http://schemas.microsoft.com/office/word/2010/wordprocessingShape" mc:Ignorable="w14 w15 w16se w16cid w16 w16cex w16sdtdh wp14">
+<w:ftr xmlns:wpc="http://schemas.microsoft.com/office/word/2010/wordprocessingCanvas" xmlns:cx="http://schemas.microsoft.com/office/drawing/2014/chartex" xmlns:cx1="http://schemas.microsoft.com/office/drawing/2015/9/8/chartex" xmlns:cx2="http://schemas.microsoft.com/office/drawing/2015/10/21/chartex" xmlns:cx3="http://schemas.microsoft.com/office/drawing/2016/5/9/chartex" xmlns:cx4="http://schemas.microsoft.com/office/drawing/2016/5/10/chartex" xmlns:cx5="http://schemas.microsoft.com/office/drawing/2016/5/11/chartex" xmlns:cx6="http://schemas.microsoft.com/office/drawing/2016/5/12/chartex" xmlns:cx7="http://schemas.microsoft.com/office/drawing/2016/5/13/chartex" xmlns:cx8="http://schemas.microsoft.com/office/drawing/2016/5/14/chartex" xmlns:mc="http://schemas.openxmlformats.org/markup-compatibility/2006" xmlns:aink="http://schemas.microsoft.com/office/drawing/2016/ink" xmlns:am3d="http://schemas.microsoft.com/office/drawing/2017/model3d" xmlns:o="urn:schemas-microsoft-com:office:office" xmlns:oel="http://schemas.microsoft.com/office/2019/extlst" xmlns:r="http://schemas.openxmlformats.org/officeDocument/2006/relationships" xmlns:m="http://schemas.openxmlformats.org/officeDocument/2006/math" xmlns:v="urn:schemas-microsoft-com:vml" xmlns:wp14="http://schemas.microsoft.com/office/word/2010/wordprocessingDrawing" xmlns:wp="http://schemas.openxmlformats.org/drawingml/2006/wordprocessingDrawing" xmlns:w10="urn:schemas-microsoft-com:office:word" xmlns:w="http://schemas.openxmlformats.org/wordprocessingml/2006/main" xmlns:w14="http://schemas.microsoft.com/office/word/2010/wordml" xmlns:w15="http://schemas.microsoft.com/office/word/2012/wordml" xmlns:w16cex="http://schemas.microsoft.com/office/word/2018/wordml/cex" xmlns:w16cid="http://schemas.microsoft.com/office/word/2016/wordml/cid" xmlns:w16="http://schemas.microsoft.com/office/word/2018/wordml" xmlns:w16du="http://schemas.microsoft.com/office/word/2023/wordml/word16du" xmlns:w16sdtdh="http://schemas.microsoft.com/office/word/2020/wordml/sdtdatahash" xmlns:w16se="http://schemas.microsoft.com/office/word/2015/wordml/symex" xmlns:wpg="http://schemas.microsoft.com/office/word/2010/wordprocessingGroup" xmlns:wpi="http://schemas.microsoft.com/office/word/2010/wordprocessingInk" xmlns:wne="http://schemas.microsoft.com/office/word/2006/wordml" xmlns:wps="http://schemas.microsoft.com/office/word/2010/wordprocessingShape" mc:Ignorable="w14 w15 w16se w16cid w16 w16cex w16sdtdh wp14">
   <w:sdt>
     <w:sdtPr>
       <w:id w:val="-2108575479"/>
@@ -16958,7 +17301,7 @@
 </file>
 
 <file path=word/footer2.xml><?xml version="1.0" encoding="utf-8"?>
-<w:ftr xmlns:wpc="http://schemas.microsoft.com/office/word/2010/wordprocessingCanvas" xmlns:cx="http://schemas.microsoft.com/office/drawing/2014/chartex" xmlns:cx1="http://schemas.microsoft.com/office/drawing/2015/9/8/chartex" xmlns:cx2="http://schemas.microsoft.com/office/drawing/2015/10/21/chartex" xmlns:cx3="http://schemas.microsoft.com/office/drawing/2016/5/9/chartex" xmlns:cx4="http://schemas.microsoft.com/office/drawing/2016/5/10/chartex" xmlns:cx5="http://schemas.microsoft.com/office/drawing/2016/5/11/chartex" xmlns:cx6="http://schemas.microsoft.com/office/drawing/2016/5/12/chartex" xmlns:cx7="http://schemas.microsoft.com/office/drawing/2016/5/13/chartex" xmlns:cx8="http://schemas.microsoft.com/office/drawing/2016/5/14/chartex" xmlns:mc="http://schemas.openxmlformats.org/markup-compatibility/2006" xmlns:aink="http://schemas.microsoft.com/office/drawing/2016/ink" xmlns:am3d="http://schemas.microsoft.com/office/drawing/2017/model3d" xmlns:o="urn:schemas-microsoft-com:office:office" xmlns:oel="http://schemas.microsoft.com/office/2019/extlst" xmlns:r="http://schemas.openxmlformats.org/officeDocument/2006/relationships" xmlns:m="http://schemas.openxmlformats.org/officeDocument/2006/math" xmlns:v="urn:schemas-microsoft-com:vml" xmlns:wp14="http://schemas.microsoft.com/office/word/2010/wordprocessingDrawing" xmlns:wp="http://schemas.openxmlformats.org/drawingml/2006/wordprocessingDrawing" xmlns:w10="urn:schemas-microsoft-com:office:word" xmlns:w="http://schemas.openxmlformats.org/wordprocessingml/2006/main" xmlns:w14="http://schemas.microsoft.com/office/word/2010/wordml" xmlns:w15="http://schemas.microsoft.com/office/word/2012/wordml" xmlns:w16cex="http://schemas.microsoft.com/office/word/2018/wordml/cex" xmlns:w16cid="http://schemas.microsoft.com/office/word/2016/wordml/cid" xmlns:w16="http://schemas.microsoft.com/office/word/2018/wordml" xmlns:w16sdtdh="http://schemas.microsoft.com/office/word/2020/wordml/sdtdatahash" xmlns:w16se="http://schemas.microsoft.com/office/word/2015/wordml/symex" xmlns:wpg="http://schemas.microsoft.com/office/word/2010/wordprocessingGroup" xmlns:wpi="http://schemas.microsoft.com/office/word/2010/wordprocessingInk" xmlns:wne="http://schemas.microsoft.com/office/word/2006/wordml" xmlns:wps="http://schemas.microsoft.com/office/word/2010/wordprocessingShape" mc:Ignorable="w14 w15 w16se w16cid w16 w16cex w16sdtdh wp14">
+<w:ftr xmlns:wpc="http://schemas.microsoft.com/office/word/2010/wordprocessingCanvas" xmlns:cx="http://schemas.microsoft.com/office/drawing/2014/chartex" xmlns:cx1="http://schemas.microsoft.com/office/drawing/2015/9/8/chartex" xmlns:cx2="http://schemas.microsoft.com/office/drawing/2015/10/21/chartex" xmlns:cx3="http://schemas.microsoft.com/office/drawing/2016/5/9/chartex" xmlns:cx4="http://schemas.microsoft.com/office/drawing/2016/5/10/chartex" xmlns:cx5="http://schemas.microsoft.com/office/drawing/2016/5/11/chartex" xmlns:cx6="http://schemas.microsoft.com/office/drawing/2016/5/12/chartex" xmlns:cx7="http://schemas.microsoft.com/office/drawing/2016/5/13/chartex" xmlns:cx8="http://schemas.microsoft.com/office/drawing/2016/5/14/chartex" xmlns:mc="http://schemas.openxmlformats.org/markup-compatibility/2006" xmlns:aink="http://schemas.microsoft.com/office/drawing/2016/ink" xmlns:am3d="http://schemas.microsoft.com/office/drawing/2017/model3d" xmlns:o="urn:schemas-microsoft-com:office:office" xmlns:oel="http://schemas.microsoft.com/office/2019/extlst" xmlns:r="http://schemas.openxmlformats.org/officeDocument/2006/relationships" xmlns:m="http://schemas.openxmlformats.org/officeDocument/2006/math" xmlns:v="urn:schemas-microsoft-com:vml" xmlns:wp14="http://schemas.microsoft.com/office/word/2010/wordprocessingDrawing" xmlns:wp="http://schemas.openxmlformats.org/drawingml/2006/wordprocessingDrawing" xmlns:w10="urn:schemas-microsoft-com:office:word" xmlns:w="http://schemas.openxmlformats.org/wordprocessingml/2006/main" xmlns:w14="http://schemas.microsoft.com/office/word/2010/wordml" xmlns:w15="http://schemas.microsoft.com/office/word/2012/wordml" xmlns:w16cex="http://schemas.microsoft.com/office/word/2018/wordml/cex" xmlns:w16cid="http://schemas.microsoft.com/office/word/2016/wordml/cid" xmlns:w16="http://schemas.microsoft.com/office/word/2018/wordml" xmlns:w16du="http://schemas.microsoft.com/office/word/2023/wordml/word16du" xmlns:w16sdtdh="http://schemas.microsoft.com/office/word/2020/wordml/sdtdatahash" xmlns:w16se="http://schemas.microsoft.com/office/word/2015/wordml/symex" xmlns:wpg="http://schemas.microsoft.com/office/word/2010/wordprocessingGroup" xmlns:wpi="http://schemas.microsoft.com/office/word/2010/wordprocessingInk" xmlns:wne="http://schemas.microsoft.com/office/word/2006/wordml" xmlns:wps="http://schemas.microsoft.com/office/word/2010/wordprocessingShape" mc:Ignorable="w14 w15 w16se w16cid w16 w16cex w16sdtdh wp14">
   <w:p>
     <w:pPr>
       <w:pStyle w:val="Footer"/>
@@ -16998,7 +17341,7 @@
 </file>
 
 <file path=word/footer3.xml><?xml version="1.0" encoding="utf-8"?>
-<w:ftr xmlns:wpc="http://schemas.microsoft.com/office/word/2010/wordprocessingCanvas" xmlns:cx="http://schemas.microsoft.com/office/drawing/2014/chartex" xmlns:cx1="http://schemas.microsoft.com/office/drawing/2015/9/8/chartex" xmlns:cx2="http://schemas.microsoft.com/office/drawing/2015/10/21/chartex" xmlns:cx3="http://schemas.microsoft.com/office/drawing/2016/5/9/chartex" xmlns:cx4="http://schemas.microsoft.com/office/drawing/2016/5/10/chartex" xmlns:cx5="http://schemas.microsoft.com/office/drawing/2016/5/11/chartex" xmlns:cx6="http://schemas.microsoft.com/office/drawing/2016/5/12/chartex" xmlns:cx7="http://schemas.microsoft.com/office/drawing/2016/5/13/chartex" xmlns:cx8="http://schemas.microsoft.com/office/drawing/2016/5/14/chartex" xmlns:mc="http://schemas.openxmlformats.org/markup-compatibility/2006" xmlns:aink="http://schemas.microsoft.com/office/drawing/2016/ink" xmlns:am3d="http://schemas.microsoft.com/office/drawing/2017/model3d" xmlns:o="urn:schemas-microsoft-com:office:office" xmlns:oel="http://schemas.microsoft.com/office/2019/extlst" xmlns:r="http://schemas.openxmlformats.org/officeDocument/2006/relationships" xmlns:m="http://schemas.openxmlformats.org/officeDocument/2006/math" xmlns:v="urn:schemas-microsoft-com:vml" xmlns:wp14="http://schemas.microsoft.com/office/word/2010/wordprocessingDrawing" xmlns:wp="http://schemas.openxmlformats.org/drawingml/2006/wordprocessingDrawing" xmlns:w10="urn:schemas-microsoft-com:office:word" xmlns:w="http://schemas.openxmlformats.org/wordprocessingml/2006/main" xmlns:w14="http://schemas.microsoft.com/office/word/2010/wordml" xmlns:w15="http://schemas.microsoft.com/office/word/2012/wordml" xmlns:w16cex="http://schemas.microsoft.com/office/word/2018/wordml/cex" xmlns:w16cid="http://schemas.microsoft.com/office/word/2016/wordml/cid" xmlns:w16="http://schemas.microsoft.com/office/word/2018/wordml" xmlns:w16sdtdh="http://schemas.microsoft.com/office/word/2020/wordml/sdtdatahash" xmlns:w16se="http://schemas.microsoft.com/office/word/2015/wordml/symex" xmlns:wpg="http://schemas.microsoft.com/office/word/2010/wordprocessingGroup" xmlns:wpi="http://schemas.microsoft.com/office/word/2010/wordprocessingInk" xmlns:wne="http://schemas.microsoft.com/office/word/2006/wordml" xmlns:wps="http://schemas.microsoft.com/office/word/2010/wordprocessingShape" mc:Ignorable="w14 w15 w16se w16cid w16 w16cex w16sdtdh wp14">
+<w:ftr xmlns:wpc="http://schemas.microsoft.com/office/word/2010/wordprocessingCanvas" xmlns:cx="http://schemas.microsoft.com/office/drawing/2014/chartex" xmlns:cx1="http://schemas.microsoft.com/office/drawing/2015/9/8/chartex" xmlns:cx2="http://schemas.microsoft.com/office/drawing/2015/10/21/chartex" xmlns:cx3="http://schemas.microsoft.com/office/drawing/2016/5/9/chartex" xmlns:cx4="http://schemas.microsoft.com/office/drawing/2016/5/10/chartex" xmlns:cx5="http://schemas.microsoft.com/office/drawing/2016/5/11/chartex" xmlns:cx6="http://schemas.microsoft.com/office/drawing/2016/5/12/chartex" xmlns:cx7="http://schemas.microsoft.com/office/drawing/2016/5/13/chartex" xmlns:cx8="http://schemas.microsoft.com/office/drawing/2016/5/14/chartex" xmlns:mc="http://schemas.openxmlformats.org/markup-compatibility/2006" xmlns:aink="http://schemas.microsoft.com/office/drawing/2016/ink" xmlns:am3d="http://schemas.microsoft.com/office/drawing/2017/model3d" xmlns:o="urn:schemas-microsoft-com:office:office" xmlns:oel="http://schemas.microsoft.com/office/2019/extlst" xmlns:r="http://schemas.openxmlformats.org/officeDocument/2006/relationships" xmlns:m="http://schemas.openxmlformats.org/officeDocument/2006/math" xmlns:v="urn:schemas-microsoft-com:vml" xmlns:wp14="http://schemas.microsoft.com/office/word/2010/wordprocessingDrawing" xmlns:wp="http://schemas.openxmlformats.org/drawingml/2006/wordprocessingDrawing" xmlns:w10="urn:schemas-microsoft-com:office:word" xmlns:w="http://schemas.openxmlformats.org/wordprocessingml/2006/main" xmlns:w14="http://schemas.microsoft.com/office/word/2010/wordml" xmlns:w15="http://schemas.microsoft.com/office/word/2012/wordml" xmlns:w16cex="http://schemas.microsoft.com/office/word/2018/wordml/cex" xmlns:w16cid="http://schemas.microsoft.com/office/word/2016/wordml/cid" xmlns:w16="http://schemas.microsoft.com/office/word/2018/wordml" xmlns:w16du="http://schemas.microsoft.com/office/word/2023/wordml/word16du" xmlns:w16sdtdh="http://schemas.microsoft.com/office/word/2020/wordml/sdtdatahash" xmlns:w16se="http://schemas.microsoft.com/office/word/2015/wordml/symex" xmlns:wpg="http://schemas.microsoft.com/office/word/2010/wordprocessingGroup" xmlns:wpi="http://schemas.microsoft.com/office/word/2010/wordprocessingInk" xmlns:wne="http://schemas.microsoft.com/office/word/2006/wordml" xmlns:wps="http://schemas.microsoft.com/office/word/2010/wordprocessingShape" mc:Ignorable="w14 w15 w16se w16cid w16 w16cex w16sdtdh wp14">
   <w:sdt>
     <w:sdtPr>
       <w:id w:val="326791981"/>
@@ -17056,7 +17399,7 @@
 </file>
 
 <file path=word/footer4.xml><?xml version="1.0" encoding="utf-8"?>
-<w:ftr xmlns:wpc="http://schemas.microsoft.com/office/word/2010/wordprocessingCanvas" xmlns:cx="http://schemas.microsoft.com/office/drawing/2014/chartex" xmlns:cx1="http://schemas.microsoft.com/office/drawing/2015/9/8/chartex" xmlns:cx2="http://schemas.microsoft.com/office/drawing/2015/10/21/chartex" xmlns:cx3="http://schemas.microsoft.com/office/drawing/2016/5/9/chartex" xmlns:cx4="http://schemas.microsoft.com/office/drawing/2016/5/10/chartex" xmlns:cx5="http://schemas.microsoft.com/office/drawing/2016/5/11/chartex" xmlns:cx6="http://schemas.microsoft.com/office/drawing/2016/5/12/chartex" xmlns:cx7="http://schemas.microsoft.com/office/drawing/2016/5/13/chartex" xmlns:cx8="http://schemas.microsoft.com/office/drawing/2016/5/14/chartex" xmlns:mc="http://schemas.openxmlformats.org/markup-compatibility/2006" xmlns:aink="http://schemas.microsoft.com/office/drawing/2016/ink" xmlns:am3d="http://schemas.microsoft.com/office/drawing/2017/model3d" xmlns:o="urn:schemas-microsoft-com:office:office" xmlns:oel="http://schemas.microsoft.com/office/2019/extlst" xmlns:r="http://schemas.openxmlformats.org/officeDocument/2006/relationships" xmlns:m="http://schemas.openxmlformats.org/officeDocument/2006/math" xmlns:v="urn:schemas-microsoft-com:vml" xmlns:wp14="http://schemas.microsoft.com/office/word/2010/wordprocessingDrawing" xmlns:wp="http://schemas.openxmlformats.org/drawingml/2006/wordprocessingDrawing" xmlns:w10="urn:schemas-microsoft-com:office:word" xmlns:w="http://schemas.openxmlformats.org/wordprocessingml/2006/main" xmlns:w14="http://schemas.microsoft.com/office/word/2010/wordml" xmlns:w15="http://schemas.microsoft.com/office/word/2012/wordml" xmlns:w16cex="http://schemas.microsoft.com/office/word/2018/wordml/cex" xmlns:w16cid="http://schemas.microsoft.com/office/word/2016/wordml/cid" xmlns:w16="http://schemas.microsoft.com/office/word/2018/wordml" xmlns:w16sdtdh="http://schemas.microsoft.com/office/word/2020/wordml/sdtdatahash" xmlns:w16se="http://schemas.microsoft.com/office/word/2015/wordml/symex" xmlns:wpg="http://schemas.microsoft.com/office/word/2010/wordprocessingGroup" xmlns:wpi="http://schemas.microsoft.com/office/word/2010/wordprocessingInk" xmlns:wne="http://schemas.microsoft.com/office/word/2006/wordml" xmlns:wps="http://schemas.microsoft.com/office/word/2010/wordprocessingShape" mc:Ignorable="w14 w15 w16se w16cid w16 w16cex w16sdtdh wp14">
+<w:ftr xmlns:wpc="http://schemas.microsoft.com/office/word/2010/wordprocessingCanvas" xmlns:cx="http://schemas.microsoft.com/office/drawing/2014/chartex" xmlns:cx1="http://schemas.microsoft.com/office/drawing/2015/9/8/chartex" xmlns:cx2="http://schemas.microsoft.com/office/drawing/2015/10/21/chartex" xmlns:cx3="http://schemas.microsoft.com/office/drawing/2016/5/9/chartex" xmlns:cx4="http://schemas.microsoft.com/office/drawing/2016/5/10/chartex" xmlns:cx5="http://schemas.microsoft.com/office/drawing/2016/5/11/chartex" xmlns:cx6="http://schemas.microsoft.com/office/drawing/2016/5/12/chartex" xmlns:cx7="http://schemas.microsoft.com/office/drawing/2016/5/13/chartex" xmlns:cx8="http://schemas.microsoft.com/office/drawing/2016/5/14/chartex" xmlns:mc="http://schemas.openxmlformats.org/markup-compatibility/2006" xmlns:aink="http://schemas.microsoft.com/office/drawing/2016/ink" xmlns:am3d="http://schemas.microsoft.com/office/drawing/2017/model3d" xmlns:o="urn:schemas-microsoft-com:office:office" xmlns:oel="http://schemas.microsoft.com/office/2019/extlst" xmlns:r="http://schemas.openxmlformats.org/officeDocument/2006/relationships" xmlns:m="http://schemas.openxmlformats.org/officeDocument/2006/math" xmlns:v="urn:schemas-microsoft-com:vml" xmlns:wp14="http://schemas.microsoft.com/office/word/2010/wordprocessingDrawing" xmlns:wp="http://schemas.openxmlformats.org/drawingml/2006/wordprocessingDrawing" xmlns:w10="urn:schemas-microsoft-com:office:word" xmlns:w="http://schemas.openxmlformats.org/wordprocessingml/2006/main" xmlns:w14="http://schemas.microsoft.com/office/word/2010/wordml" xmlns:w15="http://schemas.microsoft.com/office/word/2012/wordml" xmlns:w16cex="http://schemas.microsoft.com/office/word/2018/wordml/cex" xmlns:w16cid="http://schemas.microsoft.com/office/word/2016/wordml/cid" xmlns:w16="http://schemas.microsoft.com/office/word/2018/wordml" xmlns:w16du="http://schemas.microsoft.com/office/word/2023/wordml/word16du" xmlns:w16sdtdh="http://schemas.microsoft.com/office/word/2020/wordml/sdtdatahash" xmlns:w16se="http://schemas.microsoft.com/office/word/2015/wordml/symex" xmlns:wpg="http://schemas.microsoft.com/office/word/2010/wordprocessingGroup" xmlns:wpi="http://schemas.microsoft.com/office/word/2010/wordprocessingInk" xmlns:wne="http://schemas.microsoft.com/office/word/2006/wordml" xmlns:wps="http://schemas.microsoft.com/office/word/2010/wordprocessingShape" mc:Ignorable="w14 w15 w16se w16cid w16 w16cex w16sdtdh wp14">
   <w:sdt>
     <w:sdtPr>
       <w:id w:val="324396626"/>
@@ -17113,7 +17456,7 @@
 </file>
 
 <file path=word/footer5.xml><?xml version="1.0" encoding="utf-8"?>
-<w:ftr xmlns:wpc="http://schemas.microsoft.com/office/word/2010/wordprocessingCanvas" xmlns:cx="http://schemas.microsoft.com/office/drawing/2014/chartex" xmlns:cx1="http://schemas.microsoft.com/office/drawing/2015/9/8/chartex" xmlns:cx2="http://schemas.microsoft.com/office/drawing/2015/10/21/chartex" xmlns:cx3="http://schemas.microsoft.com/office/drawing/2016/5/9/chartex" xmlns:cx4="http://schemas.microsoft.com/office/drawing/2016/5/10/chartex" xmlns:cx5="http://schemas.microsoft.com/office/drawing/2016/5/11/chartex" xmlns:cx6="http://schemas.microsoft.com/office/drawing/2016/5/12/chartex" xmlns:cx7="http://schemas.microsoft.com/office/drawing/2016/5/13/chartex" xmlns:cx8="http://schemas.microsoft.com/office/drawing/2016/5/14/chartex" xmlns:mc="http://schemas.openxmlformats.org/markup-compatibility/2006" xmlns:aink="http://schemas.microsoft.com/office/drawing/2016/ink" xmlns:am3d="http://schemas.microsoft.com/office/drawing/2017/model3d" xmlns:o="urn:schemas-microsoft-com:office:office" xmlns:oel="http://schemas.microsoft.com/office/2019/extlst" xmlns:r="http://schemas.openxmlformats.org/officeDocument/2006/relationships" xmlns:m="http://schemas.openxmlformats.org/officeDocument/2006/math" xmlns:v="urn:schemas-microsoft-com:vml" xmlns:wp14="http://schemas.microsoft.com/office/word/2010/wordprocessingDrawing" xmlns:wp="http://schemas.openxmlformats.org/drawingml/2006/wordprocessingDrawing" xmlns:w10="urn:schemas-microsoft-com:office:word" xmlns:w="http://schemas.openxmlformats.org/wordprocessingml/2006/main" xmlns:w14="http://schemas.microsoft.com/office/word/2010/wordml" xmlns:w15="http://schemas.microsoft.com/office/word/2012/wordml" xmlns:w16cex="http://schemas.microsoft.com/office/word/2018/wordml/cex" xmlns:w16cid="http://schemas.microsoft.com/office/word/2016/wordml/cid" xmlns:w16="http://schemas.microsoft.com/office/word/2018/wordml" xmlns:w16sdtdh="http://schemas.microsoft.com/office/word/2020/wordml/sdtdatahash" xmlns:w16se="http://schemas.microsoft.com/office/word/2015/wordml/symex" xmlns:wpg="http://schemas.microsoft.com/office/word/2010/wordprocessingGroup" xmlns:wpi="http://schemas.microsoft.com/office/word/2010/wordprocessingInk" xmlns:wne="http://schemas.microsoft.com/office/word/2006/wordml" xmlns:wps="http://schemas.microsoft.com/office/word/2010/wordprocessingShape" mc:Ignorable="w14 w15 w16se w16cid w16 w16cex w16sdtdh wp14">
+<w:ftr xmlns:wpc="http://schemas.microsoft.com/office/word/2010/wordprocessingCanvas" xmlns:cx="http://schemas.microsoft.com/office/drawing/2014/chartex" xmlns:cx1="http://schemas.microsoft.com/office/drawing/2015/9/8/chartex" xmlns:cx2="http://schemas.microsoft.com/office/drawing/2015/10/21/chartex" xmlns:cx3="http://schemas.microsoft.com/office/drawing/2016/5/9/chartex" xmlns:cx4="http://schemas.microsoft.com/office/drawing/2016/5/10/chartex" xmlns:cx5="http://schemas.microsoft.com/office/drawing/2016/5/11/chartex" xmlns:cx6="http://schemas.microsoft.com/office/drawing/2016/5/12/chartex" xmlns:cx7="http://schemas.microsoft.com/office/drawing/2016/5/13/chartex" xmlns:cx8="http://schemas.microsoft.com/office/drawing/2016/5/14/chartex" xmlns:mc="http://schemas.openxmlformats.org/markup-compatibility/2006" xmlns:aink="http://schemas.microsoft.com/office/drawing/2016/ink" xmlns:am3d="http://schemas.microsoft.com/office/drawing/2017/model3d" xmlns:o="urn:schemas-microsoft-com:office:office" xmlns:oel="http://schemas.microsoft.com/office/2019/extlst" xmlns:r="http://schemas.openxmlformats.org/officeDocument/2006/relationships" xmlns:m="http://schemas.openxmlformats.org/officeDocument/2006/math" xmlns:v="urn:schemas-microsoft-com:vml" xmlns:wp14="http://schemas.microsoft.com/office/word/2010/wordprocessingDrawing" xmlns:wp="http://schemas.openxmlformats.org/drawingml/2006/wordprocessingDrawing" xmlns:w10="urn:schemas-microsoft-com:office:word" xmlns:w="http://schemas.openxmlformats.org/wordprocessingml/2006/main" xmlns:w14="http://schemas.microsoft.com/office/word/2010/wordml" xmlns:w15="http://schemas.microsoft.com/office/word/2012/wordml" xmlns:w16cex="http://schemas.microsoft.com/office/word/2018/wordml/cex" xmlns:w16cid="http://schemas.microsoft.com/office/word/2016/wordml/cid" xmlns:w16="http://schemas.microsoft.com/office/word/2018/wordml" xmlns:w16du="http://schemas.microsoft.com/office/word/2023/wordml/word16du" xmlns:w16sdtdh="http://schemas.microsoft.com/office/word/2020/wordml/sdtdatahash" xmlns:w16se="http://schemas.microsoft.com/office/word/2015/wordml/symex" xmlns:wpg="http://schemas.microsoft.com/office/word/2010/wordprocessingGroup" xmlns:wpi="http://schemas.microsoft.com/office/word/2010/wordprocessingInk" xmlns:wne="http://schemas.microsoft.com/office/word/2006/wordml" xmlns:wps="http://schemas.microsoft.com/office/word/2010/wordprocessingShape" mc:Ignorable="w14 w15 w16se w16cid w16 w16cex w16sdtdh wp14">
   <w:p>
     <w:pPr>
       <w:pStyle w:val="Footer"/>
@@ -17146,7 +17489,7 @@
 </file>
 
 <file path=word/footer6.xml><?xml version="1.0" encoding="utf-8"?>
-<w:ftr xmlns:wpc="http://schemas.microsoft.com/office/word/2010/wordprocessingCanvas" xmlns:cx="http://schemas.microsoft.com/office/drawing/2014/chartex" xmlns:cx1="http://schemas.microsoft.com/office/drawing/2015/9/8/chartex" xmlns:cx2="http://schemas.microsoft.com/office/drawing/2015/10/21/chartex" xmlns:cx3="http://schemas.microsoft.com/office/drawing/2016/5/9/chartex" xmlns:cx4="http://schemas.microsoft.com/office/drawing/2016/5/10/chartex" xmlns:cx5="http://schemas.microsoft.com/office/drawing/2016/5/11/chartex" xmlns:cx6="http://schemas.microsoft.com/office/drawing/2016/5/12/chartex" xmlns:cx7="http://schemas.microsoft.com/office/drawing/2016/5/13/chartex" xmlns:cx8="http://schemas.microsoft.com/office/drawing/2016/5/14/chartex" xmlns:mc="http://schemas.openxmlformats.org/markup-compatibility/2006" xmlns:aink="http://schemas.microsoft.com/office/drawing/2016/ink" xmlns:am3d="http://schemas.microsoft.com/office/drawing/2017/model3d" xmlns:o="urn:schemas-microsoft-com:office:office" xmlns:oel="http://schemas.microsoft.com/office/2019/extlst" xmlns:r="http://schemas.openxmlformats.org/officeDocument/2006/relationships" xmlns:m="http://schemas.openxmlformats.org/officeDocument/2006/math" xmlns:v="urn:schemas-microsoft-com:vml" xmlns:wp14="http://schemas.microsoft.com/office/word/2010/wordprocessingDrawing" xmlns:wp="http://schemas.openxmlformats.org/drawingml/2006/wordprocessingDrawing" xmlns:w10="urn:schemas-microsoft-com:office:word" xmlns:w="http://schemas.openxmlformats.org/wordprocessingml/2006/main" xmlns:w14="http://schemas.microsoft.com/office/word/2010/wordml" xmlns:w15="http://schemas.microsoft.com/office/word/2012/wordml" xmlns:w16cex="http://schemas.microsoft.com/office/word/2018/wordml/cex" xmlns:w16cid="http://schemas.microsoft.com/office/word/2016/wordml/cid" xmlns:w16="http://schemas.microsoft.com/office/word/2018/wordml" xmlns:w16sdtdh="http://schemas.microsoft.com/office/word/2020/wordml/sdtdatahash" xmlns:w16se="http://schemas.microsoft.com/office/word/2015/wordml/symex" xmlns:wpg="http://schemas.microsoft.com/office/word/2010/wordprocessingGroup" xmlns:wpi="http://schemas.microsoft.com/office/word/2010/wordprocessingInk" xmlns:wne="http://schemas.microsoft.com/office/word/2006/wordml" xmlns:wps="http://schemas.microsoft.com/office/word/2010/wordprocessingShape" mc:Ignorable="w14 w15 w16se w16cid w16 w16cex w16sdtdh wp14">
+<w:ftr xmlns:wpc="http://schemas.microsoft.com/office/word/2010/wordprocessingCanvas" xmlns:cx="http://schemas.microsoft.com/office/drawing/2014/chartex" xmlns:cx1="http://schemas.microsoft.com/office/drawing/2015/9/8/chartex" xmlns:cx2="http://schemas.microsoft.com/office/drawing/2015/10/21/chartex" xmlns:cx3="http://schemas.microsoft.com/office/drawing/2016/5/9/chartex" xmlns:cx4="http://schemas.microsoft.com/office/drawing/2016/5/10/chartex" xmlns:cx5="http://schemas.microsoft.com/office/drawing/2016/5/11/chartex" xmlns:cx6="http://schemas.microsoft.com/office/drawing/2016/5/12/chartex" xmlns:cx7="http://schemas.microsoft.com/office/drawing/2016/5/13/chartex" xmlns:cx8="http://schemas.microsoft.com/office/drawing/2016/5/14/chartex" xmlns:mc="http://schemas.openxmlformats.org/markup-compatibility/2006" xmlns:aink="http://schemas.microsoft.com/office/drawing/2016/ink" xmlns:am3d="http://schemas.microsoft.com/office/drawing/2017/model3d" xmlns:o="urn:schemas-microsoft-com:office:office" xmlns:oel="http://schemas.microsoft.com/office/2019/extlst" xmlns:r="http://schemas.openxmlformats.org/officeDocument/2006/relationships" xmlns:m="http://schemas.openxmlformats.org/officeDocument/2006/math" xmlns:v="urn:schemas-microsoft-com:vml" xmlns:wp14="http://schemas.microsoft.com/office/word/2010/wordprocessingDrawing" xmlns:wp="http://schemas.openxmlformats.org/drawingml/2006/wordprocessingDrawing" xmlns:w10="urn:schemas-microsoft-com:office:word" xmlns:w="http://schemas.openxmlformats.org/wordprocessingml/2006/main" xmlns:w14="http://schemas.microsoft.com/office/word/2010/wordml" xmlns:w15="http://schemas.microsoft.com/office/word/2012/wordml" xmlns:w16cex="http://schemas.microsoft.com/office/word/2018/wordml/cex" xmlns:w16cid="http://schemas.microsoft.com/office/word/2016/wordml/cid" xmlns:w16="http://schemas.microsoft.com/office/word/2018/wordml" xmlns:w16du="http://schemas.microsoft.com/office/word/2023/wordml/word16du" xmlns:w16sdtdh="http://schemas.microsoft.com/office/word/2020/wordml/sdtdatahash" xmlns:w16se="http://schemas.microsoft.com/office/word/2015/wordml/symex" xmlns:wpg="http://schemas.microsoft.com/office/word/2010/wordprocessingGroup" xmlns:wpi="http://schemas.microsoft.com/office/word/2010/wordprocessingInk" xmlns:wne="http://schemas.microsoft.com/office/word/2006/wordml" xmlns:wps="http://schemas.microsoft.com/office/word/2010/wordprocessingShape" mc:Ignorable="w14 w15 w16se w16cid w16 w16cex w16sdtdh wp14">
   <w:p>
     <w:pPr>
       <w:pStyle w:val="Footer"/>
@@ -17176,7 +17519,7 @@
 </file>
 
 <file path=word/footnotes.xml><?xml version="1.0" encoding="utf-8"?>
-<w:footnotes xmlns:wpc="http://schemas.microsoft.com/office/word/2010/wordprocessingCanvas" xmlns:cx="http://schemas.microsoft.com/office/drawing/2014/chartex" xmlns:cx1="http://schemas.microsoft.com/office/drawing/2015/9/8/chartex" xmlns:cx2="http://schemas.microsoft.com/office/drawing/2015/10/21/chartex" xmlns:cx3="http://schemas.microsoft.com/office/drawing/2016/5/9/chartex" xmlns:cx4="http://schemas.microsoft.com/office/drawing/2016/5/10/chartex" xmlns:cx5="http://schemas.microsoft.com/office/drawing/2016/5/11/chartex" xmlns:cx6="http://schemas.microsoft.com/office/drawing/2016/5/12/chartex" xmlns:cx7="http://schemas.microsoft.com/office/drawing/2016/5/13/chartex" xmlns:cx8="http://schemas.microsoft.com/office/drawing/2016/5/14/chartex" xmlns:mc="http://schemas.openxmlformats.org/markup-compatibility/2006" xmlns:aink="http://schemas.microsoft.com/office/drawing/2016/ink" xmlns:am3d="http://schemas.microsoft.com/office/drawing/2017/model3d" xmlns:o="urn:schemas-microsoft-com:office:office" xmlns:oel="http://schemas.microsoft.com/office/2019/extlst" xmlns:r="http://schemas.openxmlformats.org/officeDocument/2006/relationships" xmlns:m="http://schemas.openxmlformats.org/officeDocument/2006/math" xmlns:v="urn:schemas-microsoft-com:vml" xmlns:wp14="http://schemas.microsoft.com/office/word/2010/wordprocessingDrawing" xmlns:wp="http://schemas.openxmlformats.org/drawingml/2006/wordprocessingDrawing" xmlns:w10="urn:schemas-microsoft-com:office:word" xmlns:w="http://schemas.openxmlformats.org/wordprocessingml/2006/main" xmlns:w14="http://schemas.microsoft.com/office/word/2010/wordml" xmlns:w15="http://schemas.microsoft.com/office/word/2012/wordml" xmlns:w16cex="http://schemas.microsoft.com/office/word/2018/wordml/cex" xmlns:w16cid="http://schemas.microsoft.com/office/word/2016/wordml/cid" xmlns:w16="http://schemas.microsoft.com/office/word/2018/wordml" xmlns:w16sdtdh="http://schemas.microsoft.com/office/word/2020/wordml/sdtdatahash" xmlns:w16se="http://schemas.microsoft.com/office/word/2015/wordml/symex" xmlns:wpg="http://schemas.microsoft.com/office/word/2010/wordprocessingGroup" xmlns:wpi="http://schemas.microsoft.com/office/word/2010/wordprocessingInk" xmlns:wne="http://schemas.microsoft.com/office/word/2006/wordml" xmlns:wps="http://schemas.microsoft.com/office/word/2010/wordprocessingShape" mc:Ignorable="w14 w15 w16se w16cid w16 w16cex w16sdtdh wp14">
+<w:footnotes xmlns:wpc="http://schemas.microsoft.com/office/word/2010/wordprocessingCanvas" xmlns:cx="http://schemas.microsoft.com/office/drawing/2014/chartex" xmlns:cx1="http://schemas.microsoft.com/office/drawing/2015/9/8/chartex" xmlns:cx2="http://schemas.microsoft.com/office/drawing/2015/10/21/chartex" xmlns:cx3="http://schemas.microsoft.com/office/drawing/2016/5/9/chartex" xmlns:cx4="http://schemas.microsoft.com/office/drawing/2016/5/10/chartex" xmlns:cx5="http://schemas.microsoft.com/office/drawing/2016/5/11/chartex" xmlns:cx6="http://schemas.microsoft.com/office/drawing/2016/5/12/chartex" xmlns:cx7="http://schemas.microsoft.com/office/drawing/2016/5/13/chartex" xmlns:cx8="http://schemas.microsoft.com/office/drawing/2016/5/14/chartex" xmlns:mc="http://schemas.openxmlformats.org/markup-compatibility/2006" xmlns:aink="http://schemas.microsoft.com/office/drawing/2016/ink" xmlns:am3d="http://schemas.microsoft.com/office/drawing/2017/model3d" xmlns:o="urn:schemas-microsoft-com:office:office" xmlns:oel="http://schemas.microsoft.com/office/2019/extlst" xmlns:r="http://schemas.openxmlformats.org/officeDocument/2006/relationships" xmlns:m="http://schemas.openxmlformats.org/officeDocument/2006/math" xmlns:v="urn:schemas-microsoft-com:vml" xmlns:wp14="http://schemas.microsoft.com/office/word/2010/wordprocessingDrawing" xmlns:wp="http://schemas.openxmlformats.org/drawingml/2006/wordprocessingDrawing" xmlns:w10="urn:schemas-microsoft-com:office:word" xmlns:w="http://schemas.openxmlformats.org/wordprocessingml/2006/main" xmlns:w14="http://schemas.microsoft.com/office/word/2010/wordml" xmlns:w15="http://schemas.microsoft.com/office/word/2012/wordml" xmlns:w16cex="http://schemas.microsoft.com/office/word/2018/wordml/cex" xmlns:w16cid="http://schemas.microsoft.com/office/word/2016/wordml/cid" xmlns:w16="http://schemas.microsoft.com/office/word/2018/wordml" xmlns:w16du="http://schemas.microsoft.com/office/word/2023/wordml/word16du" xmlns:w16sdtdh="http://schemas.microsoft.com/office/word/2020/wordml/sdtdatahash" xmlns:w16se="http://schemas.microsoft.com/office/word/2015/wordml/symex" xmlns:wpg="http://schemas.microsoft.com/office/word/2010/wordprocessingGroup" xmlns:wpi="http://schemas.microsoft.com/office/word/2010/wordprocessingInk" xmlns:wne="http://schemas.microsoft.com/office/word/2006/wordml" xmlns:wps="http://schemas.microsoft.com/office/word/2010/wordprocessingShape" mc:Ignorable="w14 w15 w16se w16cid w16 w16cex w16sdtdh wp14">
   <w:footnote w:type="separator" w:id="-1">
     <w:p>
       <w:pPr>
@@ -17201,7 +17544,7 @@
 </file>
 
 <file path=word/header1.xml><?xml version="1.0" encoding="utf-8"?>
-<w:hdr xmlns:wpc="http://schemas.microsoft.com/office/word/2010/wordprocessingCanvas" xmlns:cx="http://schemas.microsoft.com/office/drawing/2014/chartex" xmlns:cx1="http://schemas.microsoft.com/office/drawing/2015/9/8/chartex" xmlns:cx2="http://schemas.microsoft.com/office/drawing/2015/10/21/chartex" xmlns:cx3="http://schemas.microsoft.com/office/drawing/2016/5/9/chartex" xmlns:cx4="http://schemas.microsoft.com/office/drawing/2016/5/10/chartex" xmlns:cx5="http://schemas.microsoft.com/office/drawing/2016/5/11/chartex" xmlns:cx6="http://schemas.microsoft.com/office/drawing/2016/5/12/chartex" xmlns:cx7="http://schemas.microsoft.com/office/drawing/2016/5/13/chartex" xmlns:cx8="http://schemas.microsoft.com/office/drawing/2016/5/14/chartex" xmlns:mc="http://schemas.openxmlformats.org/markup-compatibility/2006" xmlns:aink="http://schemas.microsoft.com/office/drawing/2016/ink" xmlns:am3d="http://schemas.microsoft.com/office/drawing/2017/model3d" xmlns:o="urn:schemas-microsoft-com:office:office" xmlns:oel="http://schemas.microsoft.com/office/2019/extlst" xmlns:r="http://schemas.openxmlformats.org/officeDocument/2006/relationships" xmlns:m="http://schemas.openxmlformats.org/officeDocument/2006/math" xmlns:v="urn:schemas-microsoft-com:vml" xmlns:wp14="http://schemas.microsoft.com/office/word/2010/wordprocessingDrawing" xmlns:wp="http://schemas.openxmlformats.org/drawingml/2006/wordprocessingDrawing" xmlns:w10="urn:schemas-microsoft-com:office:word" xmlns:w="http://schemas.openxmlformats.org/wordprocessingml/2006/main" xmlns:w14="http://schemas.microsoft.com/office/word/2010/wordml" xmlns:w15="http://schemas.microsoft.com/office/word/2012/wordml" xmlns:w16cex="http://schemas.microsoft.com/office/word/2018/wordml/cex" xmlns:w16cid="http://schemas.microsoft.com/office/word/2016/wordml/cid" xmlns:w16="http://schemas.microsoft.com/office/word/2018/wordml" xmlns:w16sdtdh="http://schemas.microsoft.com/office/word/2020/wordml/sdtdatahash" xmlns:w16se="http://schemas.microsoft.com/office/word/2015/wordml/symex" xmlns:wpg="http://schemas.microsoft.com/office/word/2010/wordprocessingGroup" xmlns:wpi="http://schemas.microsoft.com/office/word/2010/wordprocessingInk" xmlns:wne="http://schemas.microsoft.com/office/word/2006/wordml" xmlns:wps="http://schemas.microsoft.com/office/word/2010/wordprocessingShape" mc:Ignorable="w14 w15 w16se w16cid w16 w16cex w16sdtdh wp14">
+<w:hdr xmlns:wpc="http://schemas.microsoft.com/office/word/2010/wordprocessingCanvas" xmlns:cx="http://schemas.microsoft.com/office/drawing/2014/chartex" xmlns:cx1="http://schemas.microsoft.com/office/drawing/2015/9/8/chartex" xmlns:cx2="http://schemas.microsoft.com/office/drawing/2015/10/21/chartex" xmlns:cx3="http://schemas.microsoft.com/office/drawing/2016/5/9/chartex" xmlns:cx4="http://schemas.microsoft.com/office/drawing/2016/5/10/chartex" xmlns:cx5="http://schemas.microsoft.com/office/drawing/2016/5/11/chartex" xmlns:cx6="http://schemas.microsoft.com/office/drawing/2016/5/12/chartex" xmlns:cx7="http://schemas.microsoft.com/office/drawing/2016/5/13/chartex" xmlns:cx8="http://schemas.microsoft.com/office/drawing/2016/5/14/chartex" xmlns:mc="http://schemas.openxmlformats.org/markup-compatibility/2006" xmlns:aink="http://schemas.microsoft.com/office/drawing/2016/ink" xmlns:am3d="http://schemas.microsoft.com/office/drawing/2017/model3d" xmlns:o="urn:schemas-microsoft-com:office:office" xmlns:oel="http://schemas.microsoft.com/office/2019/extlst" xmlns:r="http://schemas.openxmlformats.org/officeDocument/2006/relationships" xmlns:m="http://schemas.openxmlformats.org/officeDocument/2006/math" xmlns:v="urn:schemas-microsoft-com:vml" xmlns:wp14="http://schemas.microsoft.com/office/word/2010/wordprocessingDrawing" xmlns:wp="http://schemas.openxmlformats.org/drawingml/2006/wordprocessingDrawing" xmlns:w10="urn:schemas-microsoft-com:office:word" xmlns:w="http://schemas.openxmlformats.org/wordprocessingml/2006/main" xmlns:w14="http://schemas.microsoft.com/office/word/2010/wordml" xmlns:w15="http://schemas.microsoft.com/office/word/2012/wordml" xmlns:w16cex="http://schemas.microsoft.com/office/word/2018/wordml/cex" xmlns:w16cid="http://schemas.microsoft.com/office/word/2016/wordml/cid" xmlns:w16="http://schemas.microsoft.com/office/word/2018/wordml" xmlns:w16du="http://schemas.microsoft.com/office/word/2023/wordml/word16du" xmlns:w16sdtdh="http://schemas.microsoft.com/office/word/2020/wordml/sdtdatahash" xmlns:w16se="http://schemas.microsoft.com/office/word/2015/wordml/symex" xmlns:wpg="http://schemas.microsoft.com/office/word/2010/wordprocessingGroup" xmlns:wpi="http://schemas.microsoft.com/office/word/2010/wordprocessingInk" xmlns:wne="http://schemas.microsoft.com/office/word/2006/wordml" xmlns:wps="http://schemas.microsoft.com/office/word/2010/wordprocessingShape" mc:Ignorable="w14 w15 w16se w16cid w16 w16cex w16sdtdh wp14">
   <w:p>
     <w:pPr>
       <w:pStyle w:val="Heading1"/>
@@ -17280,7 +17623,7 @@
 </file>
 
 <file path=word/header10.xml><?xml version="1.0" encoding="utf-8"?>
-<w:hdr xmlns:wpc="http://schemas.microsoft.com/office/word/2010/wordprocessingCanvas" xmlns:cx="http://schemas.microsoft.com/office/drawing/2014/chartex" xmlns:cx1="http://schemas.microsoft.com/office/drawing/2015/9/8/chartex" xmlns:cx2="http://schemas.microsoft.com/office/drawing/2015/10/21/chartex" xmlns:cx3="http://schemas.microsoft.com/office/drawing/2016/5/9/chartex" xmlns:cx4="http://schemas.microsoft.com/office/drawing/2016/5/10/chartex" xmlns:cx5="http://schemas.microsoft.com/office/drawing/2016/5/11/chartex" xmlns:cx6="http://schemas.microsoft.com/office/drawing/2016/5/12/chartex" xmlns:cx7="http://schemas.microsoft.com/office/drawing/2016/5/13/chartex" xmlns:cx8="http://schemas.microsoft.com/office/drawing/2016/5/14/chartex" xmlns:mc="http://schemas.openxmlformats.org/markup-compatibility/2006" xmlns:aink="http://schemas.microsoft.com/office/drawing/2016/ink" xmlns:am3d="http://schemas.microsoft.com/office/drawing/2017/model3d" xmlns:o="urn:schemas-microsoft-com:office:office" xmlns:oel="http://schemas.microsoft.com/office/2019/extlst" xmlns:r="http://schemas.openxmlformats.org/officeDocument/2006/relationships" xmlns:m="http://schemas.openxmlformats.org/officeDocument/2006/math" xmlns:v="urn:schemas-microsoft-com:vml" xmlns:wp14="http://schemas.microsoft.com/office/word/2010/wordprocessingDrawing" xmlns:wp="http://schemas.openxmlformats.org/drawingml/2006/wordprocessingDrawing" xmlns:w10="urn:schemas-microsoft-com:office:word" xmlns:w="http://schemas.openxmlformats.org/wordprocessingml/2006/main" xmlns:w14="http://schemas.microsoft.com/office/word/2010/wordml" xmlns:w15="http://schemas.microsoft.com/office/word/2012/wordml" xmlns:w16cex="http://schemas.microsoft.com/office/word/2018/wordml/cex" xmlns:w16cid="http://schemas.microsoft.com/office/word/2016/wordml/cid" xmlns:w16="http://schemas.microsoft.com/office/word/2018/wordml" xmlns:w16sdtdh="http://schemas.microsoft.com/office/word/2020/wordml/sdtdatahash" xmlns:w16se="http://schemas.microsoft.com/office/word/2015/wordml/symex" xmlns:wpg="http://schemas.microsoft.com/office/word/2010/wordprocessingGroup" xmlns:wpi="http://schemas.microsoft.com/office/word/2010/wordprocessingInk" xmlns:wne="http://schemas.microsoft.com/office/word/2006/wordml" xmlns:wps="http://schemas.microsoft.com/office/word/2010/wordprocessingShape" mc:Ignorable="w14 w15 w16se w16cid w16 w16cex w16sdtdh wp14">
+<w:hdr xmlns:wpc="http://schemas.microsoft.com/office/word/2010/wordprocessingCanvas" xmlns:cx="http://schemas.microsoft.com/office/drawing/2014/chartex" xmlns:cx1="http://schemas.microsoft.com/office/drawing/2015/9/8/chartex" xmlns:cx2="http://schemas.microsoft.com/office/drawing/2015/10/21/chartex" xmlns:cx3="http://schemas.microsoft.com/office/drawing/2016/5/9/chartex" xmlns:cx4="http://schemas.microsoft.com/office/drawing/2016/5/10/chartex" xmlns:cx5="http://schemas.microsoft.com/office/drawing/2016/5/11/chartex" xmlns:cx6="http://schemas.microsoft.com/office/drawing/2016/5/12/chartex" xmlns:cx7="http://schemas.microsoft.com/office/drawing/2016/5/13/chartex" xmlns:cx8="http://schemas.microsoft.com/office/drawing/2016/5/14/chartex" xmlns:mc="http://schemas.openxmlformats.org/markup-compatibility/2006" xmlns:aink="http://schemas.microsoft.com/office/drawing/2016/ink" xmlns:am3d="http://schemas.microsoft.com/office/drawing/2017/model3d" xmlns:o="urn:schemas-microsoft-com:office:office" xmlns:oel="http://schemas.microsoft.com/office/2019/extlst" xmlns:r="http://schemas.openxmlformats.org/officeDocument/2006/relationships" xmlns:m="http://schemas.openxmlformats.org/officeDocument/2006/math" xmlns:v="urn:schemas-microsoft-com:vml" xmlns:wp14="http://schemas.microsoft.com/office/word/2010/wordprocessingDrawing" xmlns:wp="http://schemas.openxmlformats.org/drawingml/2006/wordprocessingDrawing" xmlns:w10="urn:schemas-microsoft-com:office:word" xmlns:w="http://schemas.openxmlformats.org/wordprocessingml/2006/main" xmlns:w14="http://schemas.microsoft.com/office/word/2010/wordml" xmlns:w15="http://schemas.microsoft.com/office/word/2012/wordml" xmlns:w16cex="http://schemas.microsoft.com/office/word/2018/wordml/cex" xmlns:w16cid="http://schemas.microsoft.com/office/word/2016/wordml/cid" xmlns:w16="http://schemas.microsoft.com/office/word/2018/wordml" xmlns:w16du="http://schemas.microsoft.com/office/word/2023/wordml/word16du" xmlns:w16sdtdh="http://schemas.microsoft.com/office/word/2020/wordml/sdtdatahash" xmlns:w16se="http://schemas.microsoft.com/office/word/2015/wordml/symex" xmlns:wpg="http://schemas.microsoft.com/office/word/2010/wordprocessingGroup" xmlns:wpi="http://schemas.microsoft.com/office/word/2010/wordprocessingInk" xmlns:wne="http://schemas.microsoft.com/office/word/2006/wordml" xmlns:wps="http://schemas.microsoft.com/office/word/2010/wordprocessingShape" mc:Ignorable="w14 w15 w16se w16cid w16 w16cex w16sdtdh wp14">
   <w:p>
     <w:pPr>
       <w:pStyle w:val="Heading1"/>
@@ -17401,7 +17744,7 @@
 </file>
 
 <file path=word/header11.xml><?xml version="1.0" encoding="utf-8"?>
-<w:hdr xmlns:wpc="http://schemas.microsoft.com/office/word/2010/wordprocessingCanvas" xmlns:cx="http://schemas.microsoft.com/office/drawing/2014/chartex" xmlns:cx1="http://schemas.microsoft.com/office/drawing/2015/9/8/chartex" xmlns:cx2="http://schemas.microsoft.com/office/drawing/2015/10/21/chartex" xmlns:cx3="http://schemas.microsoft.com/office/drawing/2016/5/9/chartex" xmlns:cx4="http://schemas.microsoft.com/office/drawing/2016/5/10/chartex" xmlns:cx5="http://schemas.microsoft.com/office/drawing/2016/5/11/chartex" xmlns:cx6="http://schemas.microsoft.com/office/drawing/2016/5/12/chartex" xmlns:cx7="http://schemas.microsoft.com/office/drawing/2016/5/13/chartex" xmlns:cx8="http://schemas.microsoft.com/office/drawing/2016/5/14/chartex" xmlns:mc="http://schemas.openxmlformats.org/markup-compatibility/2006" xmlns:aink="http://schemas.microsoft.com/office/drawing/2016/ink" xmlns:am3d="http://schemas.microsoft.com/office/drawing/2017/model3d" xmlns:o="urn:schemas-microsoft-com:office:office" xmlns:oel="http://schemas.microsoft.com/office/2019/extlst" xmlns:r="http://schemas.openxmlformats.org/officeDocument/2006/relationships" xmlns:m="http://schemas.openxmlformats.org/officeDocument/2006/math" xmlns:v="urn:schemas-microsoft-com:vml" xmlns:wp14="http://schemas.microsoft.com/office/word/2010/wordprocessingDrawing" xmlns:wp="http://schemas.openxmlformats.org/drawingml/2006/wordprocessingDrawing" xmlns:w10="urn:schemas-microsoft-com:office:word" xmlns:w="http://schemas.openxmlformats.org/wordprocessingml/2006/main" xmlns:w14="http://schemas.microsoft.com/office/word/2010/wordml" xmlns:w15="http://schemas.microsoft.com/office/word/2012/wordml" xmlns:w16cex="http://schemas.microsoft.com/office/word/2018/wordml/cex" xmlns:w16cid="http://schemas.microsoft.com/office/word/2016/wordml/cid" xmlns:w16="http://schemas.microsoft.com/office/word/2018/wordml" xmlns:w16sdtdh="http://schemas.microsoft.com/office/word/2020/wordml/sdtdatahash" xmlns:w16se="http://schemas.microsoft.com/office/word/2015/wordml/symex" xmlns:wpg="http://schemas.microsoft.com/office/word/2010/wordprocessingGroup" xmlns:wpi="http://schemas.microsoft.com/office/word/2010/wordprocessingInk" xmlns:wne="http://schemas.microsoft.com/office/word/2006/wordml" xmlns:wps="http://schemas.microsoft.com/office/word/2010/wordprocessingShape" mc:Ignorable="w14 w15 w16se w16cid w16 w16cex w16sdtdh wp14">
+<w:hdr xmlns:wpc="http://schemas.microsoft.com/office/word/2010/wordprocessingCanvas" xmlns:cx="http://schemas.microsoft.com/office/drawing/2014/chartex" xmlns:cx1="http://schemas.microsoft.com/office/drawing/2015/9/8/chartex" xmlns:cx2="http://schemas.microsoft.com/office/drawing/2015/10/21/chartex" xmlns:cx3="http://schemas.microsoft.com/office/drawing/2016/5/9/chartex" xmlns:cx4="http://schemas.microsoft.com/office/drawing/2016/5/10/chartex" xmlns:cx5="http://schemas.microsoft.com/office/drawing/2016/5/11/chartex" xmlns:cx6="http://schemas.microsoft.com/office/drawing/2016/5/12/chartex" xmlns:cx7="http://schemas.microsoft.com/office/drawing/2016/5/13/chartex" xmlns:cx8="http://schemas.microsoft.com/office/drawing/2016/5/14/chartex" xmlns:mc="http://schemas.openxmlformats.org/markup-compatibility/2006" xmlns:aink="http://schemas.microsoft.com/office/drawing/2016/ink" xmlns:am3d="http://schemas.microsoft.com/office/drawing/2017/model3d" xmlns:o="urn:schemas-microsoft-com:office:office" xmlns:oel="http://schemas.microsoft.com/office/2019/extlst" xmlns:r="http://schemas.openxmlformats.org/officeDocument/2006/relationships" xmlns:m="http://schemas.openxmlformats.org/officeDocument/2006/math" xmlns:v="urn:schemas-microsoft-com:vml" xmlns:wp14="http://schemas.microsoft.com/office/word/2010/wordprocessingDrawing" xmlns:wp="http://schemas.openxmlformats.org/drawingml/2006/wordprocessingDrawing" xmlns:w10="urn:schemas-microsoft-com:office:word" xmlns:w="http://schemas.openxmlformats.org/wordprocessingml/2006/main" xmlns:w14="http://schemas.microsoft.com/office/word/2010/wordml" xmlns:w15="http://schemas.microsoft.com/office/word/2012/wordml" xmlns:w16cex="http://schemas.microsoft.com/office/word/2018/wordml/cex" xmlns:w16cid="http://schemas.microsoft.com/office/word/2016/wordml/cid" xmlns:w16="http://schemas.microsoft.com/office/word/2018/wordml" xmlns:w16du="http://schemas.microsoft.com/office/word/2023/wordml/word16du" xmlns:w16sdtdh="http://schemas.microsoft.com/office/word/2020/wordml/sdtdatahash" xmlns:w16se="http://schemas.microsoft.com/office/word/2015/wordml/symex" xmlns:wpg="http://schemas.microsoft.com/office/word/2010/wordprocessingGroup" xmlns:wpi="http://schemas.microsoft.com/office/word/2010/wordprocessingInk" xmlns:wne="http://schemas.microsoft.com/office/word/2006/wordml" xmlns:wps="http://schemas.microsoft.com/office/word/2010/wordprocessingShape" mc:Ignorable="w14 w15 w16se w16cid w16 w16cex w16sdtdh wp14">
   <w:p>
     <w:pPr>
       <w:pStyle w:val="Heading1"/>
@@ -17485,7 +17828,7 @@
 </file>
 
 <file path=word/header12.xml><?xml version="1.0" encoding="utf-8"?>
-<w:hdr xmlns:wpc="http://schemas.microsoft.com/office/word/2010/wordprocessingCanvas" xmlns:cx="http://schemas.microsoft.com/office/drawing/2014/chartex" xmlns:cx1="http://schemas.microsoft.com/office/drawing/2015/9/8/chartex" xmlns:cx2="http://schemas.microsoft.com/office/drawing/2015/10/21/chartex" xmlns:cx3="http://schemas.microsoft.com/office/drawing/2016/5/9/chartex" xmlns:cx4="http://schemas.microsoft.com/office/drawing/2016/5/10/chartex" xmlns:cx5="http://schemas.microsoft.com/office/drawing/2016/5/11/chartex" xmlns:cx6="http://schemas.microsoft.com/office/drawing/2016/5/12/chartex" xmlns:cx7="http://schemas.microsoft.com/office/drawing/2016/5/13/chartex" xmlns:cx8="http://schemas.microsoft.com/office/drawing/2016/5/14/chartex" xmlns:mc="http://schemas.openxmlformats.org/markup-compatibility/2006" xmlns:aink="http://schemas.microsoft.com/office/drawing/2016/ink" xmlns:am3d="http://schemas.microsoft.com/office/drawing/2017/model3d" xmlns:o="urn:schemas-microsoft-com:office:office" xmlns:oel="http://schemas.microsoft.com/office/2019/extlst" xmlns:r="http://schemas.openxmlformats.org/officeDocument/2006/relationships" xmlns:m="http://schemas.openxmlformats.org/officeDocument/2006/math" xmlns:v="urn:schemas-microsoft-com:vml" xmlns:wp14="http://schemas.microsoft.com/office/word/2010/wordprocessingDrawing" xmlns:wp="http://schemas.openxmlformats.org/drawingml/2006/wordprocessingDrawing" xmlns:w10="urn:schemas-microsoft-com:office:word" xmlns:w="http://schemas.openxmlformats.org/wordprocessingml/2006/main" xmlns:w14="http://schemas.microsoft.com/office/word/2010/wordml" xmlns:w15="http://schemas.microsoft.com/office/word/2012/wordml" xmlns:w16cex="http://schemas.microsoft.com/office/word/2018/wordml/cex" xmlns:w16cid="http://schemas.microsoft.com/office/word/2016/wordml/cid" xmlns:w16="http://schemas.microsoft.com/office/word/2018/wordml" xmlns:w16sdtdh="http://schemas.microsoft.com/office/word/2020/wordml/sdtdatahash" xmlns:w16se="http://schemas.microsoft.com/office/word/2015/wordml/symex" xmlns:wpg="http://schemas.microsoft.com/office/word/2010/wordprocessingGroup" xmlns:wpi="http://schemas.microsoft.com/office/word/2010/wordprocessingInk" xmlns:wne="http://schemas.microsoft.com/office/word/2006/wordml" xmlns:wps="http://schemas.microsoft.com/office/word/2010/wordprocessingShape" mc:Ignorable="w14 w15 w16se w16cid w16 w16cex w16sdtdh wp14">
+<w:hdr xmlns:wpc="http://schemas.microsoft.com/office/word/2010/wordprocessingCanvas" xmlns:cx="http://schemas.microsoft.com/office/drawing/2014/chartex" xmlns:cx1="http://schemas.microsoft.com/office/drawing/2015/9/8/chartex" xmlns:cx2="http://schemas.microsoft.com/office/drawing/2015/10/21/chartex" xmlns:cx3="http://schemas.microsoft.com/office/drawing/2016/5/9/chartex" xmlns:cx4="http://schemas.microsoft.com/office/drawing/2016/5/10/chartex" xmlns:cx5="http://schemas.microsoft.com/office/drawing/2016/5/11/chartex" xmlns:cx6="http://schemas.microsoft.com/office/drawing/2016/5/12/chartex" xmlns:cx7="http://schemas.microsoft.com/office/drawing/2016/5/13/chartex" xmlns:cx8="http://schemas.microsoft.com/office/drawing/2016/5/14/chartex" xmlns:mc="http://schemas.openxmlformats.org/markup-compatibility/2006" xmlns:aink="http://schemas.microsoft.com/office/drawing/2016/ink" xmlns:am3d="http://schemas.microsoft.com/office/drawing/2017/model3d" xmlns:o="urn:schemas-microsoft-com:office:office" xmlns:oel="http://schemas.microsoft.com/office/2019/extlst" xmlns:r="http://schemas.openxmlformats.org/officeDocument/2006/relationships" xmlns:m="http://schemas.openxmlformats.org/officeDocument/2006/math" xmlns:v="urn:schemas-microsoft-com:vml" xmlns:wp14="http://schemas.microsoft.com/office/word/2010/wordprocessingDrawing" xmlns:wp="http://schemas.openxmlformats.org/drawingml/2006/wordprocessingDrawing" xmlns:w10="urn:schemas-microsoft-com:office:word" xmlns:w="http://schemas.openxmlformats.org/wordprocessingml/2006/main" xmlns:w14="http://schemas.microsoft.com/office/word/2010/wordml" xmlns:w15="http://schemas.microsoft.com/office/word/2012/wordml" xmlns:w16cex="http://schemas.microsoft.com/office/word/2018/wordml/cex" xmlns:w16cid="http://schemas.microsoft.com/office/word/2016/wordml/cid" xmlns:w16="http://schemas.microsoft.com/office/word/2018/wordml" xmlns:w16du="http://schemas.microsoft.com/office/word/2023/wordml/word16du" xmlns:w16sdtdh="http://schemas.microsoft.com/office/word/2020/wordml/sdtdatahash" xmlns:w16se="http://schemas.microsoft.com/office/word/2015/wordml/symex" xmlns:wpg="http://schemas.microsoft.com/office/word/2010/wordprocessingGroup" xmlns:wpi="http://schemas.microsoft.com/office/word/2010/wordprocessingInk" xmlns:wne="http://schemas.microsoft.com/office/word/2006/wordml" xmlns:wps="http://schemas.microsoft.com/office/word/2010/wordprocessingShape" mc:Ignorable="w14 w15 w16se w16cid w16 w16cex w16sdtdh wp14">
   <w:p>
     <w:pPr>
       <w:pStyle w:val="Header"/>
@@ -17495,7 +17838,7 @@
 </file>
 
 <file path=word/header13.xml><?xml version="1.0" encoding="utf-8"?>
-<w:hdr xmlns:wpc="http://schemas.microsoft.com/office/word/2010/wordprocessingCanvas" xmlns:cx="http://schemas.microsoft.com/office/drawing/2014/chartex" xmlns:cx1="http://schemas.microsoft.com/office/drawing/2015/9/8/chartex" xmlns:cx2="http://schemas.microsoft.com/office/drawing/2015/10/21/chartex" xmlns:cx3="http://schemas.microsoft.com/office/drawing/2016/5/9/chartex" xmlns:cx4="http://schemas.microsoft.com/office/drawing/2016/5/10/chartex" xmlns:cx5="http://schemas.microsoft.com/office/drawing/2016/5/11/chartex" xmlns:cx6="http://schemas.microsoft.com/office/drawing/2016/5/12/chartex" xmlns:cx7="http://schemas.microsoft.com/office/drawing/2016/5/13/chartex" xmlns:cx8="http://schemas.microsoft.com/office/drawing/2016/5/14/chartex" xmlns:mc="http://schemas.openxmlformats.org/markup-compatibility/2006" xmlns:aink="http://schemas.microsoft.com/office/drawing/2016/ink" xmlns:am3d="http://schemas.microsoft.com/office/drawing/2017/model3d" xmlns:o="urn:schemas-microsoft-com:office:office" xmlns:oel="http://schemas.microsoft.com/office/2019/extlst" xmlns:r="http://schemas.openxmlformats.org/officeDocument/2006/relationships" xmlns:m="http://schemas.openxmlformats.org/officeDocument/2006/math" xmlns:v="urn:schemas-microsoft-com:vml" xmlns:wp14="http://schemas.microsoft.com/office/word/2010/wordprocessingDrawing" xmlns:wp="http://schemas.openxmlformats.org/drawingml/2006/wordprocessingDrawing" xmlns:w10="urn:schemas-microsoft-com:office:word" xmlns:w="http://schemas.openxmlformats.org/wordprocessingml/2006/main" xmlns:w14="http://schemas.microsoft.com/office/word/2010/wordml" xmlns:w15="http://schemas.microsoft.com/office/word/2012/wordml" xmlns:w16cex="http://schemas.microsoft.com/office/word/2018/wordml/cex" xmlns:w16cid="http://schemas.microsoft.com/office/word/2016/wordml/cid" xmlns:w16="http://schemas.microsoft.com/office/word/2018/wordml" xmlns:w16sdtdh="http://schemas.microsoft.com/office/word/2020/wordml/sdtdatahash" xmlns:w16se="http://schemas.microsoft.com/office/word/2015/wordml/symex" xmlns:wpg="http://schemas.microsoft.com/office/word/2010/wordprocessingGroup" xmlns:wpi="http://schemas.microsoft.com/office/word/2010/wordprocessingInk" xmlns:wne="http://schemas.microsoft.com/office/word/2006/wordml" xmlns:wps="http://schemas.microsoft.com/office/word/2010/wordprocessingShape" mc:Ignorable="w14 w15 w16se w16cid w16 w16cex w16sdtdh wp14">
+<w:hdr xmlns:wpc="http://schemas.microsoft.com/office/word/2010/wordprocessingCanvas" xmlns:cx="http://schemas.microsoft.com/office/drawing/2014/chartex" xmlns:cx1="http://schemas.microsoft.com/office/drawing/2015/9/8/chartex" xmlns:cx2="http://schemas.microsoft.com/office/drawing/2015/10/21/chartex" xmlns:cx3="http://schemas.microsoft.com/office/drawing/2016/5/9/chartex" xmlns:cx4="http://schemas.microsoft.com/office/drawing/2016/5/10/chartex" xmlns:cx5="http://schemas.microsoft.com/office/drawing/2016/5/11/chartex" xmlns:cx6="http://schemas.microsoft.com/office/drawing/2016/5/12/chartex" xmlns:cx7="http://schemas.microsoft.com/office/drawing/2016/5/13/chartex" xmlns:cx8="http://schemas.microsoft.com/office/drawing/2016/5/14/chartex" xmlns:mc="http://schemas.openxmlformats.org/markup-compatibility/2006" xmlns:aink="http://schemas.microsoft.com/office/drawing/2016/ink" xmlns:am3d="http://schemas.microsoft.com/office/drawing/2017/model3d" xmlns:o="urn:schemas-microsoft-com:office:office" xmlns:oel="http://schemas.microsoft.com/office/2019/extlst" xmlns:r="http://schemas.openxmlformats.org/officeDocument/2006/relationships" xmlns:m="http://schemas.openxmlformats.org/officeDocument/2006/math" xmlns:v="urn:schemas-microsoft-com:vml" xmlns:wp14="http://schemas.microsoft.com/office/word/2010/wordprocessingDrawing" xmlns:wp="http://schemas.openxmlformats.org/drawingml/2006/wordprocessingDrawing" xmlns:w10="urn:schemas-microsoft-com:office:word" xmlns:w="http://schemas.openxmlformats.org/wordprocessingml/2006/main" xmlns:w14="http://schemas.microsoft.com/office/word/2010/wordml" xmlns:w15="http://schemas.microsoft.com/office/word/2012/wordml" xmlns:w16cex="http://schemas.microsoft.com/office/word/2018/wordml/cex" xmlns:w16cid="http://schemas.microsoft.com/office/word/2016/wordml/cid" xmlns:w16="http://schemas.microsoft.com/office/word/2018/wordml" xmlns:w16du="http://schemas.microsoft.com/office/word/2023/wordml/word16du" xmlns:w16sdtdh="http://schemas.microsoft.com/office/word/2020/wordml/sdtdatahash" xmlns:w16se="http://schemas.microsoft.com/office/word/2015/wordml/symex" xmlns:wpg="http://schemas.microsoft.com/office/word/2010/wordprocessingGroup" xmlns:wpi="http://schemas.microsoft.com/office/word/2010/wordprocessingInk" xmlns:wne="http://schemas.microsoft.com/office/word/2006/wordml" xmlns:wps="http://schemas.microsoft.com/office/word/2010/wordprocessingShape" mc:Ignorable="w14 w15 w16se w16cid w16 w16cex w16sdtdh wp14">
   <w:p>
     <w:pPr>
       <w:pStyle w:val="Header"/>
@@ -17586,7 +17929,7 @@
 </file>
 
 <file path=word/header14.xml><?xml version="1.0" encoding="utf-8"?>
-<w:hdr xmlns:wpc="http://schemas.microsoft.com/office/word/2010/wordprocessingCanvas" xmlns:cx="http://schemas.microsoft.com/office/drawing/2014/chartex" xmlns:cx1="http://schemas.microsoft.com/office/drawing/2015/9/8/chartex" xmlns:cx2="http://schemas.microsoft.com/office/drawing/2015/10/21/chartex" xmlns:cx3="http://schemas.microsoft.com/office/drawing/2016/5/9/chartex" xmlns:cx4="http://schemas.microsoft.com/office/drawing/2016/5/10/chartex" xmlns:cx5="http://schemas.microsoft.com/office/drawing/2016/5/11/chartex" xmlns:cx6="http://schemas.microsoft.com/office/drawing/2016/5/12/chartex" xmlns:cx7="http://schemas.microsoft.com/office/drawing/2016/5/13/chartex" xmlns:cx8="http://schemas.microsoft.com/office/drawing/2016/5/14/chartex" xmlns:mc="http://schemas.openxmlformats.org/markup-compatibility/2006" xmlns:aink="http://schemas.microsoft.com/office/drawing/2016/ink" xmlns:am3d="http://schemas.microsoft.com/office/drawing/2017/model3d" xmlns:o="urn:schemas-microsoft-com:office:office" xmlns:oel="http://schemas.microsoft.com/office/2019/extlst" xmlns:r="http://schemas.openxmlformats.org/officeDocument/2006/relationships" xmlns:m="http://schemas.openxmlformats.org/officeDocument/2006/math" xmlns:v="urn:schemas-microsoft-com:vml" xmlns:wp14="http://schemas.microsoft.com/office/word/2010/wordprocessingDrawing" xmlns:wp="http://schemas.openxmlformats.org/drawingml/2006/wordprocessingDrawing" xmlns:w10="urn:schemas-microsoft-com:office:word" xmlns:w="http://schemas.openxmlformats.org/wordprocessingml/2006/main" xmlns:w14="http://schemas.microsoft.com/office/word/2010/wordml" xmlns:w15="http://schemas.microsoft.com/office/word/2012/wordml" xmlns:w16cex="http://schemas.microsoft.com/office/word/2018/wordml/cex" xmlns:w16cid="http://schemas.microsoft.com/office/word/2016/wordml/cid" xmlns:w16="http://schemas.microsoft.com/office/word/2018/wordml" xmlns:w16sdtdh="http://schemas.microsoft.com/office/word/2020/wordml/sdtdatahash" xmlns:w16se="http://schemas.microsoft.com/office/word/2015/wordml/symex" xmlns:wpg="http://schemas.microsoft.com/office/word/2010/wordprocessingGroup" xmlns:wpi="http://schemas.microsoft.com/office/word/2010/wordprocessingInk" xmlns:wne="http://schemas.microsoft.com/office/word/2006/wordml" xmlns:wps="http://schemas.microsoft.com/office/word/2010/wordprocessingShape" mc:Ignorable="w14 w15 w16se w16cid w16 w16cex w16sdtdh wp14">
+<w:hdr xmlns:wpc="http://schemas.microsoft.com/office/word/2010/wordprocessingCanvas" xmlns:cx="http://schemas.microsoft.com/office/drawing/2014/chartex" xmlns:cx1="http://schemas.microsoft.com/office/drawing/2015/9/8/chartex" xmlns:cx2="http://schemas.microsoft.com/office/drawing/2015/10/21/chartex" xmlns:cx3="http://schemas.microsoft.com/office/drawing/2016/5/9/chartex" xmlns:cx4="http://schemas.microsoft.com/office/drawing/2016/5/10/chartex" xmlns:cx5="http://schemas.microsoft.com/office/drawing/2016/5/11/chartex" xmlns:cx6="http://schemas.microsoft.com/office/drawing/2016/5/12/chartex" xmlns:cx7="http://schemas.microsoft.com/office/drawing/2016/5/13/chartex" xmlns:cx8="http://schemas.microsoft.com/office/drawing/2016/5/14/chartex" xmlns:mc="http://schemas.openxmlformats.org/markup-compatibility/2006" xmlns:aink="http://schemas.microsoft.com/office/drawing/2016/ink" xmlns:am3d="http://schemas.microsoft.com/office/drawing/2017/model3d" xmlns:o="urn:schemas-microsoft-com:office:office" xmlns:oel="http://schemas.microsoft.com/office/2019/extlst" xmlns:r="http://schemas.openxmlformats.org/officeDocument/2006/relationships" xmlns:m="http://schemas.openxmlformats.org/officeDocument/2006/math" xmlns:v="urn:schemas-microsoft-com:vml" xmlns:wp14="http://schemas.microsoft.com/office/word/2010/wordprocessingDrawing" xmlns:wp="http://schemas.openxmlformats.org/drawingml/2006/wordprocessingDrawing" xmlns:w10="urn:schemas-microsoft-com:office:word" xmlns:w="http://schemas.openxmlformats.org/wordprocessingml/2006/main" xmlns:w14="http://schemas.microsoft.com/office/word/2010/wordml" xmlns:w15="http://schemas.microsoft.com/office/word/2012/wordml" xmlns:w16cex="http://schemas.microsoft.com/office/word/2018/wordml/cex" xmlns:w16cid="http://schemas.microsoft.com/office/word/2016/wordml/cid" xmlns:w16="http://schemas.microsoft.com/office/word/2018/wordml" xmlns:w16du="http://schemas.microsoft.com/office/word/2023/wordml/word16du" xmlns:w16sdtdh="http://schemas.microsoft.com/office/word/2020/wordml/sdtdatahash" xmlns:w16se="http://schemas.microsoft.com/office/word/2015/wordml/symex" xmlns:wpg="http://schemas.microsoft.com/office/word/2010/wordprocessingGroup" xmlns:wpi="http://schemas.microsoft.com/office/word/2010/wordprocessingInk" xmlns:wne="http://schemas.microsoft.com/office/word/2006/wordml" xmlns:wps="http://schemas.microsoft.com/office/word/2010/wordprocessingShape" mc:Ignorable="w14 w15 w16se w16cid w16 w16cex w16sdtdh wp14">
   <w:p>
     <w:pPr>
       <w:pStyle w:val="Header"/>
@@ -17596,7 +17939,7 @@
 </file>
 
 <file path=word/header15.xml><?xml version="1.0" encoding="utf-8"?>
-<w:hdr xmlns:wpc="http://schemas.microsoft.com/office/word/2010/wordprocessingCanvas" xmlns:cx="http://schemas.microsoft.com/office/drawing/2014/chartex" xmlns:cx1="http://schemas.microsoft.com/office/drawing/2015/9/8/chartex" xmlns:cx2="http://schemas.microsoft.com/office/drawing/2015/10/21/chartex" xmlns:cx3="http://schemas.microsoft.com/office/drawing/2016/5/9/chartex" xmlns:cx4="http://schemas.microsoft.com/office/drawing/2016/5/10/chartex" xmlns:cx5="http://schemas.microsoft.com/office/drawing/2016/5/11/chartex" xmlns:cx6="http://schemas.microsoft.com/office/drawing/2016/5/12/chartex" xmlns:cx7="http://schemas.microsoft.com/office/drawing/2016/5/13/chartex" xmlns:cx8="http://schemas.microsoft.com/office/drawing/2016/5/14/chartex" xmlns:mc="http://schemas.openxmlformats.org/markup-compatibility/2006" xmlns:aink="http://schemas.microsoft.com/office/drawing/2016/ink" xmlns:am3d="http://schemas.microsoft.com/office/drawing/2017/model3d" xmlns:o="urn:schemas-microsoft-com:office:office" xmlns:oel="http://schemas.microsoft.com/office/2019/extlst" xmlns:r="http://schemas.openxmlformats.org/officeDocument/2006/relationships" xmlns:m="http://schemas.openxmlformats.org/officeDocument/2006/math" xmlns:v="urn:schemas-microsoft-com:vml" xmlns:wp14="http://schemas.microsoft.com/office/word/2010/wordprocessingDrawing" xmlns:wp="http://schemas.openxmlformats.org/drawingml/2006/wordprocessingDrawing" xmlns:w10="urn:schemas-microsoft-com:office:word" xmlns:w="http://schemas.openxmlformats.org/wordprocessingml/2006/main" xmlns:w14="http://schemas.microsoft.com/office/word/2010/wordml" xmlns:w15="http://schemas.microsoft.com/office/word/2012/wordml" xmlns:w16cex="http://schemas.microsoft.com/office/word/2018/wordml/cex" xmlns:w16cid="http://schemas.microsoft.com/office/word/2016/wordml/cid" xmlns:w16="http://schemas.microsoft.com/office/word/2018/wordml" xmlns:w16sdtdh="http://schemas.microsoft.com/office/word/2020/wordml/sdtdatahash" xmlns:w16se="http://schemas.microsoft.com/office/word/2015/wordml/symex" xmlns:wpg="http://schemas.microsoft.com/office/word/2010/wordprocessingGroup" xmlns:wpi="http://schemas.microsoft.com/office/word/2010/wordprocessingInk" xmlns:wne="http://schemas.microsoft.com/office/word/2006/wordml" xmlns:wps="http://schemas.microsoft.com/office/word/2010/wordprocessingShape" mc:Ignorable="w14 w15 w16se w16cid w16 w16cex w16sdtdh wp14">
+<w:hdr xmlns:wpc="http://schemas.microsoft.com/office/word/2010/wordprocessingCanvas" xmlns:cx="http://schemas.microsoft.com/office/drawing/2014/chartex" xmlns:cx1="http://schemas.microsoft.com/office/drawing/2015/9/8/chartex" xmlns:cx2="http://schemas.microsoft.com/office/drawing/2015/10/21/chartex" xmlns:cx3="http://schemas.microsoft.com/office/drawing/2016/5/9/chartex" xmlns:cx4="http://schemas.microsoft.com/office/drawing/2016/5/10/chartex" xmlns:cx5="http://schemas.microsoft.com/office/drawing/2016/5/11/chartex" xmlns:cx6="http://schemas.microsoft.com/office/drawing/2016/5/12/chartex" xmlns:cx7="http://schemas.microsoft.com/office/drawing/2016/5/13/chartex" xmlns:cx8="http://schemas.microsoft.com/office/drawing/2016/5/14/chartex" xmlns:mc="http://schemas.openxmlformats.org/markup-compatibility/2006" xmlns:aink="http://schemas.microsoft.com/office/drawing/2016/ink" xmlns:am3d="http://schemas.microsoft.com/office/drawing/2017/model3d" xmlns:o="urn:schemas-microsoft-com:office:office" xmlns:oel="http://schemas.microsoft.com/office/2019/extlst" xmlns:r="http://schemas.openxmlformats.org/officeDocument/2006/relationships" xmlns:m="http://schemas.openxmlformats.org/officeDocument/2006/math" xmlns:v="urn:schemas-microsoft-com:vml" xmlns:wp14="http://schemas.microsoft.com/office/word/2010/wordprocessingDrawing" xmlns:wp="http://schemas.openxmlformats.org/drawingml/2006/wordprocessingDrawing" xmlns:w10="urn:schemas-microsoft-com:office:word" xmlns:w="http://schemas.openxmlformats.org/wordprocessingml/2006/main" xmlns:w14="http://schemas.microsoft.com/office/word/2010/wordml" xmlns:w15="http://schemas.microsoft.com/office/word/2012/wordml" xmlns:w16cex="http://schemas.microsoft.com/office/word/2018/wordml/cex" xmlns:w16cid="http://schemas.microsoft.com/office/word/2016/wordml/cid" xmlns:w16="http://schemas.microsoft.com/office/word/2018/wordml" xmlns:w16du="http://schemas.microsoft.com/office/word/2023/wordml/word16du" xmlns:w16sdtdh="http://schemas.microsoft.com/office/word/2020/wordml/sdtdatahash" xmlns:w16se="http://schemas.microsoft.com/office/word/2015/wordml/symex" xmlns:wpg="http://schemas.microsoft.com/office/word/2010/wordprocessingGroup" xmlns:wpi="http://schemas.microsoft.com/office/word/2010/wordprocessingInk" xmlns:wne="http://schemas.microsoft.com/office/word/2006/wordml" xmlns:wps="http://schemas.microsoft.com/office/word/2010/wordprocessingShape" mc:Ignorable="w14 w15 w16se w16cid w16 w16cex w16sdtdh wp14">
   <w:p>
     <w:pPr>
       <w:pStyle w:val="Header"/>
@@ -17611,7 +17954,7 @@
 </file>
 
 <file path=word/header2.xml><?xml version="1.0" encoding="utf-8"?>
-<w:hdr xmlns:wpc="http://schemas.microsoft.com/office/word/2010/wordprocessingCanvas" xmlns:cx="http://schemas.microsoft.com/office/drawing/2014/chartex" xmlns:cx1="http://schemas.microsoft.com/office/drawing/2015/9/8/chartex" xmlns:cx2="http://schemas.microsoft.com/office/drawing/2015/10/21/chartex" xmlns:cx3="http://schemas.microsoft.com/office/drawing/2016/5/9/chartex" xmlns:cx4="http://schemas.microsoft.com/office/drawing/2016/5/10/chartex" xmlns:cx5="http://schemas.microsoft.com/office/drawing/2016/5/11/chartex" xmlns:cx6="http://schemas.microsoft.com/office/drawing/2016/5/12/chartex" xmlns:cx7="http://schemas.microsoft.com/office/drawing/2016/5/13/chartex" xmlns:cx8="http://schemas.microsoft.com/office/drawing/2016/5/14/chartex" xmlns:mc="http://schemas.openxmlformats.org/markup-compatibility/2006" xmlns:aink="http://schemas.microsoft.com/office/drawing/2016/ink" xmlns:am3d="http://schemas.microsoft.com/office/drawing/2017/model3d" xmlns:o="urn:schemas-microsoft-com:office:office" xmlns:oel="http://schemas.microsoft.com/office/2019/extlst" xmlns:r="http://schemas.openxmlformats.org/officeDocument/2006/relationships" xmlns:m="http://schemas.openxmlformats.org/officeDocument/2006/math" xmlns:v="urn:schemas-microsoft-com:vml" xmlns:wp14="http://schemas.microsoft.com/office/word/2010/wordprocessingDrawing" xmlns:wp="http://schemas.openxmlformats.org/drawingml/2006/wordprocessingDrawing" xmlns:w10="urn:schemas-microsoft-com:office:word" xmlns:w="http://schemas.openxmlformats.org/wordprocessingml/2006/main" xmlns:w14="http://schemas.microsoft.com/office/word/2010/wordml" xmlns:w15="http://schemas.microsoft.com/office/word/2012/wordml" xmlns:w16cex="http://schemas.microsoft.com/office/word/2018/wordml/cex" xmlns:w16cid="http://schemas.microsoft.com/office/word/2016/wordml/cid" xmlns:w16="http://schemas.microsoft.com/office/word/2018/wordml" xmlns:w16sdtdh="http://schemas.microsoft.com/office/word/2020/wordml/sdtdatahash" xmlns:w16se="http://schemas.microsoft.com/office/word/2015/wordml/symex" xmlns:wpg="http://schemas.microsoft.com/office/word/2010/wordprocessingGroup" xmlns:wpi="http://schemas.microsoft.com/office/word/2010/wordprocessingInk" xmlns:wne="http://schemas.microsoft.com/office/word/2006/wordml" xmlns:wps="http://schemas.microsoft.com/office/word/2010/wordprocessingShape" mc:Ignorable="w14 w15 w16se w16cid w16 w16cex w16sdtdh wp14">
+<w:hdr xmlns:wpc="http://schemas.microsoft.com/office/word/2010/wordprocessingCanvas" xmlns:cx="http://schemas.microsoft.com/office/drawing/2014/chartex" xmlns:cx1="http://schemas.microsoft.com/office/drawing/2015/9/8/chartex" xmlns:cx2="http://schemas.microsoft.com/office/drawing/2015/10/21/chartex" xmlns:cx3="http://schemas.microsoft.com/office/drawing/2016/5/9/chartex" xmlns:cx4="http://schemas.microsoft.com/office/drawing/2016/5/10/chartex" xmlns:cx5="http://schemas.microsoft.com/office/drawing/2016/5/11/chartex" xmlns:cx6="http://schemas.microsoft.com/office/drawing/2016/5/12/chartex" xmlns:cx7="http://schemas.microsoft.com/office/drawing/2016/5/13/chartex" xmlns:cx8="http://schemas.microsoft.com/office/drawing/2016/5/14/chartex" xmlns:mc="http://schemas.openxmlformats.org/markup-compatibility/2006" xmlns:aink="http://schemas.microsoft.com/office/drawing/2016/ink" xmlns:am3d="http://schemas.microsoft.com/office/drawing/2017/model3d" xmlns:o="urn:schemas-microsoft-com:office:office" xmlns:oel="http://schemas.microsoft.com/office/2019/extlst" xmlns:r="http://schemas.openxmlformats.org/officeDocument/2006/relationships" xmlns:m="http://schemas.openxmlformats.org/officeDocument/2006/math" xmlns:v="urn:schemas-microsoft-com:vml" xmlns:wp14="http://schemas.microsoft.com/office/word/2010/wordprocessingDrawing" xmlns:wp="http://schemas.openxmlformats.org/drawingml/2006/wordprocessingDrawing" xmlns:w10="urn:schemas-microsoft-com:office:word" xmlns:w="http://schemas.openxmlformats.org/wordprocessingml/2006/main" xmlns:w14="http://schemas.microsoft.com/office/word/2010/wordml" xmlns:w15="http://schemas.microsoft.com/office/word/2012/wordml" xmlns:w16cex="http://schemas.microsoft.com/office/word/2018/wordml/cex" xmlns:w16cid="http://schemas.microsoft.com/office/word/2016/wordml/cid" xmlns:w16="http://schemas.microsoft.com/office/word/2018/wordml" xmlns:w16du="http://schemas.microsoft.com/office/word/2023/wordml/word16du" xmlns:w16sdtdh="http://schemas.microsoft.com/office/word/2020/wordml/sdtdatahash" xmlns:w16se="http://schemas.microsoft.com/office/word/2015/wordml/symex" xmlns:wpg="http://schemas.microsoft.com/office/word/2010/wordprocessingGroup" xmlns:wpi="http://schemas.microsoft.com/office/word/2010/wordprocessingInk" xmlns:wne="http://schemas.microsoft.com/office/word/2006/wordml" xmlns:wps="http://schemas.microsoft.com/office/word/2010/wordprocessingShape" mc:Ignorable="w14 w15 w16se w16cid w16 w16cex w16sdtdh wp14">
   <w:p>
     <w:pPr>
       <w:pStyle w:val="Heading1"/>
@@ -17630,7 +17973,7 @@
 </file>
 
 <file path=word/header3.xml><?xml version="1.0" encoding="utf-8"?>
-<w:hdr xmlns:wpc="http://schemas.microsoft.com/office/word/2010/wordprocessingCanvas" xmlns:cx="http://schemas.microsoft.com/office/drawing/2014/chartex" xmlns:cx1="http://schemas.microsoft.com/office/drawing/2015/9/8/chartex" xmlns:cx2="http://schemas.microsoft.com/office/drawing/2015/10/21/chartex" xmlns:cx3="http://schemas.microsoft.com/office/drawing/2016/5/9/chartex" xmlns:cx4="http://schemas.microsoft.com/office/drawing/2016/5/10/chartex" xmlns:cx5="http://schemas.microsoft.com/office/drawing/2016/5/11/chartex" xmlns:cx6="http://schemas.microsoft.com/office/drawing/2016/5/12/chartex" xmlns:cx7="http://schemas.microsoft.com/office/drawing/2016/5/13/chartex" xmlns:cx8="http://schemas.microsoft.com/office/drawing/2016/5/14/chartex" xmlns:mc="http://schemas.openxmlformats.org/markup-compatibility/2006" xmlns:aink="http://schemas.microsoft.com/office/drawing/2016/ink" xmlns:am3d="http://schemas.microsoft.com/office/drawing/2017/model3d" xmlns:o="urn:schemas-microsoft-com:office:office" xmlns:oel="http://schemas.microsoft.com/office/2019/extlst" xmlns:r="http://schemas.openxmlformats.org/officeDocument/2006/relationships" xmlns:m="http://schemas.openxmlformats.org/officeDocument/2006/math" xmlns:v="urn:schemas-microsoft-com:vml" xmlns:wp14="http://schemas.microsoft.com/office/word/2010/wordprocessingDrawing" xmlns:wp="http://schemas.openxmlformats.org/drawingml/2006/wordprocessingDrawing" xmlns:w10="urn:schemas-microsoft-com:office:word" xmlns:w="http://schemas.openxmlformats.org/wordprocessingml/2006/main" xmlns:w14="http://schemas.microsoft.com/office/word/2010/wordml" xmlns:w15="http://schemas.microsoft.com/office/word/2012/wordml" xmlns:w16cex="http://schemas.microsoft.com/office/word/2018/wordml/cex" xmlns:w16cid="http://schemas.microsoft.com/office/word/2016/wordml/cid" xmlns:w16="http://schemas.microsoft.com/office/word/2018/wordml" xmlns:w16sdtdh="http://schemas.microsoft.com/office/word/2020/wordml/sdtdatahash" xmlns:w16se="http://schemas.microsoft.com/office/word/2015/wordml/symex" xmlns:wpg="http://schemas.microsoft.com/office/word/2010/wordprocessingGroup" xmlns:wpi="http://schemas.microsoft.com/office/word/2010/wordprocessingInk" xmlns:wne="http://schemas.microsoft.com/office/word/2006/wordml" xmlns:wps="http://schemas.microsoft.com/office/word/2010/wordprocessingShape" mc:Ignorable="w14 w15 w16se w16cid w16 w16cex w16sdtdh wp14">
+<w:hdr xmlns:wpc="http://schemas.microsoft.com/office/word/2010/wordprocessingCanvas" xmlns:cx="http://schemas.microsoft.com/office/drawing/2014/chartex" xmlns:cx1="http://schemas.microsoft.com/office/drawing/2015/9/8/chartex" xmlns:cx2="http://schemas.microsoft.com/office/drawing/2015/10/21/chartex" xmlns:cx3="http://schemas.microsoft.com/office/drawing/2016/5/9/chartex" xmlns:cx4="http://schemas.microsoft.com/office/drawing/2016/5/10/chartex" xmlns:cx5="http://schemas.microsoft.com/office/drawing/2016/5/11/chartex" xmlns:cx6="http://schemas.microsoft.com/office/drawing/2016/5/12/chartex" xmlns:cx7="http://schemas.microsoft.com/office/drawing/2016/5/13/chartex" xmlns:cx8="http://schemas.microsoft.com/office/drawing/2016/5/14/chartex" xmlns:mc="http://schemas.openxmlformats.org/markup-compatibility/2006" xmlns:aink="http://schemas.microsoft.com/office/drawing/2016/ink" xmlns:am3d="http://schemas.microsoft.com/office/drawing/2017/model3d" xmlns:o="urn:schemas-microsoft-com:office:office" xmlns:oel="http://schemas.microsoft.com/office/2019/extlst" xmlns:r="http://schemas.openxmlformats.org/officeDocument/2006/relationships" xmlns:m="http://schemas.openxmlformats.org/officeDocument/2006/math" xmlns:v="urn:schemas-microsoft-com:vml" xmlns:wp14="http://schemas.microsoft.com/office/word/2010/wordprocessingDrawing" xmlns:wp="http://schemas.openxmlformats.org/drawingml/2006/wordprocessingDrawing" xmlns:w10="urn:schemas-microsoft-com:office:word" xmlns:w="http://schemas.openxmlformats.org/wordprocessingml/2006/main" xmlns:w14="http://schemas.microsoft.com/office/word/2010/wordml" xmlns:w15="http://schemas.microsoft.com/office/word/2012/wordml" xmlns:w16cex="http://schemas.microsoft.com/office/word/2018/wordml/cex" xmlns:w16cid="http://schemas.microsoft.com/office/word/2016/wordml/cid" xmlns:w16="http://schemas.microsoft.com/office/word/2018/wordml" xmlns:w16du="http://schemas.microsoft.com/office/word/2023/wordml/word16du" xmlns:w16sdtdh="http://schemas.microsoft.com/office/word/2020/wordml/sdtdatahash" xmlns:w16se="http://schemas.microsoft.com/office/word/2015/wordml/symex" xmlns:wpg="http://schemas.microsoft.com/office/word/2010/wordprocessingGroup" xmlns:wpi="http://schemas.microsoft.com/office/word/2010/wordprocessingInk" xmlns:wne="http://schemas.microsoft.com/office/word/2006/wordml" xmlns:wps="http://schemas.microsoft.com/office/word/2010/wordprocessingShape" mc:Ignorable="w14 w15 w16se w16cid w16 w16cex w16sdtdh wp14">
   <w:p>
     <w:pPr>
       <w:pStyle w:val="Heading1"/>
@@ -17740,7 +18083,7 @@
 </file>
 
 <file path=word/header4.xml><?xml version="1.0" encoding="utf-8"?>
-<w:hdr xmlns:wpc="http://schemas.microsoft.com/office/word/2010/wordprocessingCanvas" xmlns:cx="http://schemas.microsoft.com/office/drawing/2014/chartex" xmlns:cx1="http://schemas.microsoft.com/office/drawing/2015/9/8/chartex" xmlns:cx2="http://schemas.microsoft.com/office/drawing/2015/10/21/chartex" xmlns:cx3="http://schemas.microsoft.com/office/drawing/2016/5/9/chartex" xmlns:cx4="http://schemas.microsoft.com/office/drawing/2016/5/10/chartex" xmlns:cx5="http://schemas.microsoft.com/office/drawing/2016/5/11/chartex" xmlns:cx6="http://schemas.microsoft.com/office/drawing/2016/5/12/chartex" xmlns:cx7="http://schemas.microsoft.com/office/drawing/2016/5/13/chartex" xmlns:cx8="http://schemas.microsoft.com/office/drawing/2016/5/14/chartex" xmlns:mc="http://schemas.openxmlformats.org/markup-compatibility/2006" xmlns:aink="http://schemas.microsoft.com/office/drawing/2016/ink" xmlns:am3d="http://schemas.microsoft.com/office/drawing/2017/model3d" xmlns:o="urn:schemas-microsoft-com:office:office" xmlns:oel="http://schemas.microsoft.com/office/2019/extlst" xmlns:r="http://schemas.openxmlformats.org/officeDocument/2006/relationships" xmlns:m="http://schemas.openxmlformats.org/officeDocument/2006/math" xmlns:v="urn:schemas-microsoft-com:vml" xmlns:wp14="http://schemas.microsoft.com/office/word/2010/wordprocessingDrawing" xmlns:wp="http://schemas.openxmlformats.org/drawingml/2006/wordprocessingDrawing" xmlns:w10="urn:schemas-microsoft-com:office:word" xmlns:w="http://schemas.openxmlformats.org/wordprocessingml/2006/main" xmlns:w14="http://schemas.microsoft.com/office/word/2010/wordml" xmlns:w15="http://schemas.microsoft.com/office/word/2012/wordml" xmlns:w16cex="http://schemas.microsoft.com/office/word/2018/wordml/cex" xmlns:w16cid="http://schemas.microsoft.com/office/word/2016/wordml/cid" xmlns:w16="http://schemas.microsoft.com/office/word/2018/wordml" xmlns:w16sdtdh="http://schemas.microsoft.com/office/word/2020/wordml/sdtdatahash" xmlns:w16se="http://schemas.microsoft.com/office/word/2015/wordml/symex" xmlns:wpg="http://schemas.microsoft.com/office/word/2010/wordprocessingGroup" xmlns:wpi="http://schemas.microsoft.com/office/word/2010/wordprocessingInk" xmlns:wne="http://schemas.microsoft.com/office/word/2006/wordml" xmlns:wps="http://schemas.microsoft.com/office/word/2010/wordprocessingShape" mc:Ignorable="w14 w15 w16se w16cid w16 w16cex w16sdtdh wp14">
+<w:hdr xmlns:wpc="http://schemas.microsoft.com/office/word/2010/wordprocessingCanvas" xmlns:cx="http://schemas.microsoft.com/office/drawing/2014/chartex" xmlns:cx1="http://schemas.microsoft.com/office/drawing/2015/9/8/chartex" xmlns:cx2="http://schemas.microsoft.com/office/drawing/2015/10/21/chartex" xmlns:cx3="http://schemas.microsoft.com/office/drawing/2016/5/9/chartex" xmlns:cx4="http://schemas.microsoft.com/office/drawing/2016/5/10/chartex" xmlns:cx5="http://schemas.microsoft.com/office/drawing/2016/5/11/chartex" xmlns:cx6="http://schemas.microsoft.com/office/drawing/2016/5/12/chartex" xmlns:cx7="http://schemas.microsoft.com/office/drawing/2016/5/13/chartex" xmlns:cx8="http://schemas.microsoft.com/office/drawing/2016/5/14/chartex" xmlns:mc="http://schemas.openxmlformats.org/markup-compatibility/2006" xmlns:aink="http://schemas.microsoft.com/office/drawing/2016/ink" xmlns:am3d="http://schemas.microsoft.com/office/drawing/2017/model3d" xmlns:o="urn:schemas-microsoft-com:office:office" xmlns:oel="http://schemas.microsoft.com/office/2019/extlst" xmlns:r="http://schemas.openxmlformats.org/officeDocument/2006/relationships" xmlns:m="http://schemas.openxmlformats.org/officeDocument/2006/math" xmlns:v="urn:schemas-microsoft-com:vml" xmlns:wp14="http://schemas.microsoft.com/office/word/2010/wordprocessingDrawing" xmlns:wp="http://schemas.openxmlformats.org/drawingml/2006/wordprocessingDrawing" xmlns:w10="urn:schemas-microsoft-com:office:word" xmlns:w="http://schemas.openxmlformats.org/wordprocessingml/2006/main" xmlns:w14="http://schemas.microsoft.com/office/word/2010/wordml" xmlns:w15="http://schemas.microsoft.com/office/word/2012/wordml" xmlns:w16cex="http://schemas.microsoft.com/office/word/2018/wordml/cex" xmlns:w16cid="http://schemas.microsoft.com/office/word/2016/wordml/cid" xmlns:w16="http://schemas.microsoft.com/office/word/2018/wordml" xmlns:w16du="http://schemas.microsoft.com/office/word/2023/wordml/word16du" xmlns:w16sdtdh="http://schemas.microsoft.com/office/word/2020/wordml/sdtdatahash" xmlns:w16se="http://schemas.microsoft.com/office/word/2015/wordml/symex" xmlns:wpg="http://schemas.microsoft.com/office/word/2010/wordprocessingGroup" xmlns:wpi="http://schemas.microsoft.com/office/word/2010/wordprocessingInk" xmlns:wne="http://schemas.microsoft.com/office/word/2006/wordml" xmlns:wps="http://schemas.microsoft.com/office/word/2010/wordprocessingShape" mc:Ignorable="w14 w15 w16se w16cid w16 w16cex w16sdtdh wp14">
   <w:p>
     <w:pPr>
       <w:pStyle w:val="Heading1"/>
@@ -17839,7 +18182,7 @@
 </file>
 
 <file path=word/header5.xml><?xml version="1.0" encoding="utf-8"?>
-<w:hdr xmlns:wpc="http://schemas.microsoft.com/office/word/2010/wordprocessingCanvas" xmlns:cx="http://schemas.microsoft.com/office/drawing/2014/chartex" xmlns:cx1="http://schemas.microsoft.com/office/drawing/2015/9/8/chartex" xmlns:cx2="http://schemas.microsoft.com/office/drawing/2015/10/21/chartex" xmlns:cx3="http://schemas.microsoft.com/office/drawing/2016/5/9/chartex" xmlns:cx4="http://schemas.microsoft.com/office/drawing/2016/5/10/chartex" xmlns:cx5="http://schemas.microsoft.com/office/drawing/2016/5/11/chartex" xmlns:cx6="http://schemas.microsoft.com/office/drawing/2016/5/12/chartex" xmlns:cx7="http://schemas.microsoft.com/office/drawing/2016/5/13/chartex" xmlns:cx8="http://schemas.microsoft.com/office/drawing/2016/5/14/chartex" xmlns:mc="http://schemas.openxmlformats.org/markup-compatibility/2006" xmlns:aink="http://schemas.microsoft.com/office/drawing/2016/ink" xmlns:am3d="http://schemas.microsoft.com/office/drawing/2017/model3d" xmlns:o="urn:schemas-microsoft-com:office:office" xmlns:oel="http://schemas.microsoft.com/office/2019/extlst" xmlns:r="http://schemas.openxmlformats.org/officeDocument/2006/relationships" xmlns:m="http://schemas.openxmlformats.org/officeDocument/2006/math" xmlns:v="urn:schemas-microsoft-com:vml" xmlns:wp14="http://schemas.microsoft.com/office/word/2010/wordprocessingDrawing" xmlns:wp="http://schemas.openxmlformats.org/drawingml/2006/wordprocessingDrawing" xmlns:w10="urn:schemas-microsoft-com:office:word" xmlns:w="http://schemas.openxmlformats.org/wordprocessingml/2006/main" xmlns:w14="http://schemas.microsoft.com/office/word/2010/wordml" xmlns:w15="http://schemas.microsoft.com/office/word/2012/wordml" xmlns:w16cex="http://schemas.microsoft.com/office/word/2018/wordml/cex" xmlns:w16cid="http://schemas.microsoft.com/office/word/2016/wordml/cid" xmlns:w16="http://schemas.microsoft.com/office/word/2018/wordml" xmlns:w16sdtdh="http://schemas.microsoft.com/office/word/2020/wordml/sdtdatahash" xmlns:w16se="http://schemas.microsoft.com/office/word/2015/wordml/symex" xmlns:wpg="http://schemas.microsoft.com/office/word/2010/wordprocessingGroup" xmlns:wpi="http://schemas.microsoft.com/office/word/2010/wordprocessingInk" xmlns:wne="http://schemas.microsoft.com/office/word/2006/wordml" xmlns:wps="http://schemas.microsoft.com/office/word/2010/wordprocessingShape" mc:Ignorable="w14 w15 w16se w16cid w16 w16cex w16sdtdh wp14">
+<w:hdr xmlns:wpc="http://schemas.microsoft.com/office/word/2010/wordprocessingCanvas" xmlns:cx="http://schemas.microsoft.com/office/drawing/2014/chartex" xmlns:cx1="http://schemas.microsoft.com/office/drawing/2015/9/8/chartex" xmlns:cx2="http://schemas.microsoft.com/office/drawing/2015/10/21/chartex" xmlns:cx3="http://schemas.microsoft.com/office/drawing/2016/5/9/chartex" xmlns:cx4="http://schemas.microsoft.com/office/drawing/2016/5/10/chartex" xmlns:cx5="http://schemas.microsoft.com/office/drawing/2016/5/11/chartex" xmlns:cx6="http://schemas.microsoft.com/office/drawing/2016/5/12/chartex" xmlns:cx7="http://schemas.microsoft.com/office/drawing/2016/5/13/chartex" xmlns:cx8="http://schemas.microsoft.com/office/drawing/2016/5/14/chartex" xmlns:mc="http://schemas.openxmlformats.org/markup-compatibility/2006" xmlns:aink="http://schemas.microsoft.com/office/drawing/2016/ink" xmlns:am3d="http://schemas.microsoft.com/office/drawing/2017/model3d" xmlns:o="urn:schemas-microsoft-com:office:office" xmlns:oel="http://schemas.microsoft.com/office/2019/extlst" xmlns:r="http://schemas.openxmlformats.org/officeDocument/2006/relationships" xmlns:m="http://schemas.openxmlformats.org/officeDocument/2006/math" xmlns:v="urn:schemas-microsoft-com:vml" xmlns:wp14="http://schemas.microsoft.com/office/word/2010/wordprocessingDrawing" xmlns:wp="http://schemas.openxmlformats.org/drawingml/2006/wordprocessingDrawing" xmlns:w10="urn:schemas-microsoft-com:office:word" xmlns:w="http://schemas.openxmlformats.org/wordprocessingml/2006/main" xmlns:w14="http://schemas.microsoft.com/office/word/2010/wordml" xmlns:w15="http://schemas.microsoft.com/office/word/2012/wordml" xmlns:w16cex="http://schemas.microsoft.com/office/word/2018/wordml/cex" xmlns:w16cid="http://schemas.microsoft.com/office/word/2016/wordml/cid" xmlns:w16="http://schemas.microsoft.com/office/word/2018/wordml" xmlns:w16du="http://schemas.microsoft.com/office/word/2023/wordml/word16du" xmlns:w16sdtdh="http://schemas.microsoft.com/office/word/2020/wordml/sdtdatahash" xmlns:w16se="http://schemas.microsoft.com/office/word/2015/wordml/symex" xmlns:wpg="http://schemas.microsoft.com/office/word/2010/wordprocessingGroup" xmlns:wpi="http://schemas.microsoft.com/office/word/2010/wordprocessingInk" xmlns:wne="http://schemas.microsoft.com/office/word/2006/wordml" xmlns:wps="http://schemas.microsoft.com/office/word/2010/wordprocessingShape" mc:Ignorable="w14 w15 w16se w16cid w16 w16cex w16sdtdh wp14">
   <w:p>
     <w:pPr>
       <w:pStyle w:val="Heading1"/>
@@ -17938,7 +18281,7 @@
 </file>
 
 <file path=word/header6.xml><?xml version="1.0" encoding="utf-8"?>
-<w:hdr xmlns:wpc="http://schemas.microsoft.com/office/word/2010/wordprocessingCanvas" xmlns:cx="http://schemas.microsoft.com/office/drawing/2014/chartex" xmlns:cx1="http://schemas.microsoft.com/office/drawing/2015/9/8/chartex" xmlns:cx2="http://schemas.microsoft.com/office/drawing/2015/10/21/chartex" xmlns:cx3="http://schemas.microsoft.com/office/drawing/2016/5/9/chartex" xmlns:cx4="http://schemas.microsoft.com/office/drawing/2016/5/10/chartex" xmlns:cx5="http://schemas.microsoft.com/office/drawing/2016/5/11/chartex" xmlns:cx6="http://schemas.microsoft.com/office/drawing/2016/5/12/chartex" xmlns:cx7="http://schemas.microsoft.com/office/drawing/2016/5/13/chartex" xmlns:cx8="http://schemas.microsoft.com/office/drawing/2016/5/14/chartex" xmlns:mc="http://schemas.openxmlformats.org/markup-compatibility/2006" xmlns:aink="http://schemas.microsoft.com/office/drawing/2016/ink" xmlns:am3d="http://schemas.microsoft.com/office/drawing/2017/model3d" xmlns:o="urn:schemas-microsoft-com:office:office" xmlns:oel="http://schemas.microsoft.com/office/2019/extlst" xmlns:r="http://schemas.openxmlformats.org/officeDocument/2006/relationships" xmlns:m="http://schemas.openxmlformats.org/officeDocument/2006/math" xmlns:v="urn:schemas-microsoft-com:vml" xmlns:wp14="http://schemas.microsoft.com/office/word/2010/wordprocessingDrawing" xmlns:wp="http://schemas.openxmlformats.org/drawingml/2006/wordprocessingDrawing" xmlns:w10="urn:schemas-microsoft-com:office:word" xmlns:w="http://schemas.openxmlformats.org/wordprocessingml/2006/main" xmlns:w14="http://schemas.microsoft.com/office/word/2010/wordml" xmlns:w15="http://schemas.microsoft.com/office/word/2012/wordml" xmlns:w16cex="http://schemas.microsoft.com/office/word/2018/wordml/cex" xmlns:w16cid="http://schemas.microsoft.com/office/word/2016/wordml/cid" xmlns:w16="http://schemas.microsoft.com/office/word/2018/wordml" xmlns:w16sdtdh="http://schemas.microsoft.com/office/word/2020/wordml/sdtdatahash" xmlns:w16se="http://schemas.microsoft.com/office/word/2015/wordml/symex" xmlns:wpg="http://schemas.microsoft.com/office/word/2010/wordprocessingGroup" xmlns:wpi="http://schemas.microsoft.com/office/word/2010/wordprocessingInk" xmlns:wne="http://schemas.microsoft.com/office/word/2006/wordml" xmlns:wps="http://schemas.microsoft.com/office/word/2010/wordprocessingShape" mc:Ignorable="w14 w15 w16se w16cid w16 w16cex w16sdtdh wp14">
+<w:hdr xmlns:wpc="http://schemas.microsoft.com/office/word/2010/wordprocessingCanvas" xmlns:cx="http://schemas.microsoft.com/office/drawing/2014/chartex" xmlns:cx1="http://schemas.microsoft.com/office/drawing/2015/9/8/chartex" xmlns:cx2="http://schemas.microsoft.com/office/drawing/2015/10/21/chartex" xmlns:cx3="http://schemas.microsoft.com/office/drawing/2016/5/9/chartex" xmlns:cx4="http://schemas.microsoft.com/office/drawing/2016/5/10/chartex" xmlns:cx5="http://schemas.microsoft.com/office/drawing/2016/5/11/chartex" xmlns:cx6="http://schemas.microsoft.com/office/drawing/2016/5/12/chartex" xmlns:cx7="http://schemas.microsoft.com/office/drawing/2016/5/13/chartex" xmlns:cx8="http://schemas.microsoft.com/office/drawing/2016/5/14/chartex" xmlns:mc="http://schemas.openxmlformats.org/markup-compatibility/2006" xmlns:aink="http://schemas.microsoft.com/office/drawing/2016/ink" xmlns:am3d="http://schemas.microsoft.com/office/drawing/2017/model3d" xmlns:o="urn:schemas-microsoft-com:office:office" xmlns:oel="http://schemas.microsoft.com/office/2019/extlst" xmlns:r="http://schemas.openxmlformats.org/officeDocument/2006/relationships" xmlns:m="http://schemas.openxmlformats.org/officeDocument/2006/math" xmlns:v="urn:schemas-microsoft-com:vml" xmlns:wp14="http://schemas.microsoft.com/office/word/2010/wordprocessingDrawing" xmlns:wp="http://schemas.openxmlformats.org/drawingml/2006/wordprocessingDrawing" xmlns:w10="urn:schemas-microsoft-com:office:word" xmlns:w="http://schemas.openxmlformats.org/wordprocessingml/2006/main" xmlns:w14="http://schemas.microsoft.com/office/word/2010/wordml" xmlns:w15="http://schemas.microsoft.com/office/word/2012/wordml" xmlns:w16cex="http://schemas.microsoft.com/office/word/2018/wordml/cex" xmlns:w16cid="http://schemas.microsoft.com/office/word/2016/wordml/cid" xmlns:w16="http://schemas.microsoft.com/office/word/2018/wordml" xmlns:w16du="http://schemas.microsoft.com/office/word/2023/wordml/word16du" xmlns:w16sdtdh="http://schemas.microsoft.com/office/word/2020/wordml/sdtdatahash" xmlns:w16se="http://schemas.microsoft.com/office/word/2015/wordml/symex" xmlns:wpg="http://schemas.microsoft.com/office/word/2010/wordprocessingGroup" xmlns:wpi="http://schemas.microsoft.com/office/word/2010/wordprocessingInk" xmlns:wne="http://schemas.microsoft.com/office/word/2006/wordml" xmlns:wps="http://schemas.microsoft.com/office/word/2010/wordprocessingShape" mc:Ignorable="w14 w15 w16se w16cid w16 w16cex w16sdtdh wp14">
   <w:p>
     <w:pPr>
       <w:pStyle w:val="Heading1"/>
@@ -18037,7 +18380,7 @@
 </file>
 
 <file path=word/header7.xml><?xml version="1.0" encoding="utf-8"?>
-<w:hdr xmlns:wpc="http://schemas.microsoft.com/office/word/2010/wordprocessingCanvas" xmlns:cx="http://schemas.microsoft.com/office/drawing/2014/chartex" xmlns:cx1="http://schemas.microsoft.com/office/drawing/2015/9/8/chartex" xmlns:cx2="http://schemas.microsoft.com/office/drawing/2015/10/21/chartex" xmlns:cx3="http://schemas.microsoft.com/office/drawing/2016/5/9/chartex" xmlns:cx4="http://schemas.microsoft.com/office/drawing/2016/5/10/chartex" xmlns:cx5="http://schemas.microsoft.com/office/drawing/2016/5/11/chartex" xmlns:cx6="http://schemas.microsoft.com/office/drawing/2016/5/12/chartex" xmlns:cx7="http://schemas.microsoft.com/office/drawing/2016/5/13/chartex" xmlns:cx8="http://schemas.microsoft.com/office/drawing/2016/5/14/chartex" xmlns:mc="http://schemas.openxmlformats.org/markup-compatibility/2006" xmlns:aink="http://schemas.microsoft.com/office/drawing/2016/ink" xmlns:am3d="http://schemas.microsoft.com/office/drawing/2017/model3d" xmlns:o="urn:schemas-microsoft-com:office:office" xmlns:oel="http://schemas.microsoft.com/office/2019/extlst" xmlns:r="http://schemas.openxmlformats.org/officeDocument/2006/relationships" xmlns:m="http://schemas.openxmlformats.org/officeDocument/2006/math" xmlns:v="urn:schemas-microsoft-com:vml" xmlns:wp14="http://schemas.microsoft.com/office/word/2010/wordprocessingDrawing" xmlns:wp="http://schemas.openxmlformats.org/drawingml/2006/wordprocessingDrawing" xmlns:w10="urn:schemas-microsoft-com:office:word" xmlns:w="http://schemas.openxmlformats.org/wordprocessingml/2006/main" xmlns:w14="http://schemas.microsoft.com/office/word/2010/wordml" xmlns:w15="http://schemas.microsoft.com/office/word/2012/wordml" xmlns:w16cex="http://schemas.microsoft.com/office/word/2018/wordml/cex" xmlns:w16cid="http://schemas.microsoft.com/office/word/2016/wordml/cid" xmlns:w16="http://schemas.microsoft.com/office/word/2018/wordml" xmlns:w16sdtdh="http://schemas.microsoft.com/office/word/2020/wordml/sdtdatahash" xmlns:w16se="http://schemas.microsoft.com/office/word/2015/wordml/symex" xmlns:wpg="http://schemas.microsoft.com/office/word/2010/wordprocessingGroup" xmlns:wpi="http://schemas.microsoft.com/office/word/2010/wordprocessingInk" xmlns:wne="http://schemas.microsoft.com/office/word/2006/wordml" xmlns:wps="http://schemas.microsoft.com/office/word/2010/wordprocessingShape" mc:Ignorable="w14 w15 w16se w16cid w16 w16cex w16sdtdh wp14">
+<w:hdr xmlns:wpc="http://schemas.microsoft.com/office/word/2010/wordprocessingCanvas" xmlns:cx="http://schemas.microsoft.com/office/drawing/2014/chartex" xmlns:cx1="http://schemas.microsoft.com/office/drawing/2015/9/8/chartex" xmlns:cx2="http://schemas.microsoft.com/office/drawing/2015/10/21/chartex" xmlns:cx3="http://schemas.microsoft.com/office/drawing/2016/5/9/chartex" xmlns:cx4="http://schemas.microsoft.com/office/drawing/2016/5/10/chartex" xmlns:cx5="http://schemas.microsoft.com/office/drawing/2016/5/11/chartex" xmlns:cx6="http://schemas.microsoft.com/office/drawing/2016/5/12/chartex" xmlns:cx7="http://schemas.microsoft.com/office/drawing/2016/5/13/chartex" xmlns:cx8="http://schemas.microsoft.com/office/drawing/2016/5/14/chartex" xmlns:mc="http://schemas.openxmlformats.org/markup-compatibility/2006" xmlns:aink="http://schemas.microsoft.com/office/drawing/2016/ink" xmlns:am3d="http://schemas.microsoft.com/office/drawing/2017/model3d" xmlns:o="urn:schemas-microsoft-com:office:office" xmlns:oel="http://schemas.microsoft.com/office/2019/extlst" xmlns:r="http://schemas.openxmlformats.org/officeDocument/2006/relationships" xmlns:m="http://schemas.openxmlformats.org/officeDocument/2006/math" xmlns:v="urn:schemas-microsoft-com:vml" xmlns:wp14="http://schemas.microsoft.com/office/word/2010/wordprocessingDrawing" xmlns:wp="http://schemas.openxmlformats.org/drawingml/2006/wordprocessingDrawing" xmlns:w10="urn:schemas-microsoft-com:office:word" xmlns:w="http://schemas.openxmlformats.org/wordprocessingml/2006/main" xmlns:w14="http://schemas.microsoft.com/office/word/2010/wordml" xmlns:w15="http://schemas.microsoft.com/office/word/2012/wordml" xmlns:w16cex="http://schemas.microsoft.com/office/word/2018/wordml/cex" xmlns:w16cid="http://schemas.microsoft.com/office/word/2016/wordml/cid" xmlns:w16="http://schemas.microsoft.com/office/word/2018/wordml" xmlns:w16du="http://schemas.microsoft.com/office/word/2023/wordml/word16du" xmlns:w16sdtdh="http://schemas.microsoft.com/office/word/2020/wordml/sdtdatahash" xmlns:w16se="http://schemas.microsoft.com/office/word/2015/wordml/symex" xmlns:wpg="http://schemas.microsoft.com/office/word/2010/wordprocessingGroup" xmlns:wpi="http://schemas.microsoft.com/office/word/2010/wordprocessingInk" xmlns:wne="http://schemas.microsoft.com/office/word/2006/wordml" xmlns:wps="http://schemas.microsoft.com/office/word/2010/wordprocessingShape" mc:Ignorable="w14 w15 w16se w16cid w16 w16cex w16sdtdh wp14">
   <w:p>
     <w:pPr>
       <w:pStyle w:val="Heading1"/>
@@ -18147,7 +18490,7 @@
 </file>
 
 <file path=word/header8.xml><?xml version="1.0" encoding="utf-8"?>
-<w:hdr xmlns:wpc="http://schemas.microsoft.com/office/word/2010/wordprocessingCanvas" xmlns:cx="http://schemas.microsoft.com/office/drawing/2014/chartex" xmlns:cx1="http://schemas.microsoft.com/office/drawing/2015/9/8/chartex" xmlns:cx2="http://schemas.microsoft.com/office/drawing/2015/10/21/chartex" xmlns:cx3="http://schemas.microsoft.com/office/drawing/2016/5/9/chartex" xmlns:cx4="http://schemas.microsoft.com/office/drawing/2016/5/10/chartex" xmlns:cx5="http://schemas.microsoft.com/office/drawing/2016/5/11/chartex" xmlns:cx6="http://schemas.microsoft.com/office/drawing/2016/5/12/chartex" xmlns:cx7="http://schemas.microsoft.com/office/drawing/2016/5/13/chartex" xmlns:cx8="http://schemas.microsoft.com/office/drawing/2016/5/14/chartex" xmlns:mc="http://schemas.openxmlformats.org/markup-compatibility/2006" xmlns:aink="http://schemas.microsoft.com/office/drawing/2016/ink" xmlns:am3d="http://schemas.microsoft.com/office/drawing/2017/model3d" xmlns:o="urn:schemas-microsoft-com:office:office" xmlns:oel="http://schemas.microsoft.com/office/2019/extlst" xmlns:r="http://schemas.openxmlformats.org/officeDocument/2006/relationships" xmlns:m="http://schemas.openxmlformats.org/officeDocument/2006/math" xmlns:v="urn:schemas-microsoft-com:vml" xmlns:wp14="http://schemas.microsoft.com/office/word/2010/wordprocessingDrawing" xmlns:wp="http://schemas.openxmlformats.org/drawingml/2006/wordprocessingDrawing" xmlns:w10="urn:schemas-microsoft-com:office:word" xmlns:w="http://schemas.openxmlformats.org/wordprocessingml/2006/main" xmlns:w14="http://schemas.microsoft.com/office/word/2010/wordml" xmlns:w15="http://schemas.microsoft.com/office/word/2012/wordml" xmlns:w16cex="http://schemas.microsoft.com/office/word/2018/wordml/cex" xmlns:w16cid="http://schemas.microsoft.com/office/word/2016/wordml/cid" xmlns:w16="http://schemas.microsoft.com/office/word/2018/wordml" xmlns:w16sdtdh="http://schemas.microsoft.com/office/word/2020/wordml/sdtdatahash" xmlns:w16se="http://schemas.microsoft.com/office/word/2015/wordml/symex" xmlns:wpg="http://schemas.microsoft.com/office/word/2010/wordprocessingGroup" xmlns:wpi="http://schemas.microsoft.com/office/word/2010/wordprocessingInk" xmlns:wne="http://schemas.microsoft.com/office/word/2006/wordml" xmlns:wps="http://schemas.microsoft.com/office/word/2010/wordprocessingShape" mc:Ignorable="w14 w15 w16se w16cid w16 w16cex w16sdtdh wp14">
+<w:hdr xmlns:wpc="http://schemas.microsoft.com/office/word/2010/wordprocessingCanvas" xmlns:cx="http://schemas.microsoft.com/office/drawing/2014/chartex" xmlns:cx1="http://schemas.microsoft.com/office/drawing/2015/9/8/chartex" xmlns:cx2="http://schemas.microsoft.com/office/drawing/2015/10/21/chartex" xmlns:cx3="http://schemas.microsoft.com/office/drawing/2016/5/9/chartex" xmlns:cx4="http://schemas.microsoft.com/office/drawing/2016/5/10/chartex" xmlns:cx5="http://schemas.microsoft.com/office/drawing/2016/5/11/chartex" xmlns:cx6="http://schemas.microsoft.com/office/drawing/2016/5/12/chartex" xmlns:cx7="http://schemas.microsoft.com/office/drawing/2016/5/13/chartex" xmlns:cx8="http://schemas.microsoft.com/office/drawing/2016/5/14/chartex" xmlns:mc="http://schemas.openxmlformats.org/markup-compatibility/2006" xmlns:aink="http://schemas.microsoft.com/office/drawing/2016/ink" xmlns:am3d="http://schemas.microsoft.com/office/drawing/2017/model3d" xmlns:o="urn:schemas-microsoft-com:office:office" xmlns:oel="http://schemas.microsoft.com/office/2019/extlst" xmlns:r="http://schemas.openxmlformats.org/officeDocument/2006/relationships" xmlns:m="http://schemas.openxmlformats.org/officeDocument/2006/math" xmlns:v="urn:schemas-microsoft-com:vml" xmlns:wp14="http://schemas.microsoft.com/office/word/2010/wordprocessingDrawing" xmlns:wp="http://schemas.openxmlformats.org/drawingml/2006/wordprocessingDrawing" xmlns:w10="urn:schemas-microsoft-com:office:word" xmlns:w="http://schemas.openxmlformats.org/wordprocessingml/2006/main" xmlns:w14="http://schemas.microsoft.com/office/word/2010/wordml" xmlns:w15="http://schemas.microsoft.com/office/word/2012/wordml" xmlns:w16cex="http://schemas.microsoft.com/office/word/2018/wordml/cex" xmlns:w16cid="http://schemas.microsoft.com/office/word/2016/wordml/cid" xmlns:w16="http://schemas.microsoft.com/office/word/2018/wordml" xmlns:w16du="http://schemas.microsoft.com/office/word/2023/wordml/word16du" xmlns:w16sdtdh="http://schemas.microsoft.com/office/word/2020/wordml/sdtdatahash" xmlns:w16se="http://schemas.microsoft.com/office/word/2015/wordml/symex" xmlns:wpg="http://schemas.microsoft.com/office/word/2010/wordprocessingGroup" xmlns:wpi="http://schemas.microsoft.com/office/word/2010/wordprocessingInk" xmlns:wne="http://schemas.microsoft.com/office/word/2006/wordml" xmlns:wps="http://schemas.microsoft.com/office/word/2010/wordprocessingShape" mc:Ignorable="w14 w15 w16se w16cid w16 w16cex w16sdtdh wp14">
   <w:p>
     <w:pPr>
       <w:pStyle w:val="Heading1"/>
@@ -18246,7 +18589,7 @@
 </file>
 
 <file path=word/header9.xml><?xml version="1.0" encoding="utf-8"?>
-<w:hdr xmlns:wpc="http://schemas.microsoft.com/office/word/2010/wordprocessingCanvas" xmlns:cx="http://schemas.microsoft.com/office/drawing/2014/chartex" xmlns:cx1="http://schemas.microsoft.com/office/drawing/2015/9/8/chartex" xmlns:cx2="http://schemas.microsoft.com/office/drawing/2015/10/21/chartex" xmlns:cx3="http://schemas.microsoft.com/office/drawing/2016/5/9/chartex" xmlns:cx4="http://schemas.microsoft.com/office/drawing/2016/5/10/chartex" xmlns:cx5="http://schemas.microsoft.com/office/drawing/2016/5/11/chartex" xmlns:cx6="http://schemas.microsoft.com/office/drawing/2016/5/12/chartex" xmlns:cx7="http://schemas.microsoft.com/office/drawing/2016/5/13/chartex" xmlns:cx8="http://schemas.microsoft.com/office/drawing/2016/5/14/chartex" xmlns:mc="http://schemas.openxmlformats.org/markup-compatibility/2006" xmlns:aink="http://schemas.microsoft.com/office/drawing/2016/ink" xmlns:am3d="http://schemas.microsoft.com/office/drawing/2017/model3d" xmlns:o="urn:schemas-microsoft-com:office:office" xmlns:oel="http://schemas.microsoft.com/office/2019/extlst" xmlns:r="http://schemas.openxmlformats.org/officeDocument/2006/relationships" xmlns:m="http://schemas.openxmlformats.org/officeDocument/2006/math" xmlns:v="urn:schemas-microsoft-com:vml" xmlns:wp14="http://schemas.microsoft.com/office/word/2010/wordprocessingDrawing" xmlns:wp="http://schemas.openxmlformats.org/drawingml/2006/wordprocessingDrawing" xmlns:w10="urn:schemas-microsoft-com:office:word" xmlns:w="http://schemas.openxmlformats.org/wordprocessingml/2006/main" xmlns:w14="http://schemas.microsoft.com/office/word/2010/wordml" xmlns:w15="http://schemas.microsoft.com/office/word/2012/wordml" xmlns:w16cex="http://schemas.microsoft.com/office/word/2018/wordml/cex" xmlns:w16cid="http://schemas.microsoft.com/office/word/2016/wordml/cid" xmlns:w16="http://schemas.microsoft.com/office/word/2018/wordml" xmlns:w16sdtdh="http://schemas.microsoft.com/office/word/2020/wordml/sdtdatahash" xmlns:w16se="http://schemas.microsoft.com/office/word/2015/wordml/symex" xmlns:wpg="http://schemas.microsoft.com/office/word/2010/wordprocessingGroup" xmlns:wpi="http://schemas.microsoft.com/office/word/2010/wordprocessingInk" xmlns:wne="http://schemas.microsoft.com/office/word/2006/wordml" xmlns:wps="http://schemas.microsoft.com/office/word/2010/wordprocessingShape" mc:Ignorable="w14 w15 w16se w16cid w16 w16cex w16sdtdh wp14">
+<w:hdr xmlns:wpc="http://schemas.microsoft.com/office/word/2010/wordprocessingCanvas" xmlns:cx="http://schemas.microsoft.com/office/drawing/2014/chartex" xmlns:cx1="http://schemas.microsoft.com/office/drawing/2015/9/8/chartex" xmlns:cx2="http://schemas.microsoft.com/office/drawing/2015/10/21/chartex" xmlns:cx3="http://schemas.microsoft.com/office/drawing/2016/5/9/chartex" xmlns:cx4="http://schemas.microsoft.com/office/drawing/2016/5/10/chartex" xmlns:cx5="http://schemas.microsoft.com/office/drawing/2016/5/11/chartex" xmlns:cx6="http://schemas.microsoft.com/office/drawing/2016/5/12/chartex" xmlns:cx7="http://schemas.microsoft.com/office/drawing/2016/5/13/chartex" xmlns:cx8="http://schemas.microsoft.com/office/drawing/2016/5/14/chartex" xmlns:mc="http://schemas.openxmlformats.org/markup-compatibility/2006" xmlns:aink="http://schemas.microsoft.com/office/drawing/2016/ink" xmlns:am3d="http://schemas.microsoft.com/office/drawing/2017/model3d" xmlns:o="urn:schemas-microsoft-com:office:office" xmlns:oel="http://schemas.microsoft.com/office/2019/extlst" xmlns:r="http://schemas.openxmlformats.org/officeDocument/2006/relationships" xmlns:m="http://schemas.openxmlformats.org/officeDocument/2006/math" xmlns:v="urn:schemas-microsoft-com:vml" xmlns:wp14="http://schemas.microsoft.com/office/word/2010/wordprocessingDrawing" xmlns:wp="http://schemas.openxmlformats.org/drawingml/2006/wordprocessingDrawing" xmlns:w10="urn:schemas-microsoft-com:office:word" xmlns:w="http://schemas.openxmlformats.org/wordprocessingml/2006/main" xmlns:w14="http://schemas.microsoft.com/office/word/2010/wordml" xmlns:w15="http://schemas.microsoft.com/office/word/2012/wordml" xmlns:w16cex="http://schemas.microsoft.com/office/word/2018/wordml/cex" xmlns:w16cid="http://schemas.microsoft.com/office/word/2016/wordml/cid" xmlns:w16="http://schemas.microsoft.com/office/word/2018/wordml" xmlns:w16du="http://schemas.microsoft.com/office/word/2023/wordml/word16du" xmlns:w16sdtdh="http://schemas.microsoft.com/office/word/2020/wordml/sdtdatahash" xmlns:w16se="http://schemas.microsoft.com/office/word/2015/wordml/symex" xmlns:wpg="http://schemas.microsoft.com/office/word/2010/wordprocessingGroup" xmlns:wpi="http://schemas.microsoft.com/office/word/2010/wordprocessingInk" xmlns:wne="http://schemas.microsoft.com/office/word/2006/wordml" xmlns:wps="http://schemas.microsoft.com/office/word/2010/wordprocessingShape" mc:Ignorable="w14 w15 w16se w16cid w16 w16cex w16sdtdh wp14">
   <w:p>
     <w:pPr>
       <w:pStyle w:val="Heading1"/>
@@ -18365,7 +18708,7 @@
 </file>
 
 <file path=word/numbering.xml><?xml version="1.0" encoding="utf-8"?>
-<w:numbering xmlns:wpc="http://schemas.microsoft.com/office/word/2010/wordprocessingCanvas" xmlns:cx="http://schemas.microsoft.com/office/drawing/2014/chartex" xmlns:cx1="http://schemas.microsoft.com/office/drawing/2015/9/8/chartex" xmlns:cx2="http://schemas.microsoft.com/office/drawing/2015/10/21/chartex" xmlns:cx3="http://schemas.microsoft.com/office/drawing/2016/5/9/chartex" xmlns:cx4="http://schemas.microsoft.com/office/drawing/2016/5/10/chartex" xmlns:cx5="http://schemas.microsoft.com/office/drawing/2016/5/11/chartex" xmlns:cx6="http://schemas.microsoft.com/office/drawing/2016/5/12/chartex" xmlns:cx7="http://schemas.microsoft.com/office/drawing/2016/5/13/chartex" xmlns:cx8="http://schemas.microsoft.com/office/drawing/2016/5/14/chartex" xmlns:mc="http://schemas.openxmlformats.org/markup-compatibility/2006" xmlns:aink="http://schemas.microsoft.com/office/drawing/2016/ink" xmlns:am3d="http://schemas.microsoft.com/office/drawing/2017/model3d" xmlns:o="urn:schemas-microsoft-com:office:office" xmlns:oel="http://schemas.microsoft.com/office/2019/extlst" xmlns:r="http://schemas.openxmlformats.org/officeDocument/2006/relationships" xmlns:m="http://schemas.openxmlformats.org/officeDocument/2006/math" xmlns:v="urn:schemas-microsoft-com:vml" xmlns:wp14="http://schemas.microsoft.com/office/word/2010/wordprocessingDrawing" xmlns:wp="http://schemas.openxmlformats.org/drawingml/2006/wordprocessingDrawing" xmlns:w10="urn:schemas-microsoft-com:office:word" xmlns:w="http://schemas.openxmlformats.org/wordprocessingml/2006/main" xmlns:w14="http://schemas.microsoft.com/office/word/2010/wordml" xmlns:w15="http://schemas.microsoft.com/office/word/2012/wordml" xmlns:w16cex="http://schemas.microsoft.com/office/word/2018/wordml/cex" xmlns:w16cid="http://schemas.microsoft.com/office/word/2016/wordml/cid" xmlns:w16="http://schemas.microsoft.com/office/word/2018/wordml" xmlns:w16sdtdh="http://schemas.microsoft.com/office/word/2020/wordml/sdtdatahash" xmlns:w16se="http://schemas.microsoft.com/office/word/2015/wordml/symex" xmlns:wpg="http://schemas.microsoft.com/office/word/2010/wordprocessingGroup" xmlns:wpi="http://schemas.microsoft.com/office/word/2010/wordprocessingInk" xmlns:wne="http://schemas.microsoft.com/office/word/2006/wordml" xmlns:wps="http://schemas.microsoft.com/office/word/2010/wordprocessingShape" mc:Ignorable="w14 w15 w16se w16cid w16 w16cex w16sdtdh wp14">
+<w:numbering xmlns:wpc="http://schemas.microsoft.com/office/word/2010/wordprocessingCanvas" xmlns:cx="http://schemas.microsoft.com/office/drawing/2014/chartex" xmlns:cx1="http://schemas.microsoft.com/office/drawing/2015/9/8/chartex" xmlns:cx2="http://schemas.microsoft.com/office/drawing/2015/10/21/chartex" xmlns:cx3="http://schemas.microsoft.com/office/drawing/2016/5/9/chartex" xmlns:cx4="http://schemas.microsoft.com/office/drawing/2016/5/10/chartex" xmlns:cx5="http://schemas.microsoft.com/office/drawing/2016/5/11/chartex" xmlns:cx6="http://schemas.microsoft.com/office/drawing/2016/5/12/chartex" xmlns:cx7="http://schemas.microsoft.com/office/drawing/2016/5/13/chartex" xmlns:cx8="http://schemas.microsoft.com/office/drawing/2016/5/14/chartex" xmlns:mc="http://schemas.openxmlformats.org/markup-compatibility/2006" xmlns:aink="http://schemas.microsoft.com/office/drawing/2016/ink" xmlns:am3d="http://schemas.microsoft.com/office/drawing/2017/model3d" xmlns:o="urn:schemas-microsoft-com:office:office" xmlns:oel="http://schemas.microsoft.com/office/2019/extlst" xmlns:r="http://schemas.openxmlformats.org/officeDocument/2006/relationships" xmlns:m="http://schemas.openxmlformats.org/officeDocument/2006/math" xmlns:v="urn:schemas-microsoft-com:vml" xmlns:wp14="http://schemas.microsoft.com/office/word/2010/wordprocessingDrawing" xmlns:wp="http://schemas.openxmlformats.org/drawingml/2006/wordprocessingDrawing" xmlns:w10="urn:schemas-microsoft-com:office:word" xmlns:w="http://schemas.openxmlformats.org/wordprocessingml/2006/main" xmlns:w14="http://schemas.microsoft.com/office/word/2010/wordml" xmlns:w15="http://schemas.microsoft.com/office/word/2012/wordml" xmlns:w16cex="http://schemas.microsoft.com/office/word/2018/wordml/cex" xmlns:w16cid="http://schemas.microsoft.com/office/word/2016/wordml/cid" xmlns:w16="http://schemas.microsoft.com/office/word/2018/wordml" xmlns:w16du="http://schemas.microsoft.com/office/word/2023/wordml/word16du" xmlns:w16sdtdh="http://schemas.microsoft.com/office/word/2020/wordml/sdtdatahash" xmlns:w16se="http://schemas.microsoft.com/office/word/2015/wordml/symex" xmlns:wpg="http://schemas.microsoft.com/office/word/2010/wordprocessingGroup" xmlns:wpi="http://schemas.microsoft.com/office/word/2010/wordprocessingInk" xmlns:wne="http://schemas.microsoft.com/office/word/2006/wordml" xmlns:wps="http://schemas.microsoft.com/office/word/2010/wordprocessingShape" mc:Ignorable="w14 w15 w16se w16cid w16 w16cex w16sdtdh wp14">
   <w:abstractNum w:abstractNumId="0" w15:restartNumberingAfterBreak="0">
     <w:nsid w:val="0A465865"/>
     <w:multiLevelType w:val="hybridMultilevel"/>
@@ -18548,6 +18891,119 @@
     </w:lvl>
   </w:abstractNum>
   <w:abstractNum w:abstractNumId="2" w15:restartNumberingAfterBreak="0">
+    <w:nsid w:val="0B963857"/>
+    <w:multiLevelType w:val="hybridMultilevel"/>
+    <w:tmpl w:val="543C082C"/>
+    <w:lvl w:ilvl="0" w:tplc="04090001">
+      <w:start w:val="1"/>
+      <w:numFmt w:val="bullet"/>
+      <w:lvlText w:val=""/>
+      <w:lvlJc w:val="left"/>
+      <w:pPr>
+        <w:ind w:left="720" w:hanging="360"/>
+      </w:pPr>
+      <w:rPr>
+        <w:rFonts w:ascii="Symbol" w:hAnsi="Symbol" w:hint="default"/>
+      </w:rPr>
+    </w:lvl>
+    <w:lvl w:ilvl="1" w:tplc="04090003" w:tentative="1">
+      <w:start w:val="1"/>
+      <w:numFmt w:val="bullet"/>
+      <w:lvlText w:val="o"/>
+      <w:lvlJc w:val="left"/>
+      <w:pPr>
+        <w:ind w:left="1440" w:hanging="360"/>
+      </w:pPr>
+      <w:rPr>
+        <w:rFonts w:ascii="Courier New" w:hAnsi="Courier New" w:cs="Courier New" w:hint="default"/>
+      </w:rPr>
+    </w:lvl>
+    <w:lvl w:ilvl="2" w:tplc="04090005" w:tentative="1">
+      <w:start w:val="1"/>
+      <w:numFmt w:val="bullet"/>
+      <w:lvlText w:val=""/>
+      <w:lvlJc w:val="left"/>
+      <w:pPr>
+        <w:ind w:left="2160" w:hanging="360"/>
+      </w:pPr>
+      <w:rPr>
+        <w:rFonts w:ascii="Wingdings" w:hAnsi="Wingdings" w:hint="default"/>
+      </w:rPr>
+    </w:lvl>
+    <w:lvl w:ilvl="3" w:tplc="04090001" w:tentative="1">
+      <w:start w:val="1"/>
+      <w:numFmt w:val="bullet"/>
+      <w:lvlText w:val=""/>
+      <w:lvlJc w:val="left"/>
+      <w:pPr>
+        <w:ind w:left="2880" w:hanging="360"/>
+      </w:pPr>
+      <w:rPr>
+        <w:rFonts w:ascii="Symbol" w:hAnsi="Symbol" w:hint="default"/>
+      </w:rPr>
+    </w:lvl>
+    <w:lvl w:ilvl="4" w:tplc="04090003" w:tentative="1">
+      <w:start w:val="1"/>
+      <w:numFmt w:val="bullet"/>
+      <w:lvlText w:val="o"/>
+      <w:lvlJc w:val="left"/>
+      <w:pPr>
+        <w:ind w:left="3600" w:hanging="360"/>
+      </w:pPr>
+      <w:rPr>
+        <w:rFonts w:ascii="Courier New" w:hAnsi="Courier New" w:cs="Courier New" w:hint="default"/>
+      </w:rPr>
+    </w:lvl>
+    <w:lvl w:ilvl="5" w:tplc="04090005" w:tentative="1">
+      <w:start w:val="1"/>
+      <w:numFmt w:val="bullet"/>
+      <w:lvlText w:val=""/>
+      <w:lvlJc w:val="left"/>
+      <w:pPr>
+        <w:ind w:left="4320" w:hanging="360"/>
+      </w:pPr>
+      <w:rPr>
+        <w:rFonts w:ascii="Wingdings" w:hAnsi="Wingdings" w:hint="default"/>
+      </w:rPr>
+    </w:lvl>
+    <w:lvl w:ilvl="6" w:tplc="04090001" w:tentative="1">
+      <w:start w:val="1"/>
+      <w:numFmt w:val="bullet"/>
+      <w:lvlText w:val=""/>
+      <w:lvlJc w:val="left"/>
+      <w:pPr>
+        <w:ind w:left="5040" w:hanging="360"/>
+      </w:pPr>
+      <w:rPr>
+        <w:rFonts w:ascii="Symbol" w:hAnsi="Symbol" w:hint="default"/>
+      </w:rPr>
+    </w:lvl>
+    <w:lvl w:ilvl="7" w:tplc="04090003" w:tentative="1">
+      <w:start w:val="1"/>
+      <w:numFmt w:val="bullet"/>
+      <w:lvlText w:val="o"/>
+      <w:lvlJc w:val="left"/>
+      <w:pPr>
+        <w:ind w:left="5760" w:hanging="360"/>
+      </w:pPr>
+      <w:rPr>
+        <w:rFonts w:ascii="Courier New" w:hAnsi="Courier New" w:cs="Courier New" w:hint="default"/>
+      </w:rPr>
+    </w:lvl>
+    <w:lvl w:ilvl="8" w:tplc="04090005" w:tentative="1">
+      <w:start w:val="1"/>
+      <w:numFmt w:val="bullet"/>
+      <w:lvlText w:val=""/>
+      <w:lvlJc w:val="left"/>
+      <w:pPr>
+        <w:ind w:left="6480" w:hanging="360"/>
+      </w:pPr>
+      <w:rPr>
+        <w:rFonts w:ascii="Wingdings" w:hAnsi="Wingdings" w:hint="default"/>
+      </w:rPr>
+    </w:lvl>
+  </w:abstractNum>
+  <w:abstractNum w:abstractNumId="3" w15:restartNumberingAfterBreak="0">
     <w:nsid w:val="0ED07D3E"/>
     <w:multiLevelType w:val="hybridMultilevel"/>
     <w:tmpl w:val="EB50DE26"/>
@@ -18639,7 +19095,7 @@
       </w:pPr>
     </w:lvl>
   </w:abstractNum>
-  <w:abstractNum w:abstractNumId="3" w15:restartNumberingAfterBreak="0">
+  <w:abstractNum w:abstractNumId="4" w15:restartNumberingAfterBreak="0">
     <w:nsid w:val="0F304A55"/>
     <w:multiLevelType w:val="hybridMultilevel"/>
     <w:tmpl w:val="54687E82"/>
@@ -18729,7 +19185,7 @@
       </w:pPr>
     </w:lvl>
   </w:abstractNum>
-  <w:abstractNum w:abstractNumId="4" w15:restartNumberingAfterBreak="0">
+  <w:abstractNum w:abstractNumId="5" w15:restartNumberingAfterBreak="0">
     <w:nsid w:val="10B117C3"/>
     <w:multiLevelType w:val="hybridMultilevel"/>
     <w:tmpl w:val="0B8C7602"/>
@@ -18818,7 +19274,7 @@
       </w:pPr>
     </w:lvl>
   </w:abstractNum>
-  <w:abstractNum w:abstractNumId="5" w15:restartNumberingAfterBreak="0">
+  <w:abstractNum w:abstractNumId="6" w15:restartNumberingAfterBreak="0">
     <w:nsid w:val="135A1BF8"/>
     <w:multiLevelType w:val="hybridMultilevel"/>
     <w:tmpl w:val="AAA2B94C"/>
@@ -18907,7 +19363,7 @@
       </w:pPr>
     </w:lvl>
   </w:abstractNum>
-  <w:abstractNum w:abstractNumId="6" w15:restartNumberingAfterBreak="0">
+  <w:abstractNum w:abstractNumId="7" w15:restartNumberingAfterBreak="0">
     <w:nsid w:val="13880174"/>
     <w:multiLevelType w:val="hybridMultilevel"/>
     <w:tmpl w:val="D4AEAAC4"/>
@@ -18993,7 +19449,7 @@
       </w:pPr>
     </w:lvl>
   </w:abstractNum>
-  <w:abstractNum w:abstractNumId="7" w15:restartNumberingAfterBreak="0">
+  <w:abstractNum w:abstractNumId="8" w15:restartNumberingAfterBreak="0">
     <w:nsid w:val="13891441"/>
     <w:multiLevelType w:val="hybridMultilevel"/>
     <w:tmpl w:val="02AA76FA"/>
@@ -19106,7 +19562,7 @@
       </w:rPr>
     </w:lvl>
   </w:abstractNum>
-  <w:abstractNum w:abstractNumId="8" w15:restartNumberingAfterBreak="0">
+  <w:abstractNum w:abstractNumId="9" w15:restartNumberingAfterBreak="0">
     <w:nsid w:val="166D01A1"/>
     <w:multiLevelType w:val="hybridMultilevel"/>
     <w:tmpl w:val="A24471D4"/>
@@ -19196,7 +19652,7 @@
       </w:pPr>
     </w:lvl>
   </w:abstractNum>
-  <w:abstractNum w:abstractNumId="9" w15:restartNumberingAfterBreak="0">
+  <w:abstractNum w:abstractNumId="10" w15:restartNumberingAfterBreak="0">
     <w:nsid w:val="197B38CD"/>
     <w:multiLevelType w:val="hybridMultilevel"/>
     <w:tmpl w:val="29561CAC"/>
@@ -19285,7 +19741,7 @@
       </w:pPr>
     </w:lvl>
   </w:abstractNum>
-  <w:abstractNum w:abstractNumId="10" w15:restartNumberingAfterBreak="0">
+  <w:abstractNum w:abstractNumId="11" w15:restartNumberingAfterBreak="0">
     <w:nsid w:val="1C077F9C"/>
     <w:multiLevelType w:val="hybridMultilevel"/>
     <w:tmpl w:val="29561CAC"/>
@@ -19374,7 +19830,7 @@
       </w:pPr>
     </w:lvl>
   </w:abstractNum>
-  <w:abstractNum w:abstractNumId="11" w15:restartNumberingAfterBreak="0">
+  <w:abstractNum w:abstractNumId="12" w15:restartNumberingAfterBreak="0">
     <w:nsid w:val="1CE37265"/>
     <w:multiLevelType w:val="hybridMultilevel"/>
     <w:tmpl w:val="9E2C9E6E"/>
@@ -19464,7 +19920,7 @@
       </w:pPr>
     </w:lvl>
   </w:abstractNum>
-  <w:abstractNum w:abstractNumId="12" w15:restartNumberingAfterBreak="0">
+  <w:abstractNum w:abstractNumId="13" w15:restartNumberingAfterBreak="0">
     <w:nsid w:val="1CED6849"/>
     <w:multiLevelType w:val="hybridMultilevel"/>
     <w:tmpl w:val="891A30BC"/>
@@ -19553,7 +20009,7 @@
       </w:pPr>
     </w:lvl>
   </w:abstractNum>
-  <w:abstractNum w:abstractNumId="13" w15:restartNumberingAfterBreak="0">
+  <w:abstractNum w:abstractNumId="14" w15:restartNumberingAfterBreak="0">
     <w:nsid w:val="26681E83"/>
     <w:multiLevelType w:val="hybridMultilevel"/>
     <w:tmpl w:val="811A5AF8"/>
@@ -19666,7 +20122,7 @@
       </w:rPr>
     </w:lvl>
   </w:abstractNum>
-  <w:abstractNum w:abstractNumId="14" w15:restartNumberingAfterBreak="0">
+  <w:abstractNum w:abstractNumId="15" w15:restartNumberingAfterBreak="0">
     <w:nsid w:val="277E56A6"/>
     <w:multiLevelType w:val="hybridMultilevel"/>
     <w:tmpl w:val="C4BE4D80"/>
@@ -19755,7 +20211,7 @@
       </w:pPr>
     </w:lvl>
   </w:abstractNum>
-  <w:abstractNum w:abstractNumId="15" w15:restartNumberingAfterBreak="0">
+  <w:abstractNum w:abstractNumId="16" w15:restartNumberingAfterBreak="0">
     <w:nsid w:val="28EF174B"/>
     <w:multiLevelType w:val="multilevel"/>
     <w:tmpl w:val="9C6C6212"/>
@@ -19868,7 +20324,7 @@
       </w:pPr>
     </w:lvl>
   </w:abstractNum>
-  <w:abstractNum w:abstractNumId="16" w15:restartNumberingAfterBreak="0">
+  <w:abstractNum w:abstractNumId="17" w15:restartNumberingAfterBreak="0">
     <w:nsid w:val="294A24A1"/>
     <w:multiLevelType w:val="hybridMultilevel"/>
     <w:tmpl w:val="D5E2CE9A"/>
@@ -19960,7 +20416,7 @@
       </w:pPr>
     </w:lvl>
   </w:abstractNum>
-  <w:abstractNum w:abstractNumId="17" w15:restartNumberingAfterBreak="0">
+  <w:abstractNum w:abstractNumId="18" w15:restartNumberingAfterBreak="0">
     <w:nsid w:val="295F6148"/>
     <w:multiLevelType w:val="hybridMultilevel"/>
     <w:tmpl w:val="BBBA6A26"/>
@@ -20049,7 +20505,7 @@
       </w:pPr>
     </w:lvl>
   </w:abstractNum>
-  <w:abstractNum w:abstractNumId="18" w15:restartNumberingAfterBreak="0">
+  <w:abstractNum w:abstractNumId="19" w15:restartNumberingAfterBreak="0">
     <w:nsid w:val="2F8B23F8"/>
     <w:multiLevelType w:val="singleLevel"/>
     <w:tmpl w:val="12CEED98"/>
@@ -20064,7 +20520,7 @@
       </w:pPr>
     </w:lvl>
   </w:abstractNum>
-  <w:abstractNum w:abstractNumId="19" w15:restartNumberingAfterBreak="0">
+  <w:abstractNum w:abstractNumId="20" w15:restartNumberingAfterBreak="0">
     <w:nsid w:val="31A303F5"/>
     <w:multiLevelType w:val="hybridMultilevel"/>
     <w:tmpl w:val="97D67CD4"/>
@@ -20158,7 +20614,7 @@
       </w:pPr>
     </w:lvl>
   </w:abstractNum>
-  <w:abstractNum w:abstractNumId="20" w15:restartNumberingAfterBreak="0">
+  <w:abstractNum w:abstractNumId="21" w15:restartNumberingAfterBreak="0">
     <w:nsid w:val="34252751"/>
     <w:multiLevelType w:val="hybridMultilevel"/>
     <w:tmpl w:val="A8D68980"/>
@@ -20250,7 +20706,7 @@
       </w:pPr>
     </w:lvl>
   </w:abstractNum>
-  <w:abstractNum w:abstractNumId="21" w15:restartNumberingAfterBreak="0">
+  <w:abstractNum w:abstractNumId="22" w15:restartNumberingAfterBreak="0">
     <w:nsid w:val="36CA282C"/>
     <w:multiLevelType w:val="hybridMultilevel"/>
     <w:tmpl w:val="29561CAC"/>
@@ -20339,7 +20795,96 @@
       </w:pPr>
     </w:lvl>
   </w:abstractNum>
-  <w:abstractNum w:abstractNumId="22" w15:restartNumberingAfterBreak="0">
+  <w:abstractNum w:abstractNumId="23" w15:restartNumberingAfterBreak="0">
+    <w:nsid w:val="37811EA7"/>
+    <w:multiLevelType w:val="hybridMultilevel"/>
+    <w:tmpl w:val="631A590C"/>
+    <w:lvl w:ilvl="0" w:tplc="0409000F">
+      <w:start w:val="7"/>
+      <w:numFmt w:val="decimal"/>
+      <w:lvlText w:val="%1."/>
+      <w:lvlJc w:val="left"/>
+      <w:pPr>
+        <w:ind w:left="720" w:hanging="360"/>
+      </w:pPr>
+      <w:rPr>
+        <w:rFonts w:hint="default"/>
+      </w:rPr>
+    </w:lvl>
+    <w:lvl w:ilvl="1" w:tplc="04090019" w:tentative="1">
+      <w:start w:val="1"/>
+      <w:numFmt w:val="lowerLetter"/>
+      <w:lvlText w:val="%2."/>
+      <w:lvlJc w:val="left"/>
+      <w:pPr>
+        <w:ind w:left="1440" w:hanging="360"/>
+      </w:pPr>
+    </w:lvl>
+    <w:lvl w:ilvl="2" w:tplc="0409001B" w:tentative="1">
+      <w:start w:val="1"/>
+      <w:numFmt w:val="lowerRoman"/>
+      <w:lvlText w:val="%3."/>
+      <w:lvlJc w:val="right"/>
+      <w:pPr>
+        <w:ind w:left="2160" w:hanging="180"/>
+      </w:pPr>
+    </w:lvl>
+    <w:lvl w:ilvl="3" w:tplc="0409000F" w:tentative="1">
+      <w:start w:val="1"/>
+      <w:numFmt w:val="decimal"/>
+      <w:lvlText w:val="%4."/>
+      <w:lvlJc w:val="left"/>
+      <w:pPr>
+        <w:ind w:left="2880" w:hanging="360"/>
+      </w:pPr>
+    </w:lvl>
+    <w:lvl w:ilvl="4" w:tplc="04090019" w:tentative="1">
+      <w:start w:val="1"/>
+      <w:numFmt w:val="lowerLetter"/>
+      <w:lvlText w:val="%5."/>
+      <w:lvlJc w:val="left"/>
+      <w:pPr>
+        <w:ind w:left="3600" w:hanging="360"/>
+      </w:pPr>
+    </w:lvl>
+    <w:lvl w:ilvl="5" w:tplc="0409001B" w:tentative="1">
+      <w:start w:val="1"/>
+      <w:numFmt w:val="lowerRoman"/>
+      <w:lvlText w:val="%6."/>
+      <w:lvlJc w:val="right"/>
+      <w:pPr>
+        <w:ind w:left="4320" w:hanging="180"/>
+      </w:pPr>
+    </w:lvl>
+    <w:lvl w:ilvl="6" w:tplc="0409000F" w:tentative="1">
+      <w:start w:val="1"/>
+      <w:numFmt w:val="decimal"/>
+      <w:lvlText w:val="%7."/>
+      <w:lvlJc w:val="left"/>
+      <w:pPr>
+        <w:ind w:left="5040" w:hanging="360"/>
+      </w:pPr>
+    </w:lvl>
+    <w:lvl w:ilvl="7" w:tplc="04090019" w:tentative="1">
+      <w:start w:val="1"/>
+      <w:numFmt w:val="lowerLetter"/>
+      <w:lvlText w:val="%8."/>
+      <w:lvlJc w:val="left"/>
+      <w:pPr>
+        <w:ind w:left="5760" w:hanging="360"/>
+      </w:pPr>
+    </w:lvl>
+    <w:lvl w:ilvl="8" w:tplc="0409001B" w:tentative="1">
+      <w:start w:val="1"/>
+      <w:numFmt w:val="lowerRoman"/>
+      <w:lvlText w:val="%9."/>
+      <w:lvlJc w:val="right"/>
+      <w:pPr>
+        <w:ind w:left="6480" w:hanging="180"/>
+      </w:pPr>
+    </w:lvl>
+  </w:abstractNum>
+  <w:abstractNum w:abstractNumId="24" w15:restartNumberingAfterBreak="0">
     <w:nsid w:val="398E308F"/>
     <w:multiLevelType w:val="hybridMultilevel"/>
     <w:tmpl w:val="5818FDBE"/>
@@ -20452,7 +20997,7 @@
       </w:rPr>
     </w:lvl>
   </w:abstractNum>
-  <w:abstractNum w:abstractNumId="23" w15:restartNumberingAfterBreak="0">
+  <w:abstractNum w:abstractNumId="25" w15:restartNumberingAfterBreak="0">
     <w:nsid w:val="39B355E5"/>
     <w:multiLevelType w:val="hybridMultilevel"/>
     <w:tmpl w:val="954038AA"/>
@@ -20541,7 +21086,7 @@
       </w:pPr>
     </w:lvl>
   </w:abstractNum>
-  <w:abstractNum w:abstractNumId="24" w15:restartNumberingAfterBreak="0">
+  <w:abstractNum w:abstractNumId="26" w15:restartNumberingAfterBreak="0">
     <w:nsid w:val="3A4413EE"/>
     <w:multiLevelType w:val="hybridMultilevel"/>
     <w:tmpl w:val="9BAED47A"/>
@@ -20630,7 +21175,7 @@
       </w:pPr>
     </w:lvl>
   </w:abstractNum>
-  <w:abstractNum w:abstractNumId="25" w15:restartNumberingAfterBreak="0">
+  <w:abstractNum w:abstractNumId="27" w15:restartNumberingAfterBreak="0">
     <w:nsid w:val="3A877D64"/>
     <w:multiLevelType w:val="singleLevel"/>
     <w:tmpl w:val="5DA6FC16"/>
@@ -20648,7 +21193,7 @@
       </w:pPr>
     </w:lvl>
   </w:abstractNum>
-  <w:abstractNum w:abstractNumId="26" w15:restartNumberingAfterBreak="0">
+  <w:abstractNum w:abstractNumId="28" w15:restartNumberingAfterBreak="0">
     <w:nsid w:val="3AAF7A1D"/>
     <w:multiLevelType w:val="hybridMultilevel"/>
     <w:tmpl w:val="5D0C2FBA"/>
@@ -20740,7 +21285,7 @@
       </w:pPr>
     </w:lvl>
   </w:abstractNum>
-  <w:abstractNum w:abstractNumId="27" w15:restartNumberingAfterBreak="0">
+  <w:abstractNum w:abstractNumId="29" w15:restartNumberingAfterBreak="0">
     <w:nsid w:val="3BB96FE9"/>
     <w:multiLevelType w:val="multilevel"/>
     <w:tmpl w:val="621C3444"/>
@@ -20864,7 +21409,7 @@
       </w:rPr>
     </w:lvl>
   </w:abstractNum>
-  <w:abstractNum w:abstractNumId="28" w15:restartNumberingAfterBreak="0">
+  <w:abstractNum w:abstractNumId="30" w15:restartNumberingAfterBreak="0">
     <w:nsid w:val="42E939D8"/>
     <w:multiLevelType w:val="hybridMultilevel"/>
     <w:tmpl w:val="3724BFA0"/>
@@ -20954,7 +21499,7 @@
       </w:pPr>
     </w:lvl>
   </w:abstractNum>
-  <w:abstractNum w:abstractNumId="29" w15:restartNumberingAfterBreak="0">
+  <w:abstractNum w:abstractNumId="31" w15:restartNumberingAfterBreak="0">
     <w:nsid w:val="42FE3BDF"/>
     <w:multiLevelType w:val="hybridMultilevel"/>
     <w:tmpl w:val="F03A6374"/>
@@ -21043,7 +21588,7 @@
       </w:pPr>
     </w:lvl>
   </w:abstractNum>
-  <w:abstractNum w:abstractNumId="30" w15:restartNumberingAfterBreak="0">
+  <w:abstractNum w:abstractNumId="32" w15:restartNumberingAfterBreak="0">
     <w:nsid w:val="462C3D2D"/>
     <w:multiLevelType w:val="multilevel"/>
     <w:tmpl w:val="6C86BD74"/>
@@ -21203,7 +21748,7 @@
       </w:rPr>
     </w:lvl>
   </w:abstractNum>
-  <w:abstractNum w:abstractNumId="31" w15:restartNumberingAfterBreak="0">
+  <w:abstractNum w:abstractNumId="33" w15:restartNumberingAfterBreak="0">
     <w:nsid w:val="46B125C9"/>
     <w:multiLevelType w:val="hybridMultilevel"/>
     <w:tmpl w:val="72DA9DD4"/>
@@ -21295,7 +21840,7 @@
       </w:pPr>
     </w:lvl>
   </w:abstractNum>
-  <w:abstractNum w:abstractNumId="32" w15:restartNumberingAfterBreak="0">
+  <w:abstractNum w:abstractNumId="34" w15:restartNumberingAfterBreak="0">
     <w:nsid w:val="4A084EF1"/>
     <w:multiLevelType w:val="hybridMultilevel"/>
     <w:tmpl w:val="68AADD26"/>
@@ -21385,7 +21930,7 @@
       </w:pPr>
     </w:lvl>
   </w:abstractNum>
-  <w:abstractNum w:abstractNumId="33" w15:restartNumberingAfterBreak="0">
+  <w:abstractNum w:abstractNumId="35" w15:restartNumberingAfterBreak="0">
     <w:nsid w:val="4C0F1EA0"/>
     <w:multiLevelType w:val="hybridMultilevel"/>
     <w:tmpl w:val="46AC8D60"/>
@@ -21474,7 +22019,7 @@
       </w:pPr>
     </w:lvl>
   </w:abstractNum>
-  <w:abstractNum w:abstractNumId="34" w15:restartNumberingAfterBreak="0">
+  <w:abstractNum w:abstractNumId="36" w15:restartNumberingAfterBreak="0">
     <w:nsid w:val="4EA54ADC"/>
     <w:multiLevelType w:val="hybridMultilevel"/>
     <w:tmpl w:val="688C6298"/>
@@ -21566,7 +22111,7 @@
       </w:pPr>
     </w:lvl>
   </w:abstractNum>
-  <w:abstractNum w:abstractNumId="35" w15:restartNumberingAfterBreak="0">
+  <w:abstractNum w:abstractNumId="37" w15:restartNumberingAfterBreak="0">
     <w:nsid w:val="50F5027C"/>
     <w:multiLevelType w:val="hybridMultilevel"/>
     <w:tmpl w:val="2C0AF5FA"/>
@@ -21655,7 +22200,120 @@
       </w:pPr>
     </w:lvl>
   </w:abstractNum>
-  <w:abstractNum w:abstractNumId="36" w15:restartNumberingAfterBreak="0">
+  <w:abstractNum w:abstractNumId="38" w15:restartNumberingAfterBreak="0">
+    <w:nsid w:val="51782D0C"/>
+    <w:multiLevelType w:val="hybridMultilevel"/>
+    <w:tmpl w:val="AA1EEA10"/>
+    <w:lvl w:ilvl="0" w:tplc="04090001">
+      <w:start w:val="1"/>
+      <w:numFmt w:val="bullet"/>
+      <w:lvlText w:val=""/>
+      <w:lvlJc w:val="left"/>
+      <w:pPr>
+        <w:ind w:left="1440" w:hanging="360"/>
+      </w:pPr>
+      <w:rPr>
+        <w:rFonts w:ascii="Symbol" w:hAnsi="Symbol" w:hint="default"/>
+      </w:rPr>
+    </w:lvl>
+    <w:lvl w:ilvl="1" w:tplc="04090003" w:tentative="1">
+      <w:start w:val="1"/>
+      <w:numFmt w:val="bullet"/>
+      <w:lvlText w:val="o"/>
+      <w:lvlJc w:val="left"/>
+      <w:pPr>
+        <w:ind w:left="2160" w:hanging="360"/>
+      </w:pPr>
+      <w:rPr>
+        <w:rFonts w:ascii="Courier New" w:hAnsi="Courier New" w:cs="Courier New" w:hint="default"/>
+      </w:rPr>
+    </w:lvl>
+    <w:lvl w:ilvl="2" w:tplc="04090005" w:tentative="1">
+      <w:start w:val="1"/>
+      <w:numFmt w:val="bullet"/>
+      <w:lvlText w:val=""/>
+      <w:lvlJc w:val="left"/>
+      <w:pPr>
+        <w:ind w:left="2880" w:hanging="360"/>
+      </w:pPr>
+      <w:rPr>
+        <w:rFonts w:ascii="Wingdings" w:hAnsi="Wingdings" w:hint="default"/>
+      </w:rPr>
+    </w:lvl>
+    <w:lvl w:ilvl="3" w:tplc="04090001" w:tentative="1">
+      <w:start w:val="1"/>
+      <w:numFmt w:val="bullet"/>
+      <w:lvlText w:val=""/>
+      <w:lvlJc w:val="left"/>
+      <w:pPr>
+        <w:ind w:left="3600" w:hanging="360"/>
+      </w:pPr>
+      <w:rPr>
+        <w:rFonts w:ascii="Symbol" w:hAnsi="Symbol" w:hint="default"/>
+      </w:rPr>
+    </w:lvl>
+    <w:lvl w:ilvl="4" w:tplc="04090003" w:tentative="1">
+      <w:start w:val="1"/>
+      <w:numFmt w:val="bullet"/>
+      <w:lvlText w:val="o"/>
+      <w:lvlJc w:val="left"/>
+      <w:pPr>
+        <w:ind w:left="4320" w:hanging="360"/>
+      </w:pPr>
+      <w:rPr>
+        <w:rFonts w:ascii="Courier New" w:hAnsi="Courier New" w:cs="Courier New" w:hint="default"/>
+      </w:rPr>
+    </w:lvl>
+    <w:lvl w:ilvl="5" w:tplc="04090005" w:tentative="1">
+      <w:start w:val="1"/>
+      <w:numFmt w:val="bullet"/>
+      <w:lvlText w:val=""/>
+      <w:lvlJc w:val="left"/>
+      <w:pPr>
+        <w:ind w:left="5040" w:hanging="360"/>
+      </w:pPr>
+      <w:rPr>
+        <w:rFonts w:ascii="Wingdings" w:hAnsi="Wingdings" w:hint="default"/>
+      </w:rPr>
+    </w:lvl>
+    <w:lvl w:ilvl="6" w:tplc="04090001" w:tentative="1">
+      <w:start w:val="1"/>
+      <w:numFmt w:val="bullet"/>
+      <w:lvlText w:val=""/>
+      <w:lvlJc w:val="left"/>
+      <w:pPr>
+        <w:ind w:left="5760" w:hanging="360"/>
+      </w:pPr>
+      <w:rPr>
+        <w:rFonts w:ascii="Symbol" w:hAnsi="Symbol" w:hint="default"/>
+      </w:rPr>
+    </w:lvl>
+    <w:lvl w:ilvl="7" w:tplc="04090003" w:tentative="1">
+      <w:start w:val="1"/>
+      <w:numFmt w:val="bullet"/>
+      <w:lvlText w:val="o"/>
+      <w:lvlJc w:val="left"/>
+      <w:pPr>
+        <w:ind w:left="6480" w:hanging="360"/>
+      </w:pPr>
+      <w:rPr>
+        <w:rFonts w:ascii="Courier New" w:hAnsi="Courier New" w:cs="Courier New" w:hint="default"/>
+      </w:rPr>
+    </w:lvl>
+    <w:lvl w:ilvl="8" w:tplc="04090005" w:tentative="1">
+      <w:start w:val="1"/>
+      <w:numFmt w:val="bullet"/>
+      <w:lvlText w:val=""/>
+      <w:lvlJc w:val="left"/>
+      <w:pPr>
+        <w:ind w:left="7200" w:hanging="360"/>
+      </w:pPr>
+      <w:rPr>
+        <w:rFonts w:ascii="Wingdings" w:hAnsi="Wingdings" w:hint="default"/>
+      </w:rPr>
+    </w:lvl>
+  </w:abstractNum>
+  <w:abstractNum w:abstractNumId="39" w15:restartNumberingAfterBreak="0">
     <w:nsid w:val="52CA544A"/>
     <w:multiLevelType w:val="singleLevel"/>
     <w:tmpl w:val="AED6D67E"/>
@@ -21682,7 +22340,7 @@
       </w:rPr>
     </w:lvl>
   </w:abstractNum>
-  <w:abstractNum w:abstractNumId="37" w15:restartNumberingAfterBreak="0">
+  <w:abstractNum w:abstractNumId="40" w15:restartNumberingAfterBreak="0">
     <w:nsid w:val="5434294B"/>
     <w:multiLevelType w:val="hybridMultilevel"/>
     <w:tmpl w:val="03229314"/>
@@ -21772,7 +22430,120 @@
       </w:pPr>
     </w:lvl>
   </w:abstractNum>
-  <w:abstractNum w:abstractNumId="38" w15:restartNumberingAfterBreak="0">
+  <w:abstractNum w:abstractNumId="41" w15:restartNumberingAfterBreak="0">
+    <w:nsid w:val="559E4A83"/>
+    <w:multiLevelType w:val="hybridMultilevel"/>
+    <w:tmpl w:val="75C6991C"/>
+    <w:lvl w:ilvl="0" w:tplc="04090001">
+      <w:start w:val="1"/>
+      <w:numFmt w:val="bullet"/>
+      <w:lvlText w:val=""/>
+      <w:lvlJc w:val="left"/>
+      <w:pPr>
+        <w:ind w:left="720" w:hanging="360"/>
+      </w:pPr>
+      <w:rPr>
+        <w:rFonts w:ascii="Symbol" w:hAnsi="Symbol" w:hint="default"/>
+      </w:rPr>
+    </w:lvl>
+    <w:lvl w:ilvl="1" w:tplc="04090003" w:tentative="1">
+      <w:start w:val="1"/>
+      <w:numFmt w:val="bullet"/>
+      <w:lvlText w:val="o"/>
+      <w:lvlJc w:val="left"/>
+      <w:pPr>
+        <w:ind w:left="1440" w:hanging="360"/>
+      </w:pPr>
+      <w:rPr>
+        <w:rFonts w:ascii="Courier New" w:hAnsi="Courier New" w:cs="Courier New" w:hint="default"/>
+      </w:rPr>
+    </w:lvl>
+    <w:lvl w:ilvl="2" w:tplc="04090005" w:tentative="1">
+      <w:start w:val="1"/>
+      <w:numFmt w:val="bullet"/>
+      <w:lvlText w:val=""/>
+      <w:lvlJc w:val="left"/>
+      <w:pPr>
+        <w:ind w:left="2160" w:hanging="360"/>
+      </w:pPr>
+      <w:rPr>
+        <w:rFonts w:ascii="Wingdings" w:hAnsi="Wingdings" w:hint="default"/>
+      </w:rPr>
+    </w:lvl>
+    <w:lvl w:ilvl="3" w:tplc="04090001" w:tentative="1">
+      <w:start w:val="1"/>
+      <w:numFmt w:val="bullet"/>
+      <w:lvlText w:val=""/>
+      <w:lvlJc w:val="left"/>
+      <w:pPr>
+        <w:ind w:left="2880" w:hanging="360"/>
+      </w:pPr>
+      <w:rPr>
+        <w:rFonts w:ascii="Symbol" w:hAnsi="Symbol" w:hint="default"/>
+      </w:rPr>
+    </w:lvl>
+    <w:lvl w:ilvl="4" w:tplc="04090003" w:tentative="1">
+      <w:start w:val="1"/>
+      <w:numFmt w:val="bullet"/>
+      <w:lvlText w:val="o"/>
+      <w:lvlJc w:val="left"/>
+      <w:pPr>
+        <w:ind w:left="3600" w:hanging="360"/>
+      </w:pPr>
+      <w:rPr>
+        <w:rFonts w:ascii="Courier New" w:hAnsi="Courier New" w:cs="Courier New" w:hint="default"/>
+      </w:rPr>
+    </w:lvl>
+    <w:lvl w:ilvl="5" w:tplc="04090005" w:tentative="1">
+      <w:start w:val="1"/>
+      <w:numFmt w:val="bullet"/>
+      <w:lvlText w:val=""/>
+      <w:lvlJc w:val="left"/>
+      <w:pPr>
+        <w:ind w:left="4320" w:hanging="360"/>
+      </w:pPr>
+      <w:rPr>
+        <w:rFonts w:ascii="Wingdings" w:hAnsi="Wingdings" w:hint="default"/>
+      </w:rPr>
+    </w:lvl>
+    <w:lvl w:ilvl="6" w:tplc="04090001" w:tentative="1">
+      <w:start w:val="1"/>
+      <w:numFmt w:val="bullet"/>
+      <w:lvlText w:val=""/>
+      <w:lvlJc w:val="left"/>
+      <w:pPr>
+        <w:ind w:left="5040" w:hanging="360"/>
+      </w:pPr>
+      <w:rPr>
+        <w:rFonts w:ascii="Symbol" w:hAnsi="Symbol" w:hint="default"/>
+      </w:rPr>
+    </w:lvl>
+    <w:lvl w:ilvl="7" w:tplc="04090003" w:tentative="1">
+      <w:start w:val="1"/>
+      <w:numFmt w:val="bullet"/>
+      <w:lvlText w:val="o"/>
+      <w:lvlJc w:val="left"/>
+      <w:pPr>
+        <w:ind w:left="5760" w:hanging="360"/>
+      </w:pPr>
+      <w:rPr>
+        <w:rFonts w:ascii="Courier New" w:hAnsi="Courier New" w:cs="Courier New" w:hint="default"/>
+      </w:rPr>
+    </w:lvl>
+    <w:lvl w:ilvl="8" w:tplc="04090005" w:tentative="1">
+      <w:start w:val="1"/>
+      <w:numFmt w:val="bullet"/>
+      <w:lvlText w:val=""/>
+      <w:lvlJc w:val="left"/>
+      <w:pPr>
+        <w:ind w:left="6480" w:hanging="360"/>
+      </w:pPr>
+      <w:rPr>
+        <w:rFonts w:ascii="Wingdings" w:hAnsi="Wingdings" w:hint="default"/>
+      </w:rPr>
+    </w:lvl>
+  </w:abstractNum>
+  <w:abstractNum w:abstractNumId="42" w15:restartNumberingAfterBreak="0">
     <w:nsid w:val="563C08CE"/>
     <w:multiLevelType w:val="hybridMultilevel"/>
     <w:tmpl w:val="CA940410"/>
@@ -21866,7 +22637,7 @@
       </w:pPr>
     </w:lvl>
   </w:abstractNum>
-  <w:abstractNum w:abstractNumId="39" w15:restartNumberingAfterBreak="0">
+  <w:abstractNum w:abstractNumId="43" w15:restartNumberingAfterBreak="0">
     <w:nsid w:val="59985E6F"/>
     <w:multiLevelType w:val="hybridMultilevel"/>
     <w:tmpl w:val="C3DEC6E6"/>
@@ -21956,7 +22727,7 @@
       </w:pPr>
     </w:lvl>
   </w:abstractNum>
-  <w:abstractNum w:abstractNumId="40" w15:restartNumberingAfterBreak="0">
+  <w:abstractNum w:abstractNumId="44" w15:restartNumberingAfterBreak="0">
     <w:nsid w:val="5B79789A"/>
     <w:multiLevelType w:val="hybridMultilevel"/>
     <w:tmpl w:val="19843A4E"/>
@@ -22045,7 +22816,7 @@
       </w:pPr>
     </w:lvl>
   </w:abstractNum>
-  <w:abstractNum w:abstractNumId="41" w15:restartNumberingAfterBreak="0">
+  <w:abstractNum w:abstractNumId="45" w15:restartNumberingAfterBreak="0">
     <w:nsid w:val="5C9210C6"/>
     <w:multiLevelType w:val="hybridMultilevel"/>
     <w:tmpl w:val="7228E1DC"/>
@@ -22134,7 +22905,96 @@
       </w:pPr>
     </w:lvl>
   </w:abstractNum>
-  <w:abstractNum w:abstractNumId="42" w15:restartNumberingAfterBreak="0">
+  <w:abstractNum w:abstractNumId="46" w15:restartNumberingAfterBreak="0">
+    <w:nsid w:val="62483D42"/>
+    <w:multiLevelType w:val="hybridMultilevel"/>
+    <w:tmpl w:val="8D6253F2"/>
+    <w:lvl w:ilvl="0" w:tplc="0409000F">
+      <w:start w:val="7"/>
+      <w:numFmt w:val="decimal"/>
+      <w:lvlText w:val="%1."/>
+      <w:lvlJc w:val="left"/>
+      <w:pPr>
+        <w:ind w:left="720" w:hanging="360"/>
+      </w:pPr>
+      <w:rPr>
+        <w:rFonts w:hint="default"/>
+      </w:rPr>
+    </w:lvl>
+    <w:lvl w:ilvl="1" w:tplc="04090019" w:tentative="1">
+      <w:start w:val="1"/>
+      <w:numFmt w:val="lowerLetter"/>
+      <w:lvlText w:val="%2."/>
+      <w:lvlJc w:val="left"/>
+      <w:pPr>
+        <w:ind w:left="1440" w:hanging="360"/>
+      </w:pPr>
+    </w:lvl>
+    <w:lvl w:ilvl="2" w:tplc="0409001B" w:tentative="1">
+      <w:start w:val="1"/>
+      <w:numFmt w:val="lowerRoman"/>
+      <w:lvlText w:val="%3."/>
+      <w:lvlJc w:val="right"/>
+      <w:pPr>
+        <w:ind w:left="2160" w:hanging="180"/>
+      </w:pPr>
+    </w:lvl>
+    <w:lvl w:ilvl="3" w:tplc="0409000F" w:tentative="1">
+      <w:start w:val="1"/>
+      <w:numFmt w:val="decimal"/>
+      <w:lvlText w:val="%4."/>
+      <w:lvlJc w:val="left"/>
+      <w:pPr>
+        <w:ind w:left="2880" w:hanging="360"/>
+      </w:pPr>
+    </w:lvl>
+    <w:lvl w:ilvl="4" w:tplc="04090019" w:tentative="1">
+      <w:start w:val="1"/>
+      <w:numFmt w:val="lowerLetter"/>
+      <w:lvlText w:val="%5."/>
+      <w:lvlJc w:val="left"/>
+      <w:pPr>
+        <w:ind w:left="3600" w:hanging="360"/>
+      </w:pPr>
+    </w:lvl>
+    <w:lvl w:ilvl="5" w:tplc="0409001B" w:tentative="1">
+      <w:start w:val="1"/>
+      <w:numFmt w:val="lowerRoman"/>
+      <w:lvlText w:val="%6."/>
+      <w:lvlJc w:val="right"/>
+      <w:pPr>
+        <w:ind w:left="4320" w:hanging="180"/>
+      </w:pPr>
+    </w:lvl>
+    <w:lvl w:ilvl="6" w:tplc="0409000F" w:tentative="1">
+      <w:start w:val="1"/>
+      <w:numFmt w:val="decimal"/>
+      <w:lvlText w:val="%7."/>
+      <w:lvlJc w:val="left"/>
+      <w:pPr>
+        <w:ind w:left="5040" w:hanging="360"/>
+      </w:pPr>
+    </w:lvl>
+    <w:lvl w:ilvl="7" w:tplc="04090019" w:tentative="1">
+      <w:start w:val="1"/>
+      <w:numFmt w:val="lowerLetter"/>
+      <w:lvlText w:val="%8."/>
+      <w:lvlJc w:val="left"/>
+      <w:pPr>
+        <w:ind w:left="5760" w:hanging="360"/>
+      </w:pPr>
+    </w:lvl>
+    <w:lvl w:ilvl="8" w:tplc="0409001B" w:tentative="1">
+      <w:start w:val="1"/>
+      <w:numFmt w:val="lowerRoman"/>
+      <w:lvlText w:val="%9."/>
+      <w:lvlJc w:val="right"/>
+      <w:pPr>
+        <w:ind w:left="6480" w:hanging="180"/>
+      </w:pPr>
+    </w:lvl>
+  </w:abstractNum>
+  <w:abstractNum w:abstractNumId="47" w15:restartNumberingAfterBreak="0">
     <w:nsid w:val="63173F03"/>
     <w:multiLevelType w:val="hybridMultilevel"/>
     <w:tmpl w:val="52B097C4"/>
@@ -22223,7 +23083,7 @@
       </w:pPr>
     </w:lvl>
   </w:abstractNum>
-  <w:abstractNum w:abstractNumId="43" w15:restartNumberingAfterBreak="0">
+  <w:abstractNum w:abstractNumId="48" w15:restartNumberingAfterBreak="0">
     <w:nsid w:val="64C3572C"/>
     <w:multiLevelType w:val="hybridMultilevel"/>
     <w:tmpl w:val="1396A900"/>
@@ -22312,7 +23172,7 @@
       </w:pPr>
     </w:lvl>
   </w:abstractNum>
-  <w:abstractNum w:abstractNumId="44" w15:restartNumberingAfterBreak="0">
+  <w:abstractNum w:abstractNumId="49" w15:restartNumberingAfterBreak="0">
     <w:nsid w:val="65181CC7"/>
     <w:multiLevelType w:val="hybridMultilevel"/>
     <w:tmpl w:val="0F7691DC"/>
@@ -22401,7 +23261,7 @@
       </w:pPr>
     </w:lvl>
   </w:abstractNum>
-  <w:abstractNum w:abstractNumId="45" w15:restartNumberingAfterBreak="0">
+  <w:abstractNum w:abstractNumId="50" w15:restartNumberingAfterBreak="0">
     <w:nsid w:val="669C2F05"/>
     <w:multiLevelType w:val="hybridMultilevel"/>
     <w:tmpl w:val="DF66E5F6"/>
@@ -22490,7 +23350,7 @@
       </w:pPr>
     </w:lvl>
   </w:abstractNum>
-  <w:abstractNum w:abstractNumId="46" w15:restartNumberingAfterBreak="0">
+  <w:abstractNum w:abstractNumId="51" w15:restartNumberingAfterBreak="0">
     <w:nsid w:val="6D465487"/>
     <w:multiLevelType w:val="hybridMultilevel"/>
     <w:tmpl w:val="29561CAC"/>
@@ -22579,7 +23439,7 @@
       </w:pPr>
     </w:lvl>
   </w:abstractNum>
-  <w:abstractNum w:abstractNumId="47" w15:restartNumberingAfterBreak="0">
+  <w:abstractNum w:abstractNumId="52" w15:restartNumberingAfterBreak="0">
     <w:nsid w:val="6DC3293B"/>
     <w:multiLevelType w:val="singleLevel"/>
     <w:tmpl w:val="22E40ABA"/>
@@ -22597,7 +23457,7 @@
       </w:rPr>
     </w:lvl>
   </w:abstractNum>
-  <w:abstractNum w:abstractNumId="48" w15:restartNumberingAfterBreak="0">
+  <w:abstractNum w:abstractNumId="53" w15:restartNumberingAfterBreak="0">
     <w:nsid w:val="72573B9A"/>
     <w:multiLevelType w:val="hybridMultilevel"/>
     <w:tmpl w:val="24F8CB38"/>
@@ -22710,7 +23570,7 @@
       </w:rPr>
     </w:lvl>
   </w:abstractNum>
-  <w:abstractNum w:abstractNumId="49" w15:restartNumberingAfterBreak="0">
+  <w:abstractNum w:abstractNumId="54" w15:restartNumberingAfterBreak="0">
     <w:nsid w:val="744960C4"/>
     <w:multiLevelType w:val="hybridMultilevel"/>
     <w:tmpl w:val="75D259CE"/>
@@ -22802,7 +23662,96 @@
       </w:pPr>
     </w:lvl>
   </w:abstractNum>
-  <w:abstractNum w:abstractNumId="50" w15:restartNumberingAfterBreak="0">
+  <w:abstractNum w:abstractNumId="55" w15:restartNumberingAfterBreak="0">
+    <w:nsid w:val="76556A8A"/>
+    <w:multiLevelType w:val="hybridMultilevel"/>
+    <w:tmpl w:val="3496A472"/>
+    <w:lvl w:ilvl="0" w:tplc="0409000F">
+      <w:start w:val="7"/>
+      <w:numFmt w:val="decimal"/>
+      <w:lvlText w:val="%1."/>
+      <w:lvlJc w:val="left"/>
+      <w:pPr>
+        <w:ind w:left="720" w:hanging="360"/>
+      </w:pPr>
+      <w:rPr>
+        <w:rFonts w:hint="default"/>
+      </w:rPr>
+    </w:lvl>
+    <w:lvl w:ilvl="1" w:tplc="04090019" w:tentative="1">
+      <w:start w:val="1"/>
+      <w:numFmt w:val="lowerLetter"/>
+      <w:lvlText w:val="%2."/>
+      <w:lvlJc w:val="left"/>
+      <w:pPr>
+        <w:ind w:left="1440" w:hanging="360"/>
+      </w:pPr>
+    </w:lvl>
+    <w:lvl w:ilvl="2" w:tplc="0409001B" w:tentative="1">
+      <w:start w:val="1"/>
+      <w:numFmt w:val="lowerRoman"/>
+      <w:lvlText w:val="%3."/>
+      <w:lvlJc w:val="right"/>
+      <w:pPr>
+        <w:ind w:left="2160" w:hanging="180"/>
+      </w:pPr>
+    </w:lvl>
+    <w:lvl w:ilvl="3" w:tplc="0409000F" w:tentative="1">
+      <w:start w:val="1"/>
+      <w:numFmt w:val="decimal"/>
+      <w:lvlText w:val="%4."/>
+      <w:lvlJc w:val="left"/>
+      <w:pPr>
+        <w:ind w:left="2880" w:hanging="360"/>
+      </w:pPr>
+    </w:lvl>
+    <w:lvl w:ilvl="4" w:tplc="04090019" w:tentative="1">
+      <w:start w:val="1"/>
+      <w:numFmt w:val="lowerLetter"/>
+      <w:lvlText w:val="%5."/>
+      <w:lvlJc w:val="left"/>
+      <w:pPr>
+        <w:ind w:left="3600" w:hanging="360"/>
+      </w:pPr>
+    </w:lvl>
+    <w:lvl w:ilvl="5" w:tplc="0409001B" w:tentative="1">
+      <w:start w:val="1"/>
+      <w:numFmt w:val="lowerRoman"/>
+      <w:lvlText w:val="%6."/>
+      <w:lvlJc w:val="right"/>
+      <w:pPr>
+        <w:ind w:left="4320" w:hanging="180"/>
+      </w:pPr>
+    </w:lvl>
+    <w:lvl w:ilvl="6" w:tplc="0409000F" w:tentative="1">
+      <w:start w:val="1"/>
+      <w:numFmt w:val="decimal"/>
+      <w:lvlText w:val="%7."/>
+      <w:lvlJc w:val="left"/>
+      <w:pPr>
+        <w:ind w:left="5040" w:hanging="360"/>
+      </w:pPr>
+    </w:lvl>
+    <w:lvl w:ilvl="7" w:tplc="04090019" w:tentative="1">
+      <w:start w:val="1"/>
+      <w:numFmt w:val="lowerLetter"/>
+      <w:lvlText w:val="%8."/>
+      <w:lvlJc w:val="left"/>
+      <w:pPr>
+        <w:ind w:left="5760" w:hanging="360"/>
+      </w:pPr>
+    </w:lvl>
+    <w:lvl w:ilvl="8" w:tplc="0409001B" w:tentative="1">
+      <w:start w:val="1"/>
+      <w:numFmt w:val="lowerRoman"/>
+      <w:lvlText w:val="%9."/>
+      <w:lvlJc w:val="right"/>
+      <w:pPr>
+        <w:ind w:left="6480" w:hanging="180"/>
+      </w:pPr>
+    </w:lvl>
+  </w:abstractNum>
+  <w:abstractNum w:abstractNumId="56" w15:restartNumberingAfterBreak="0">
     <w:nsid w:val="76DF1692"/>
     <w:multiLevelType w:val="hybridMultilevel"/>
     <w:tmpl w:val="44EEEEDC"/>
@@ -22915,7 +23864,7 @@
       </w:rPr>
     </w:lvl>
   </w:abstractNum>
-  <w:abstractNum w:abstractNumId="51" w15:restartNumberingAfterBreak="0">
+  <w:abstractNum w:abstractNumId="57" w15:restartNumberingAfterBreak="0">
     <w:nsid w:val="78AA6A31"/>
     <w:multiLevelType w:val="hybridMultilevel"/>
     <w:tmpl w:val="3A9CBC28"/>
@@ -23004,7 +23953,7 @@
       </w:pPr>
     </w:lvl>
   </w:abstractNum>
-  <w:abstractNum w:abstractNumId="52" w15:restartNumberingAfterBreak="0">
+  <w:abstractNum w:abstractNumId="58" w15:restartNumberingAfterBreak="0">
     <w:nsid w:val="78B33BCE"/>
     <w:multiLevelType w:val="hybridMultilevel"/>
     <w:tmpl w:val="0734CB04"/>
@@ -23118,100 +24067,100 @@
     </w:lvl>
   </w:abstractNum>
   <w:num w:numId="1" w16cid:durableId="1584484925">
+    <w:abstractNumId w:val="52"/>
+  </w:num>
+  <w:num w:numId="2" w16cid:durableId="1191649348">
+    <w:abstractNumId w:val="58"/>
+  </w:num>
+  <w:num w:numId="3" w16cid:durableId="1861895542">
+    <w:abstractNumId w:val="39"/>
+  </w:num>
+  <w:num w:numId="4" w16cid:durableId="1133135987">
+    <w:abstractNumId w:val="35"/>
+  </w:num>
+  <w:num w:numId="5" w16cid:durableId="446973516">
+    <w:abstractNumId w:val="32"/>
+  </w:num>
+  <w:num w:numId="6" w16cid:durableId="1201239080">
+    <w:abstractNumId w:val="43"/>
+  </w:num>
+  <w:num w:numId="7" w16cid:durableId="940340338">
+    <w:abstractNumId w:val="40"/>
+  </w:num>
+  <w:num w:numId="8" w16cid:durableId="137377570">
+    <w:abstractNumId w:val="25"/>
+  </w:num>
+  <w:num w:numId="9" w16cid:durableId="296767037">
+    <w:abstractNumId w:val="49"/>
+  </w:num>
+  <w:num w:numId="10" w16cid:durableId="1153369695">
+    <w:abstractNumId w:val="6"/>
+  </w:num>
+  <w:num w:numId="11" w16cid:durableId="1856117570">
+    <w:abstractNumId w:val="45"/>
+  </w:num>
+  <w:num w:numId="12" w16cid:durableId="1722095221">
+    <w:abstractNumId w:val="31"/>
+  </w:num>
+  <w:num w:numId="13" w16cid:durableId="1527598944">
     <w:abstractNumId w:val="47"/>
   </w:num>
-  <w:num w:numId="2" w16cid:durableId="1191649348">
-    <w:abstractNumId w:val="52"/>
-  </w:num>
-  <w:num w:numId="3" w16cid:durableId="1861895542">
-    <w:abstractNumId w:val="36"/>
-  </w:num>
-  <w:num w:numId="4" w16cid:durableId="1133135987">
-    <w:abstractNumId w:val="33"/>
-  </w:num>
-  <w:num w:numId="5" w16cid:durableId="446973516">
-    <w:abstractNumId w:val="30"/>
-  </w:num>
-  <w:num w:numId="6" w16cid:durableId="1201239080">
-    <w:abstractNumId w:val="39"/>
-  </w:num>
-  <w:num w:numId="7" w16cid:durableId="940340338">
-    <w:abstractNumId w:val="37"/>
-  </w:num>
-  <w:num w:numId="8" w16cid:durableId="137377570">
-    <w:abstractNumId w:val="23"/>
-  </w:num>
-  <w:num w:numId="9" w16cid:durableId="296767037">
-    <w:abstractNumId w:val="44"/>
-  </w:num>
-  <w:num w:numId="10" w16cid:durableId="1153369695">
-    <w:abstractNumId w:val="5"/>
-  </w:num>
-  <w:num w:numId="11" w16cid:durableId="1856117570">
-    <w:abstractNumId w:val="41"/>
-  </w:num>
-  <w:num w:numId="12" w16cid:durableId="1722095221">
-    <w:abstractNumId w:val="29"/>
-  </w:num>
-  <w:num w:numId="13" w16cid:durableId="1527598944">
-    <w:abstractNumId w:val="42"/>
-  </w:num>
   <w:num w:numId="14" w16cid:durableId="844515357">
-    <w:abstractNumId w:val="17"/>
+    <w:abstractNumId w:val="18"/>
   </w:num>
   <w:num w:numId="15" w16cid:durableId="27754466">
-    <w:abstractNumId w:val="43"/>
+    <w:abstractNumId w:val="48"/>
   </w:num>
   <w:num w:numId="16" w16cid:durableId="2033146210">
-    <w:abstractNumId w:val="24"/>
+    <w:abstractNumId w:val="26"/>
   </w:num>
   <w:num w:numId="17" w16cid:durableId="1829445180">
-    <w:abstractNumId w:val="11"/>
+    <w:abstractNumId w:val="12"/>
   </w:num>
   <w:num w:numId="18" w16cid:durableId="162206329">
-    <w:abstractNumId w:val="3"/>
+    <w:abstractNumId w:val="4"/>
   </w:num>
   <w:num w:numId="19" w16cid:durableId="1419134113">
+    <w:abstractNumId w:val="21"/>
+  </w:num>
+  <w:num w:numId="20" w16cid:durableId="117377924">
+    <w:abstractNumId w:val="54"/>
+  </w:num>
+  <w:num w:numId="21" w16cid:durableId="1689061958">
     <w:abstractNumId w:val="20"/>
   </w:num>
-  <w:num w:numId="20" w16cid:durableId="117377924">
-    <w:abstractNumId w:val="49"/>
-  </w:num>
-  <w:num w:numId="21" w16cid:durableId="1689061958">
-    <w:abstractNumId w:val="19"/>
-  </w:num>
   <w:num w:numId="22" w16cid:durableId="927733953">
-    <w:abstractNumId w:val="26"/>
+    <w:abstractNumId w:val="28"/>
   </w:num>
   <w:num w:numId="23" w16cid:durableId="283655584">
     <w:abstractNumId w:val="0"/>
   </w:num>
   <w:num w:numId="24" w16cid:durableId="306664444">
-    <w:abstractNumId w:val="27"/>
+    <w:abstractNumId w:val="29"/>
   </w:num>
   <w:num w:numId="25" w16cid:durableId="1140030211">
-    <w:abstractNumId w:val="34"/>
+    <w:abstractNumId w:val="36"/>
   </w:num>
   <w:num w:numId="26" w16cid:durableId="1072965622">
     <w:abstractNumId w:val="1"/>
   </w:num>
   <w:num w:numId="27" w16cid:durableId="979269364">
-    <w:abstractNumId w:val="46"/>
+    <w:abstractNumId w:val="51"/>
   </w:num>
   <w:num w:numId="28" w16cid:durableId="2041930999">
-    <w:abstractNumId w:val="21"/>
+    <w:abstractNumId w:val="22"/>
   </w:num>
   <w:num w:numId="29" w16cid:durableId="237790791">
-    <w:abstractNumId w:val="9"/>
+    <w:abstractNumId w:val="10"/>
   </w:num>
   <w:num w:numId="30" w16cid:durableId="1888370455">
-    <w:abstractNumId w:val="10"/>
+    <w:abstractNumId w:val="11"/>
   </w:num>
   <w:num w:numId="31" w16cid:durableId="731849362">
-    <w:abstractNumId w:val="14"/>
+    <w:abstractNumId w:val="15"/>
   </w:num>
   <w:num w:numId="32" w16cid:durableId="731539795">
-    <w:abstractNumId w:val="18"/>
+    <w:abstractNumId w:val="19"/>
     <w:lvlOverride w:ilvl="0">
       <w:lvl w:ilvl="0">
         <w:start w:val="1"/>
@@ -23226,67 +24175,85 @@
     </w:lvlOverride>
   </w:num>
   <w:num w:numId="33" w16cid:durableId="515536491">
-    <w:abstractNumId w:val="4"/>
+    <w:abstractNumId w:val="5"/>
   </w:num>
   <w:num w:numId="34" w16cid:durableId="1801679795">
-    <w:abstractNumId w:val="25"/>
+    <w:abstractNumId w:val="27"/>
   </w:num>
   <w:num w:numId="35" w16cid:durableId="1124270762">
+    <w:abstractNumId w:val="3"/>
+  </w:num>
+  <w:num w:numId="36" w16cid:durableId="59060096">
+    <w:abstractNumId w:val="33"/>
+  </w:num>
+  <w:num w:numId="37" w16cid:durableId="1471481251">
+    <w:abstractNumId w:val="16"/>
+  </w:num>
+  <w:num w:numId="38" w16cid:durableId="227376554">
+    <w:abstractNumId w:val="37"/>
+  </w:num>
+  <w:num w:numId="39" w16cid:durableId="93133213">
+    <w:abstractNumId w:val="13"/>
+  </w:num>
+  <w:num w:numId="40" w16cid:durableId="894698165">
+    <w:abstractNumId w:val="42"/>
+  </w:num>
+  <w:num w:numId="41" w16cid:durableId="1788962165">
+    <w:abstractNumId w:val="9"/>
+  </w:num>
+  <w:num w:numId="42" w16cid:durableId="1937127626">
+    <w:abstractNumId w:val="34"/>
+  </w:num>
+  <w:num w:numId="43" w16cid:durableId="172260129">
+    <w:abstractNumId w:val="50"/>
+  </w:num>
+  <w:num w:numId="44" w16cid:durableId="808130140">
+    <w:abstractNumId w:val="53"/>
+  </w:num>
+  <w:num w:numId="45" w16cid:durableId="1698237837">
+    <w:abstractNumId w:val="56"/>
+  </w:num>
+  <w:num w:numId="46" w16cid:durableId="287056868">
+    <w:abstractNumId w:val="24"/>
+  </w:num>
+  <w:num w:numId="47" w16cid:durableId="123236947">
+    <w:abstractNumId w:val="8"/>
+  </w:num>
+  <w:num w:numId="48" w16cid:durableId="2088305917">
+    <w:abstractNumId w:val="14"/>
+  </w:num>
+  <w:num w:numId="49" w16cid:durableId="417018077">
+    <w:abstractNumId w:val="7"/>
+  </w:num>
+  <w:num w:numId="50" w16cid:durableId="1615092329">
+    <w:abstractNumId w:val="17"/>
+  </w:num>
+  <w:num w:numId="51" w16cid:durableId="1456674235">
+    <w:abstractNumId w:val="30"/>
+  </w:num>
+  <w:num w:numId="52" w16cid:durableId="254216506">
+    <w:abstractNumId w:val="44"/>
+  </w:num>
+  <w:num w:numId="53" w16cid:durableId="1288581598">
+    <w:abstractNumId w:val="57"/>
+  </w:num>
+  <w:num w:numId="54" w16cid:durableId="493104624">
+    <w:abstractNumId w:val="55"/>
+  </w:num>
+  <w:num w:numId="55" w16cid:durableId="891695458">
+    <w:abstractNumId w:val="46"/>
+  </w:num>
+  <w:num w:numId="56" w16cid:durableId="1641878917">
+    <w:abstractNumId w:val="23"/>
+  </w:num>
+  <w:num w:numId="57" w16cid:durableId="843668025">
+    <w:abstractNumId w:val="41"/>
+  </w:num>
+  <w:num w:numId="58" w16cid:durableId="2138837961">
     <w:abstractNumId w:val="2"/>
   </w:num>
-  <w:num w:numId="36" w16cid:durableId="59060096">
-    <w:abstractNumId w:val="31"/>
-  </w:num>
-  <w:num w:numId="37" w16cid:durableId="1471481251">
-    <w:abstractNumId w:val="15"/>
-  </w:num>
-  <w:num w:numId="38" w16cid:durableId="227376554">
-    <w:abstractNumId w:val="35"/>
-  </w:num>
-  <w:num w:numId="39" w16cid:durableId="93133213">
-    <w:abstractNumId w:val="12"/>
-  </w:num>
-  <w:num w:numId="40" w16cid:durableId="894698165">
+  <w:num w:numId="59" w16cid:durableId="50660296">
     <w:abstractNumId w:val="38"/>
-  </w:num>
-  <w:num w:numId="41" w16cid:durableId="1788962165">
-    <w:abstractNumId w:val="8"/>
-  </w:num>
-  <w:num w:numId="42" w16cid:durableId="1937127626">
-    <w:abstractNumId w:val="32"/>
-  </w:num>
-  <w:num w:numId="43" w16cid:durableId="172260129">
-    <w:abstractNumId w:val="45"/>
-  </w:num>
-  <w:num w:numId="44" w16cid:durableId="808130140">
-    <w:abstractNumId w:val="48"/>
-  </w:num>
-  <w:num w:numId="45" w16cid:durableId="1698237837">
-    <w:abstractNumId w:val="50"/>
-  </w:num>
-  <w:num w:numId="46" w16cid:durableId="287056868">
-    <w:abstractNumId w:val="22"/>
-  </w:num>
-  <w:num w:numId="47" w16cid:durableId="123236947">
-    <w:abstractNumId w:val="7"/>
-  </w:num>
-  <w:num w:numId="48" w16cid:durableId="2088305917">
-    <w:abstractNumId w:val="13"/>
-  </w:num>
-  <w:num w:numId="49" w16cid:durableId="417018077">
-    <w:abstractNumId w:val="6"/>
-  </w:num>
-  <w:num w:numId="50" w16cid:durableId="1615092329">
-    <w:abstractNumId w:val="16"/>
-  </w:num>
-  <w:num w:numId="51" w16cid:durableId="1456674235">
-    <w:abstractNumId w:val="28"/>
-  </w:num>
-  <w:num w:numId="52" w16cid:durableId="254216506">
-    <w:abstractNumId w:val="40"/>
-  </w:num>
-  <w:num w:numId="53" w16cid:durableId="1288581598">
-    <w:abstractNumId w:val="51"/>
   </w:num>
   <w:numIdMacAtCleanup w:val="52"/>
 </w:numbering>

</xml_diff>

<commit_message>
Real world application done
</commit_message>
<xml_diff>
--- a/capstone.docx
+++ b/capstone.docx
@@ -419,34 +419,14 @@
                 <w:szCs w:val="32"/>
               </w:rPr>
             </w:pPr>
-            <w:proofErr w:type="spellStart"/>
             <w:r>
               <w:rPr>
                 <w:rFonts w:ascii="Times New Roman" w:hAnsi="Times New Roman" w:cs="Times New Roman"/>
                 <w:sz w:val="32"/>
                 <w:szCs w:val="32"/>
               </w:rPr>
-              <w:t>AbdAllah</w:t>
-            </w:r>
-            <w:proofErr w:type="spellEnd"/>
-            <w:r>
-              <w:rPr>
-                <w:rFonts w:ascii="Times New Roman" w:hAnsi="Times New Roman" w:cs="Times New Roman"/>
-                <w:sz w:val="32"/>
-                <w:szCs w:val="32"/>
-              </w:rPr>
-              <w:t xml:space="preserve"> Mostafa </w:t>
-            </w:r>
-            <w:proofErr w:type="spellStart"/>
-            <w:r>
-              <w:rPr>
-                <w:rFonts w:ascii="Times New Roman" w:hAnsi="Times New Roman" w:cs="Times New Roman"/>
-                <w:sz w:val="32"/>
-                <w:szCs w:val="32"/>
-              </w:rPr>
-              <w:t>Deraz</w:t>
-            </w:r>
-            <w:proofErr w:type="spellEnd"/>
+              <w:t>AbdAllah Mostafa Deraz</w:t>
+            </w:r>
           </w:p>
         </w:tc>
         <w:tc>
@@ -469,25 +449,7 @@
                 <w:sz w:val="32"/>
                 <w:szCs w:val="32"/>
               </w:rPr>
-              <w:t xml:space="preserve">Ahmed </w:t>
-            </w:r>
-            <w:proofErr w:type="spellStart"/>
-            <w:r>
-              <w:rPr>
-                <w:rFonts w:ascii="Times New Roman" w:hAnsi="Times New Roman" w:cs="Times New Roman"/>
-                <w:sz w:val="32"/>
-                <w:szCs w:val="32"/>
-              </w:rPr>
-              <w:t>Ahmed</w:t>
-            </w:r>
-            <w:proofErr w:type="spellEnd"/>
-            <w:r>
-              <w:rPr>
-                <w:rFonts w:ascii="Times New Roman" w:hAnsi="Times New Roman" w:cs="Times New Roman"/>
-                <w:sz w:val="32"/>
-                <w:szCs w:val="32"/>
-              </w:rPr>
-              <w:t xml:space="preserve"> Ismail</w:t>
+              <w:t>Ahmed Ahmed Ismail</w:t>
             </w:r>
           </w:p>
         </w:tc>
@@ -514,18 +476,8 @@
                 <w:sz w:val="32"/>
                 <w:szCs w:val="32"/>
               </w:rPr>
-              <w:t xml:space="preserve">Ahmed Mohamed </w:t>
-            </w:r>
-            <w:proofErr w:type="spellStart"/>
-            <w:r>
-              <w:rPr>
-                <w:rFonts w:ascii="Times New Roman" w:hAnsi="Times New Roman" w:cs="Times New Roman"/>
-                <w:sz w:val="32"/>
-                <w:szCs w:val="32"/>
-              </w:rPr>
-              <w:t>Hegazy</w:t>
-            </w:r>
-            <w:proofErr w:type="spellEnd"/>
+              <w:t>Ahmed Mohamed Hegazy</w:t>
+            </w:r>
           </w:p>
         </w:tc>
       </w:tr>
@@ -574,18 +526,8 @@
                 <w:sz w:val="32"/>
                 <w:szCs w:val="32"/>
               </w:rPr>
-              <w:t xml:space="preserve">Mohamed Ashraf </w:t>
-            </w:r>
-            <w:proofErr w:type="spellStart"/>
-            <w:r>
-              <w:rPr>
-                <w:rFonts w:ascii="Times New Roman" w:hAnsi="Times New Roman" w:cs="Times New Roman"/>
-                <w:sz w:val="32"/>
-                <w:szCs w:val="32"/>
-              </w:rPr>
-              <w:t>Mohamden</w:t>
-            </w:r>
-            <w:proofErr w:type="spellEnd"/>
+              <w:t>Mohamed Ashraf Mohamden</w:t>
+            </w:r>
           </w:p>
         </w:tc>
       </w:tr>
@@ -675,29 +617,7 @@
                 <w:sz w:val="32"/>
                 <w:szCs w:val="32"/>
               </w:rPr>
-              <w:t xml:space="preserve">DR. </w:t>
-            </w:r>
-            <w:proofErr w:type="spellStart"/>
-            <w:r>
-              <w:rPr>
-                <w:rFonts w:asciiTheme="majorBidi" w:hAnsiTheme="majorBidi" w:cstheme="majorBidi"/>
-                <w:b/>
-                <w:bCs/>
-                <w:sz w:val="32"/>
-                <w:szCs w:val="32"/>
-              </w:rPr>
-              <w:t>Ghada</w:t>
-            </w:r>
-            <w:proofErr w:type="spellEnd"/>
-            <w:r>
-              <w:rPr>
-                <w:rFonts w:asciiTheme="majorBidi" w:hAnsiTheme="majorBidi" w:cstheme="majorBidi"/>
-                <w:b/>
-                <w:bCs/>
-                <w:sz w:val="32"/>
-                <w:szCs w:val="32"/>
-              </w:rPr>
-              <w:t xml:space="preserve"> Maher </w:t>
+              <w:t xml:space="preserve">DR. Ghada Maher </w:t>
             </w:r>
           </w:p>
           <w:p>
@@ -816,29 +736,7 @@
                 <w:sz w:val="32"/>
                 <w:szCs w:val="32"/>
               </w:rPr>
-              <w:t xml:space="preserve">Eng. </w:t>
-            </w:r>
-            <w:proofErr w:type="spellStart"/>
-            <w:r>
-              <w:rPr>
-                <w:rFonts w:asciiTheme="majorBidi" w:hAnsiTheme="majorBidi" w:cstheme="majorBidi"/>
-                <w:b/>
-                <w:bCs/>
-                <w:sz w:val="32"/>
-                <w:szCs w:val="32"/>
-              </w:rPr>
-              <w:t>Roula</w:t>
-            </w:r>
-            <w:proofErr w:type="spellEnd"/>
-            <w:r>
-              <w:rPr>
-                <w:rFonts w:asciiTheme="majorBidi" w:hAnsiTheme="majorBidi" w:cstheme="majorBidi"/>
-                <w:b/>
-                <w:bCs/>
-                <w:sz w:val="32"/>
-                <w:szCs w:val="32"/>
-              </w:rPr>
-              <w:t xml:space="preserve"> Mohamed</w:t>
+              <w:t>Eng. Roula Mohamed</w:t>
             </w:r>
           </w:p>
           <w:p>
@@ -1030,27 +928,7 @@
           <w:sz w:val="28"/>
           <w:szCs w:val="28"/>
         </w:rPr>
-        <w:t xml:space="preserve">Plagiarism is a particular form of cheating. Plagiarism must be avoided at all costs and students who break the rules, however innocently, may be </w:t>
-      </w:r>
-      <w:proofErr w:type="spellStart"/>
-      <w:r>
-        <w:rPr>
-          <w:rFonts w:asciiTheme="majorBidi" w:hAnsiTheme="majorBidi" w:cstheme="majorBidi"/>
-          <w:color w:val="auto"/>
-          <w:sz w:val="28"/>
-          <w:szCs w:val="28"/>
-        </w:rPr>
-        <w:t>penalised</w:t>
-      </w:r>
-      <w:proofErr w:type="spellEnd"/>
-      <w:r>
-        <w:rPr>
-          <w:rFonts w:asciiTheme="majorBidi" w:hAnsiTheme="majorBidi" w:cstheme="majorBidi"/>
-          <w:color w:val="auto"/>
-          <w:sz w:val="28"/>
-          <w:szCs w:val="28"/>
-        </w:rPr>
-        <w:t>.  It is your responsibility to ensure that you understand correct referencing practices.  As a university level student, you are expected to use appropriate references throughout and keep carefully detailed notes of all your sources of materials for material you have used in your work, including any material downloaded from the Internet. Please consult the relevant unit lecturer or your course tutor if you need any further advice.</w:t>
+        <w:t>Plagiarism is a particular form of cheating. Plagiarism must be avoided at all costs and students who break the rules, however innocently, may be penalised.  It is your responsibility to ensure that you understand correct referencing practices.  As a university level student, you are expected to use appropriate references throughout and keep carefully detailed notes of all your sources of materials for material you have used in your work, including any material downloaded from the Internet. Please consult the relevant unit lecturer or your course tutor if you need any further advice.</w:t>
       </w:r>
     </w:p>
     <w:p>
@@ -1846,34 +1724,14 @@
                 <w:szCs w:val="28"/>
               </w:rPr>
             </w:pPr>
-            <w:proofErr w:type="spellStart"/>
             <w:r>
               <w:rPr>
                 <w:rFonts w:ascii="Times New Roman" w:hAnsi="Times New Roman" w:cs="Times New Roman"/>
                 <w:sz w:val="28"/>
                 <w:szCs w:val="28"/>
               </w:rPr>
-              <w:t>AbdAllah</w:t>
-            </w:r>
-            <w:proofErr w:type="spellEnd"/>
-            <w:r>
-              <w:rPr>
-                <w:rFonts w:ascii="Times New Roman" w:hAnsi="Times New Roman" w:cs="Times New Roman"/>
-                <w:sz w:val="28"/>
-                <w:szCs w:val="28"/>
-              </w:rPr>
-              <w:t xml:space="preserve"> Mostafa </w:t>
-            </w:r>
-            <w:proofErr w:type="spellStart"/>
-            <w:r>
-              <w:rPr>
-                <w:rFonts w:ascii="Times New Roman" w:hAnsi="Times New Roman" w:cs="Times New Roman"/>
-                <w:sz w:val="28"/>
-                <w:szCs w:val="28"/>
-              </w:rPr>
-              <w:t>Deraz</w:t>
-            </w:r>
-            <w:proofErr w:type="spellEnd"/>
+              <w:t>AbdAllah Mostafa Deraz</w:t>
+            </w:r>
           </w:p>
         </w:tc>
       </w:tr>
@@ -1897,25 +1755,7 @@
                 <w:sz w:val="28"/>
                 <w:szCs w:val="28"/>
               </w:rPr>
-              <w:t xml:space="preserve">Ahmed </w:t>
-            </w:r>
-            <w:proofErr w:type="spellStart"/>
-            <w:r>
-              <w:rPr>
-                <w:rFonts w:ascii="Times New Roman" w:hAnsi="Times New Roman" w:cs="Times New Roman"/>
-                <w:sz w:val="28"/>
-                <w:szCs w:val="28"/>
-              </w:rPr>
-              <w:t>Ahmed</w:t>
-            </w:r>
-            <w:proofErr w:type="spellEnd"/>
-            <w:r>
-              <w:rPr>
-                <w:rFonts w:ascii="Times New Roman" w:hAnsi="Times New Roman" w:cs="Times New Roman"/>
-                <w:sz w:val="28"/>
-                <w:szCs w:val="28"/>
-              </w:rPr>
-              <w:t xml:space="preserve"> Ismail</w:t>
+              <w:t>Ahmed Ahmed Ismail</w:t>
             </w:r>
           </w:p>
         </w:tc>
@@ -1940,18 +1780,8 @@
                 <w:sz w:val="28"/>
                 <w:szCs w:val="28"/>
               </w:rPr>
-              <w:t xml:space="preserve">Ahmed Mohamed </w:t>
-            </w:r>
-            <w:proofErr w:type="spellStart"/>
-            <w:r>
-              <w:rPr>
-                <w:rFonts w:ascii="Times New Roman" w:hAnsi="Times New Roman" w:cs="Times New Roman"/>
-                <w:sz w:val="28"/>
-                <w:szCs w:val="28"/>
-              </w:rPr>
-              <w:t>Hegazy</w:t>
-            </w:r>
-            <w:proofErr w:type="spellEnd"/>
+              <w:t>Ahmed Mohamed Hegazy</w:t>
+            </w:r>
           </w:p>
         </w:tc>
       </w:tr>
@@ -2000,18 +1830,8 @@
                 <w:sz w:val="28"/>
                 <w:szCs w:val="28"/>
               </w:rPr>
-              <w:t xml:space="preserve">Mohamed Ashraf </w:t>
-            </w:r>
-            <w:proofErr w:type="spellStart"/>
-            <w:r>
-              <w:rPr>
-                <w:rFonts w:ascii="Times New Roman" w:hAnsi="Times New Roman" w:cs="Times New Roman"/>
-                <w:sz w:val="28"/>
-                <w:szCs w:val="28"/>
-              </w:rPr>
-              <w:t>Mohamden</w:t>
-            </w:r>
-            <w:proofErr w:type="spellEnd"/>
+              <w:t>Mohamed Ashraf Mohamden</w:t>
+            </w:r>
           </w:p>
         </w:tc>
       </w:tr>
@@ -2295,29 +2115,7 @@
                 <w:sz w:val="32"/>
                 <w:szCs w:val="32"/>
               </w:rPr>
-              <w:t xml:space="preserve">Dr. </w:t>
-            </w:r>
-            <w:proofErr w:type="spellStart"/>
-            <w:r>
-              <w:rPr>
-                <w:rFonts w:ascii="Times New Roman" w:hAnsi="Times New Roman" w:cs="Times New Roman"/>
-                <w:b/>
-                <w:bCs/>
-                <w:sz w:val="32"/>
-                <w:szCs w:val="32"/>
-              </w:rPr>
-              <w:t>Emman</w:t>
-            </w:r>
-            <w:proofErr w:type="spellEnd"/>
-            <w:r>
-              <w:rPr>
-                <w:rFonts w:ascii="Times New Roman" w:hAnsi="Times New Roman" w:cs="Times New Roman"/>
-                <w:b/>
-                <w:bCs/>
-                <w:sz w:val="32"/>
-                <w:szCs w:val="32"/>
-              </w:rPr>
-              <w:t xml:space="preserve"> </w:t>
+              <w:t xml:space="preserve">Dr. Emman </w:t>
             </w:r>
             <w:r>
               <w:rPr>
@@ -2433,29 +2231,7 @@
                 <w:sz w:val="32"/>
                 <w:szCs w:val="32"/>
               </w:rPr>
-              <w:t xml:space="preserve">Dr. </w:t>
-            </w:r>
-            <w:proofErr w:type="spellStart"/>
-            <w:r>
-              <w:rPr>
-                <w:rFonts w:ascii="Times New Roman" w:hAnsi="Times New Roman" w:cs="Times New Roman"/>
-                <w:b/>
-                <w:bCs/>
-                <w:sz w:val="32"/>
-                <w:szCs w:val="32"/>
-              </w:rPr>
-              <w:t>Ghada</w:t>
-            </w:r>
-            <w:proofErr w:type="spellEnd"/>
-            <w:r>
-              <w:rPr>
-                <w:rFonts w:ascii="Times New Roman" w:hAnsi="Times New Roman" w:cs="Times New Roman"/>
-                <w:b/>
-                <w:bCs/>
-                <w:sz w:val="32"/>
-                <w:szCs w:val="32"/>
-              </w:rPr>
-              <w:t xml:space="preserve"> Maher</w:t>
+              <w:t>Dr. Ghada Maher</w:t>
             </w:r>
           </w:p>
           <w:p>
@@ -3005,7 +2781,6 @@
         </w:rPr>
         <w:t xml:space="preserve"> </w:t>
       </w:r>
-      <w:proofErr w:type="spellStart"/>
       <w:r>
         <w:rPr>
           <w:rFonts w:asciiTheme="majorBidi" w:hAnsiTheme="majorBidi" w:cstheme="majorBidi"/>
@@ -3016,9 +2791,102 @@
           <w:sz w:val="28"/>
           <w:szCs w:val="28"/>
         </w:rPr>
-        <w:t>Ghada</w:t>
-      </w:r>
-      <w:proofErr w:type="spellEnd"/>
+        <w:t>Ghada Maher and Eng. Roula Mohamed</w:t>
+      </w:r>
+      <w:r>
+        <w:rPr>
+          <w:rFonts w:asciiTheme="majorBidi" w:hAnsiTheme="majorBidi" w:cstheme="majorBidi"/>
+          <w:i/>
+          <w:iCs/>
+          <w:sz w:val="28"/>
+          <w:szCs w:val="28"/>
+        </w:rPr>
+        <w:t xml:space="preserve">. </w:t>
+      </w:r>
+      <w:r>
+        <w:rPr>
+          <w:rFonts w:asciiTheme="majorBidi" w:hAnsiTheme="majorBidi" w:cstheme="majorBidi"/>
+          <w:sz w:val="28"/>
+          <w:szCs w:val="28"/>
+        </w:rPr>
+        <w:t>I am very grateful for their strong effort, continuous support, and encouragement during the research study in this</w:t>
+      </w:r>
+      <w:r>
+        <w:rPr>
+          <w:rFonts w:asciiTheme="majorBidi" w:hAnsiTheme="majorBidi" w:cstheme="majorBidi"/>
+          <w:sz w:val="28"/>
+          <w:szCs w:val="28"/>
+        </w:rPr>
+        <w:t xml:space="preserve"> </w:t>
+      </w:r>
+      <w:r>
+        <w:rPr>
+          <w:rFonts w:asciiTheme="majorBidi" w:hAnsiTheme="majorBidi" w:cstheme="majorBidi"/>
+          <w:sz w:val="28"/>
+          <w:szCs w:val="28"/>
+        </w:rPr>
+        <w:t>capstone project</w:t>
+      </w:r>
+      <w:r>
+        <w:rPr>
+          <w:rFonts w:asciiTheme="majorBidi" w:hAnsiTheme="majorBidi" w:cstheme="majorBidi"/>
+          <w:sz w:val="28"/>
+          <w:szCs w:val="28"/>
+        </w:rPr>
+        <w:t>. They really influenced my way of thinking and developing the research ideas adopted in this thesis. Really, I can’t find the appropriate words to thank them.</w:t>
+      </w:r>
+      <w:r>
+        <w:rPr>
+          <w:rFonts w:asciiTheme="majorBidi" w:hAnsiTheme="majorBidi" w:cstheme="majorBidi"/>
+          <w:sz w:val="28"/>
+          <w:szCs w:val="28"/>
+        </w:rPr>
+        <w:t xml:space="preserve"> </w:t>
+      </w:r>
+      <w:r>
+        <w:rPr>
+          <w:rFonts w:asciiTheme="majorBidi" w:hAnsiTheme="majorBidi" w:cstheme="majorBidi"/>
+          <w:sz w:val="28"/>
+          <w:szCs w:val="28"/>
+        </w:rPr>
+        <w:t xml:space="preserve">I am very grateful for their strong effort, continuous support, and encouragement during the research study in this </w:t>
+      </w:r>
+      <w:r>
+        <w:rPr>
+          <w:rFonts w:asciiTheme="majorBidi" w:hAnsiTheme="majorBidi" w:cstheme="majorBidi"/>
+          <w:sz w:val="28"/>
+          <w:szCs w:val="28"/>
+        </w:rPr>
+        <w:t>capstone project</w:t>
+      </w:r>
+      <w:r>
+        <w:rPr>
+          <w:rFonts w:asciiTheme="majorBidi" w:hAnsiTheme="majorBidi" w:cstheme="majorBidi"/>
+          <w:sz w:val="28"/>
+          <w:szCs w:val="28"/>
+        </w:rPr>
+        <w:t xml:space="preserve">. </w:t>
+      </w:r>
+    </w:p>
+    <w:p>
+      <w:pPr>
+        <w:spacing w:after="0" w:line="360" w:lineRule="auto"/>
+        <w:ind w:firstLine="720"/>
+        <w:jc w:val="both"/>
+        <w:rPr>
+          <w:rFonts w:asciiTheme="majorBidi" w:hAnsiTheme="majorBidi" w:cstheme="majorBidi"/>
+          <w:sz w:val="28"/>
+          <w:szCs w:val="28"/>
+        </w:rPr>
+      </w:pPr>
+      <w:r>
+        <w:rPr>
+          <w:rFonts w:asciiTheme="majorBidi" w:hAnsiTheme="majorBidi" w:cstheme="majorBidi"/>
+          <w:sz w:val="28"/>
+          <w:szCs w:val="28"/>
+        </w:rPr>
+        <w:t xml:space="preserve">I can’t forget my dearest </w:t>
+      </w:r>
       <w:r>
         <w:rPr>
           <w:rFonts w:asciiTheme="majorBidi" w:hAnsiTheme="majorBidi" w:cstheme="majorBidi"/>
@@ -3029,9 +2897,8 @@
           <w:sz w:val="28"/>
           <w:szCs w:val="28"/>
         </w:rPr>
-        <w:t xml:space="preserve"> Maher and Eng. </w:t>
-      </w:r>
-      <w:proofErr w:type="spellStart"/>
+        <w:t>P</w:t>
+      </w:r>
       <w:r>
         <w:rPr>
           <w:rFonts w:asciiTheme="majorBidi" w:hAnsiTheme="majorBidi" w:cstheme="majorBidi"/>
@@ -3042,9 +2909,8 @@
           <w:sz w:val="28"/>
           <w:szCs w:val="28"/>
         </w:rPr>
-        <w:t>Roula</w:t>
-      </w:r>
-      <w:proofErr w:type="spellEnd"/>
+        <w:t xml:space="preserve">rof. </w:t>
+      </w:r>
       <w:r>
         <w:rPr>
           <w:rFonts w:asciiTheme="majorBidi" w:hAnsiTheme="majorBidi" w:cstheme="majorBidi"/>
@@ -3055,166 +2921,8 @@
           <w:sz w:val="28"/>
           <w:szCs w:val="28"/>
         </w:rPr>
-        <w:t xml:space="preserve"> Mohamed</w:t>
-      </w:r>
-      <w:r>
-        <w:rPr>
-          <w:rFonts w:asciiTheme="majorBidi" w:hAnsiTheme="majorBidi" w:cstheme="majorBidi"/>
-          <w:i/>
-          <w:iCs/>
-          <w:sz w:val="28"/>
-          <w:szCs w:val="28"/>
-        </w:rPr>
-        <w:t xml:space="preserve">. </w:t>
-      </w:r>
-      <w:r>
-        <w:rPr>
-          <w:rFonts w:asciiTheme="majorBidi" w:hAnsiTheme="majorBidi" w:cstheme="majorBidi"/>
-          <w:sz w:val="28"/>
-          <w:szCs w:val="28"/>
-        </w:rPr>
-        <w:t>I am very grateful for their strong effort, continuous support, and encouragement during the research study in this</w:t>
-      </w:r>
-      <w:r>
-        <w:rPr>
-          <w:rFonts w:asciiTheme="majorBidi" w:hAnsiTheme="majorBidi" w:cstheme="majorBidi"/>
-          <w:sz w:val="28"/>
-          <w:szCs w:val="28"/>
-        </w:rPr>
-        <w:t xml:space="preserve"> </w:t>
-      </w:r>
-      <w:r>
-        <w:rPr>
-          <w:rFonts w:asciiTheme="majorBidi" w:hAnsiTheme="majorBidi" w:cstheme="majorBidi"/>
-          <w:sz w:val="28"/>
-          <w:szCs w:val="28"/>
-        </w:rPr>
-        <w:t>capstone project</w:t>
-      </w:r>
-      <w:r>
-        <w:rPr>
-          <w:rFonts w:asciiTheme="majorBidi" w:hAnsiTheme="majorBidi" w:cstheme="majorBidi"/>
-          <w:sz w:val="28"/>
-          <w:szCs w:val="28"/>
-        </w:rPr>
-        <w:t>. They really influenced my way of thinking and developing the research ideas adopted in this thesis. Really, I can’t find the appropriate words to thank them.</w:t>
-      </w:r>
-      <w:r>
-        <w:rPr>
-          <w:rFonts w:asciiTheme="majorBidi" w:hAnsiTheme="majorBidi" w:cstheme="majorBidi"/>
-          <w:sz w:val="28"/>
-          <w:szCs w:val="28"/>
-        </w:rPr>
-        <w:t xml:space="preserve"> </w:t>
-      </w:r>
-      <w:r>
-        <w:rPr>
-          <w:rFonts w:asciiTheme="majorBidi" w:hAnsiTheme="majorBidi" w:cstheme="majorBidi"/>
-          <w:sz w:val="28"/>
-          <w:szCs w:val="28"/>
-        </w:rPr>
-        <w:t xml:space="preserve">I am very grateful for their strong effort, continuous support, and encouragement during the research study in this </w:t>
-      </w:r>
-      <w:r>
-        <w:rPr>
-          <w:rFonts w:asciiTheme="majorBidi" w:hAnsiTheme="majorBidi" w:cstheme="majorBidi"/>
-          <w:sz w:val="28"/>
-          <w:szCs w:val="28"/>
-        </w:rPr>
-        <w:t>capstone project</w:t>
-      </w:r>
-      <w:r>
-        <w:rPr>
-          <w:rFonts w:asciiTheme="majorBidi" w:hAnsiTheme="majorBidi" w:cstheme="majorBidi"/>
-          <w:sz w:val="28"/>
-          <w:szCs w:val="28"/>
-        </w:rPr>
-        <w:t xml:space="preserve">. </w:t>
-      </w:r>
-    </w:p>
-    <w:p>
-      <w:pPr>
-        <w:spacing w:after="0" w:line="360" w:lineRule="auto"/>
-        <w:ind w:firstLine="720"/>
-        <w:jc w:val="both"/>
-        <w:rPr>
-          <w:rFonts w:asciiTheme="majorBidi" w:hAnsiTheme="majorBidi" w:cstheme="majorBidi"/>
-          <w:sz w:val="28"/>
-          <w:szCs w:val="28"/>
-        </w:rPr>
-      </w:pPr>
-      <w:r>
-        <w:rPr>
-          <w:rFonts w:asciiTheme="majorBidi" w:hAnsiTheme="majorBidi" w:cstheme="majorBidi"/>
-          <w:sz w:val="28"/>
-          <w:szCs w:val="28"/>
-        </w:rPr>
-        <w:t xml:space="preserve">I can’t forget my dearest </w:t>
-      </w:r>
-      <w:r>
-        <w:rPr>
-          <w:rFonts w:asciiTheme="majorBidi" w:hAnsiTheme="majorBidi" w:cstheme="majorBidi"/>
-          <w:b/>
-          <w:bCs/>
-          <w:i/>
-          <w:iCs/>
-          <w:sz w:val="28"/>
-          <w:szCs w:val="28"/>
-        </w:rPr>
-        <w:t>P</w:t>
-      </w:r>
-      <w:r>
-        <w:rPr>
-          <w:rFonts w:asciiTheme="majorBidi" w:hAnsiTheme="majorBidi" w:cstheme="majorBidi"/>
-          <w:b/>
-          <w:bCs/>
-          <w:i/>
-          <w:iCs/>
-          <w:sz w:val="28"/>
-          <w:szCs w:val="28"/>
-        </w:rPr>
-        <w:t xml:space="preserve">rof. </w:t>
-      </w:r>
-      <w:proofErr w:type="spellStart"/>
-      <w:r>
-        <w:rPr>
-          <w:rFonts w:asciiTheme="majorBidi" w:hAnsiTheme="majorBidi" w:cstheme="majorBidi"/>
-          <w:b/>
-          <w:bCs/>
-          <w:i/>
-          <w:iCs/>
-          <w:sz w:val="28"/>
-          <w:szCs w:val="28"/>
-        </w:rPr>
-        <w:t>Adly</w:t>
-      </w:r>
-      <w:proofErr w:type="spellEnd"/>
-      <w:r>
-        <w:rPr>
-          <w:rFonts w:asciiTheme="majorBidi" w:hAnsiTheme="majorBidi" w:cstheme="majorBidi"/>
-          <w:b/>
-          <w:bCs/>
-          <w:i/>
-          <w:iCs/>
-          <w:sz w:val="28"/>
-          <w:szCs w:val="28"/>
-        </w:rPr>
-        <w:t xml:space="preserve"> Tag </w:t>
-      </w:r>
-      <w:proofErr w:type="spellStart"/>
-      <w:r>
-        <w:rPr>
-          <w:rFonts w:asciiTheme="majorBidi" w:hAnsiTheme="majorBidi" w:cstheme="majorBidi"/>
-          <w:b/>
-          <w:bCs/>
-          <w:i/>
-          <w:iCs/>
-          <w:sz w:val="28"/>
-          <w:szCs w:val="28"/>
-        </w:rPr>
-        <w:t>Eldeen</w:t>
-      </w:r>
-      <w:proofErr w:type="spellEnd"/>
+        <w:t>Adly Tag Eldeen</w:t>
+      </w:r>
       <w:r>
         <w:rPr>
           <w:rFonts w:asciiTheme="majorBidi" w:hAnsiTheme="majorBidi" w:cstheme="majorBidi"/>
@@ -14911,52 +14619,6 @@
     </w:p>
     <w:p>
       <w:pPr>
-        <w:pStyle w:val="Default"/>
-        <w:spacing w:line="360" w:lineRule="auto"/>
-        <w:ind w:left="720"/>
-        <w:jc w:val="both"/>
-        <w:rPr>
-          <w:rFonts w:asciiTheme="majorBidi" w:eastAsiaTheme="minorEastAsia" w:hAnsiTheme="majorBidi" w:cstheme="majorBidi"/>
-          <w:color w:val="auto"/>
-          <w:sz w:val="26"/>
-          <w:szCs w:val="26"/>
-        </w:rPr>
-      </w:pPr>
-      <w:r>
-        <w:rPr>
-          <w:rFonts w:asciiTheme="majorBidi" w:eastAsiaTheme="minorEastAsia" w:hAnsiTheme="majorBidi" w:cstheme="majorBidi"/>
-          <w:color w:val="auto"/>
-          <w:sz w:val="26"/>
-          <w:szCs w:val="26"/>
-        </w:rPr>
-        <w:t>-----------------------------------------------------------------------------------------</w:t>
-      </w:r>
-    </w:p>
-    <w:p>
-      <w:pPr>
-        <w:pStyle w:val="Default"/>
-        <w:spacing w:line="360" w:lineRule="auto"/>
-        <w:ind w:left="720"/>
-        <w:jc w:val="both"/>
-        <w:rPr>
-          <w:rFonts w:asciiTheme="majorBidi" w:eastAsiaTheme="minorEastAsia" w:hAnsiTheme="majorBidi" w:cstheme="majorBidi"/>
-          <w:color w:val="auto"/>
-          <w:sz w:val="26"/>
-          <w:szCs w:val="26"/>
-        </w:rPr>
-      </w:pPr>
-      <w:r>
-        <w:rPr>
-          <w:rFonts w:asciiTheme="majorBidi" w:eastAsiaTheme="minorEastAsia" w:hAnsiTheme="majorBidi" w:cstheme="majorBidi"/>
-          <w:color w:val="auto"/>
-          <w:sz w:val="26"/>
-          <w:szCs w:val="26"/>
-        </w:rPr>
-        <w:t>----------------------------------------------------------------------------------------</w:t>
-      </w:r>
-    </w:p>
-    <w:p>
-      <w:pPr>
         <w:spacing w:line="360" w:lineRule="auto"/>
         <w:jc w:val="both"/>
         <w:rPr>
@@ -14965,17 +14627,277 @@
           <w:szCs w:val="26"/>
         </w:rPr>
       </w:pPr>
-    </w:p>
-    <w:p>
-      <w:pPr>
-        <w:spacing w:line="360" w:lineRule="auto"/>
-        <w:jc w:val="both"/>
+      <w:r>
         <w:rPr>
           <w:rFonts w:asciiTheme="majorBidi" w:hAnsiTheme="majorBidi" w:cstheme="majorBidi"/>
           <w:sz w:val="26"/>
           <w:szCs w:val="26"/>
         </w:rPr>
-      </w:pPr>
+        <w:t>The method proposed in this capstone project can be applied to a variety of real-world situations. For example, it could be used by people who are planning a vacation, a day trip, or even just a night out with friends. The method could also be used by businesses to help their employees plan social events.</w:t>
+      </w:r>
+    </w:p>
+    <w:p>
+      <w:pPr>
+        <w:spacing w:line="360" w:lineRule="auto"/>
+        <w:jc w:val="both"/>
+        <w:rPr>
+          <w:rFonts w:asciiTheme="majorBidi" w:hAnsiTheme="majorBidi" w:cstheme="majorBidi"/>
+          <w:sz w:val="26"/>
+          <w:szCs w:val="26"/>
+        </w:rPr>
+      </w:pPr>
+      <w:r>
+        <w:rPr>
+          <w:rFonts w:asciiTheme="majorBidi" w:hAnsiTheme="majorBidi" w:cstheme="majorBidi"/>
+          <w:sz w:val="26"/>
+          <w:szCs w:val="26"/>
+        </w:rPr>
+        <w:t>The method is easy to use and can be accessed by anyone with an internet connection. It is also free to use, making it a cost-effective option for people who are on a budget.</w:t>
+      </w:r>
+    </w:p>
+    <w:p>
+      <w:pPr>
+        <w:spacing w:line="360" w:lineRule="auto"/>
+        <w:jc w:val="both"/>
+        <w:rPr>
+          <w:rFonts w:asciiTheme="majorBidi" w:hAnsiTheme="majorBidi" w:cstheme="majorBidi"/>
+          <w:sz w:val="26"/>
+          <w:szCs w:val="26"/>
+        </w:rPr>
+      </w:pPr>
+      <w:r>
+        <w:rPr>
+          <w:rFonts w:asciiTheme="majorBidi" w:hAnsiTheme="majorBidi" w:cstheme="majorBidi"/>
+          <w:sz w:val="26"/>
+          <w:szCs w:val="26"/>
+        </w:rPr>
+        <w:t>The following are some examples of how the method can be used in the real world:</w:t>
+      </w:r>
+    </w:p>
+    <w:p>
+      <w:pPr>
+        <w:pStyle w:val="ListParagraph"/>
+        <w:numPr>
+          <w:ilvl w:val="0"/>
+          <w:numId w:val="60"/>
+        </w:numPr>
+        <w:spacing w:line="360" w:lineRule="auto"/>
+        <w:jc w:val="both"/>
+        <w:rPr>
+          <w:rFonts w:asciiTheme="majorBidi" w:hAnsiTheme="majorBidi" w:cstheme="majorBidi"/>
+          <w:sz w:val="26"/>
+          <w:szCs w:val="26"/>
+        </w:rPr>
+      </w:pPr>
+      <w:r>
+        <w:rPr>
+          <w:rFonts w:asciiTheme="majorBidi" w:hAnsiTheme="majorBidi" w:cstheme="majorBidi"/>
+          <w:sz w:val="26"/>
+          <w:szCs w:val="26"/>
+        </w:rPr>
+        <w:t>A couple is planning a vacation and wants to find a place that is within their budget and that has activities that they both enjoy. They can use the method to search for places that meet their criteria and to compare prices.</w:t>
+      </w:r>
+    </w:p>
+    <w:p>
+      <w:pPr>
+        <w:pStyle w:val="ListParagraph"/>
+        <w:numPr>
+          <w:ilvl w:val="0"/>
+          <w:numId w:val="60"/>
+        </w:numPr>
+        <w:spacing w:line="360" w:lineRule="auto"/>
+        <w:jc w:val="both"/>
+        <w:rPr>
+          <w:rFonts w:asciiTheme="majorBidi" w:hAnsiTheme="majorBidi" w:cstheme="majorBidi"/>
+          <w:sz w:val="26"/>
+          <w:szCs w:val="26"/>
+        </w:rPr>
+      </w:pPr>
+      <w:r>
+        <w:rPr>
+          <w:rFonts w:asciiTheme="majorBidi" w:hAnsiTheme="majorBidi" w:cstheme="majorBidi"/>
+          <w:sz w:val="26"/>
+          <w:szCs w:val="26"/>
+        </w:rPr>
+        <w:t>A group of friends is planning a day trip and wants to find a place that is close to home and that has activities that everyone will enjoy. They can use the method to search for places that meet their criteria and to get directions.</w:t>
+      </w:r>
+    </w:p>
+    <w:p>
+      <w:pPr>
+        <w:pStyle w:val="ListParagraph"/>
+        <w:numPr>
+          <w:ilvl w:val="0"/>
+          <w:numId w:val="60"/>
+        </w:numPr>
+        <w:spacing w:line="360" w:lineRule="auto"/>
+        <w:jc w:val="both"/>
+        <w:rPr>
+          <w:rFonts w:asciiTheme="majorBidi" w:hAnsiTheme="majorBidi" w:cstheme="majorBidi"/>
+          <w:sz w:val="26"/>
+          <w:szCs w:val="26"/>
+        </w:rPr>
+      </w:pPr>
+      <w:r>
+        <w:rPr>
+          <w:rFonts w:asciiTheme="majorBidi" w:hAnsiTheme="majorBidi" w:cstheme="majorBidi"/>
+          <w:sz w:val="26"/>
+          <w:szCs w:val="26"/>
+        </w:rPr>
+        <w:t>A business is planning a social event for its employees and wants to find a place that is affordable and that has enough space for everyone. They can use the method to search for places that meet their criteria and to get quotes from different vendors.</w:t>
+      </w:r>
+    </w:p>
+    <w:p>
+      <w:pPr>
+        <w:spacing w:line="360" w:lineRule="auto"/>
+        <w:jc w:val="both"/>
+        <w:rPr>
+          <w:rFonts w:asciiTheme="majorBidi" w:hAnsiTheme="majorBidi" w:cstheme="majorBidi"/>
+          <w:sz w:val="26"/>
+          <w:szCs w:val="26"/>
+        </w:rPr>
+      </w:pPr>
+      <w:r>
+        <w:rPr>
+          <w:rFonts w:asciiTheme="majorBidi" w:hAnsiTheme="majorBidi" w:cstheme="majorBidi"/>
+          <w:sz w:val="26"/>
+          <w:szCs w:val="26"/>
+        </w:rPr>
+        <w:t>The method proposed in this capstone project is a valuable tool that can be used by people in a variety of real-world situations. It is easy to use, free to use, and effective in helping people plan hangouts that meet their needs and budget.</w:t>
+      </w:r>
+    </w:p>
+    <w:p>
+      <w:pPr>
+        <w:spacing w:line="360" w:lineRule="auto"/>
+        <w:ind w:left="360"/>
+        <w:jc w:val="both"/>
+        <w:rPr>
+          <w:rFonts w:asciiTheme="majorBidi" w:hAnsiTheme="majorBidi" w:cstheme="majorBidi"/>
+          <w:sz w:val="26"/>
+          <w:szCs w:val="26"/>
+        </w:rPr>
+      </w:pPr>
+    </w:p>
+    <w:p>
+      <w:pPr>
+        <w:spacing w:line="360" w:lineRule="auto"/>
+        <w:jc w:val="both"/>
+        <w:rPr>
+          <w:rFonts w:asciiTheme="majorBidi" w:hAnsiTheme="majorBidi" w:cstheme="majorBidi"/>
+          <w:sz w:val="26"/>
+          <w:szCs w:val="26"/>
+        </w:rPr>
+      </w:pPr>
+    </w:p>
+    <w:p>
+      <w:pPr>
+        <w:spacing w:line="360" w:lineRule="auto"/>
+        <w:jc w:val="both"/>
+        <w:rPr>
+          <w:rFonts w:asciiTheme="majorBidi" w:hAnsiTheme="majorBidi" w:cstheme="majorBidi"/>
+          <w:sz w:val="26"/>
+          <w:szCs w:val="26"/>
+        </w:rPr>
+      </w:pPr>
+      <w:r>
+        <w:rPr>
+          <w:rFonts w:asciiTheme="majorBidi" w:hAnsiTheme="majorBidi" w:cstheme="majorBidi"/>
+          <w:sz w:val="26"/>
+          <w:szCs w:val="26"/>
+        </w:rPr>
+        <w:lastRenderedPageBreak/>
+        <w:t>Here are some additional thoughts on the real world application of this method:</w:t>
+      </w:r>
+    </w:p>
+    <w:p>
+      <w:pPr>
+        <w:pStyle w:val="ListParagraph"/>
+        <w:numPr>
+          <w:ilvl w:val="0"/>
+          <w:numId w:val="61"/>
+        </w:numPr>
+        <w:spacing w:line="360" w:lineRule="auto"/>
+        <w:jc w:val="both"/>
+        <w:rPr>
+          <w:rFonts w:asciiTheme="majorBidi" w:hAnsiTheme="majorBidi" w:cstheme="majorBidi"/>
+          <w:sz w:val="26"/>
+          <w:szCs w:val="26"/>
+        </w:rPr>
+      </w:pPr>
+      <w:r>
+        <w:rPr>
+          <w:rFonts w:asciiTheme="majorBidi" w:hAnsiTheme="majorBidi" w:cstheme="majorBidi"/>
+          <w:sz w:val="26"/>
+          <w:szCs w:val="26"/>
+        </w:rPr>
+        <w:t>The method could be used to help people plan hangouts in different cities or countries. This could be helpful for people who are planning a vacation or who are new to an area.</w:t>
+      </w:r>
+    </w:p>
+    <w:p>
+      <w:pPr>
+        <w:pStyle w:val="ListParagraph"/>
+        <w:numPr>
+          <w:ilvl w:val="0"/>
+          <w:numId w:val="61"/>
+        </w:numPr>
+        <w:spacing w:line="360" w:lineRule="auto"/>
+        <w:jc w:val="both"/>
+        <w:rPr>
+          <w:rFonts w:asciiTheme="majorBidi" w:hAnsiTheme="majorBidi" w:cstheme="majorBidi"/>
+          <w:sz w:val="26"/>
+          <w:szCs w:val="26"/>
+        </w:rPr>
+      </w:pPr>
+      <w:r>
+        <w:rPr>
+          <w:rFonts w:asciiTheme="majorBidi" w:hAnsiTheme="majorBidi" w:cstheme="majorBidi"/>
+          <w:sz w:val="26"/>
+          <w:szCs w:val="26"/>
+        </w:rPr>
+        <w:t>The method could be used to help people plan hangouts for special occasions, such as birthdays, anniversaries, or holidays. This could help people to find unique and memorable activities to do with their friends and family.</w:t>
+      </w:r>
+    </w:p>
+    <w:p>
+      <w:pPr>
+        <w:pStyle w:val="ListParagraph"/>
+        <w:numPr>
+          <w:ilvl w:val="0"/>
+          <w:numId w:val="61"/>
+        </w:numPr>
+        <w:spacing w:line="360" w:lineRule="auto"/>
+        <w:jc w:val="both"/>
+        <w:rPr>
+          <w:rFonts w:asciiTheme="majorBidi" w:hAnsiTheme="majorBidi" w:cstheme="majorBidi"/>
+          <w:sz w:val="26"/>
+          <w:szCs w:val="26"/>
+        </w:rPr>
+      </w:pPr>
+      <w:r>
+        <w:rPr>
+          <w:rFonts w:asciiTheme="majorBidi" w:hAnsiTheme="majorBidi" w:cstheme="majorBidi"/>
+          <w:sz w:val="26"/>
+          <w:szCs w:val="26"/>
+        </w:rPr>
+        <w:t>The method could be used to help people plan hangouts that are specific to their interests. For example, People who are interested in art could use the method to find art museums or galleries.</w:t>
+      </w:r>
+    </w:p>
+    <w:p>
+      <w:pPr>
+        <w:spacing w:line="360" w:lineRule="auto"/>
+        <w:jc w:val="both"/>
+        <w:rPr>
+          <w:rFonts w:asciiTheme="majorBidi" w:hAnsiTheme="majorBidi" w:cstheme="majorBidi"/>
+          <w:sz w:val="26"/>
+          <w:szCs w:val="26"/>
+        </w:rPr>
+      </w:pPr>
+      <w:r>
+        <w:rPr>
+          <w:rFonts w:asciiTheme="majorBidi" w:hAnsiTheme="majorBidi" w:cstheme="majorBidi"/>
+          <w:sz w:val="26"/>
+          <w:szCs w:val="26"/>
+        </w:rPr>
+        <w:t>Overall, the method proposed in this capstone project is a valuable tool that can be used by people in a variety of real-world situations. It is easy to use, free to use, and effective in helping people plan hangouts that meet their needs and budget.</w:t>
+      </w:r>
     </w:p>
     <w:p>
       <w:pPr>
@@ -16322,27 +16244,7 @@
           <w:sz w:val="28"/>
           <w:szCs w:val="28"/>
         </w:rPr>
-        <w:t>Many different adaptations, tests, and experiments have been left for the future due to lack of time (</w:t>
-      </w:r>
-      <w:proofErr w:type="gramStart"/>
-      <w:r>
-        <w:rPr>
-          <w:rFonts w:asciiTheme="majorBidi" w:hAnsiTheme="majorBidi"/>
-          <w:color w:val="auto"/>
-          <w:sz w:val="28"/>
-          <w:szCs w:val="28"/>
-        </w:rPr>
-        <w:t>i.e.</w:t>
-      </w:r>
-      <w:proofErr w:type="gramEnd"/>
-      <w:r>
-        <w:rPr>
-          <w:rFonts w:asciiTheme="majorBidi" w:hAnsiTheme="majorBidi"/>
-          <w:color w:val="auto"/>
-          <w:sz w:val="28"/>
-          <w:szCs w:val="28"/>
-        </w:rPr>
-        <w:t xml:space="preserve"> the experiments with real data are usually very time consuming, requiring even days to finish a single run). Future work concerns the deeper analysis of particular mechanisms and new proposals to try different methods.</w:t>
+        <w:t>Many different adaptations, tests, and experiments have been left for the future due to lack of time (i.e. the experiments with real data are usually very time consuming, requiring even days to finish a single run). Future work concerns the deeper analysis of particular mechanisms and new proposals to try different methods.</w:t>
       </w:r>
       <w:r>
         <w:t xml:space="preserve"> </w:t>
@@ -19653,6 +19555,119 @@
     </w:lvl>
   </w:abstractNum>
   <w:abstractNum w:abstractNumId="10" w15:restartNumberingAfterBreak="0">
+    <w:nsid w:val="18053A8E"/>
+    <w:multiLevelType w:val="hybridMultilevel"/>
+    <w:tmpl w:val="3B94F176"/>
+    <w:lvl w:ilvl="0" w:tplc="04090001">
+      <w:start w:val="1"/>
+      <w:numFmt w:val="bullet"/>
+      <w:lvlText w:val=""/>
+      <w:lvlJc w:val="left"/>
+      <w:pPr>
+        <w:ind w:left="720" w:hanging="360"/>
+      </w:pPr>
+      <w:rPr>
+        <w:rFonts w:ascii="Symbol" w:hAnsi="Symbol" w:hint="default"/>
+      </w:rPr>
+    </w:lvl>
+    <w:lvl w:ilvl="1" w:tplc="04090003" w:tentative="1">
+      <w:start w:val="1"/>
+      <w:numFmt w:val="bullet"/>
+      <w:lvlText w:val="o"/>
+      <w:lvlJc w:val="left"/>
+      <w:pPr>
+        <w:ind w:left="1440" w:hanging="360"/>
+      </w:pPr>
+      <w:rPr>
+        <w:rFonts w:ascii="Courier New" w:hAnsi="Courier New" w:cs="Courier New" w:hint="default"/>
+      </w:rPr>
+    </w:lvl>
+    <w:lvl w:ilvl="2" w:tplc="04090005" w:tentative="1">
+      <w:start w:val="1"/>
+      <w:numFmt w:val="bullet"/>
+      <w:lvlText w:val=""/>
+      <w:lvlJc w:val="left"/>
+      <w:pPr>
+        <w:ind w:left="2160" w:hanging="360"/>
+      </w:pPr>
+      <w:rPr>
+        <w:rFonts w:ascii="Wingdings" w:hAnsi="Wingdings" w:hint="default"/>
+      </w:rPr>
+    </w:lvl>
+    <w:lvl w:ilvl="3" w:tplc="04090001" w:tentative="1">
+      <w:start w:val="1"/>
+      <w:numFmt w:val="bullet"/>
+      <w:lvlText w:val=""/>
+      <w:lvlJc w:val="left"/>
+      <w:pPr>
+        <w:ind w:left="2880" w:hanging="360"/>
+      </w:pPr>
+      <w:rPr>
+        <w:rFonts w:ascii="Symbol" w:hAnsi="Symbol" w:hint="default"/>
+      </w:rPr>
+    </w:lvl>
+    <w:lvl w:ilvl="4" w:tplc="04090003" w:tentative="1">
+      <w:start w:val="1"/>
+      <w:numFmt w:val="bullet"/>
+      <w:lvlText w:val="o"/>
+      <w:lvlJc w:val="left"/>
+      <w:pPr>
+        <w:ind w:left="3600" w:hanging="360"/>
+      </w:pPr>
+      <w:rPr>
+        <w:rFonts w:ascii="Courier New" w:hAnsi="Courier New" w:cs="Courier New" w:hint="default"/>
+      </w:rPr>
+    </w:lvl>
+    <w:lvl w:ilvl="5" w:tplc="04090005" w:tentative="1">
+      <w:start w:val="1"/>
+      <w:numFmt w:val="bullet"/>
+      <w:lvlText w:val=""/>
+      <w:lvlJc w:val="left"/>
+      <w:pPr>
+        <w:ind w:left="4320" w:hanging="360"/>
+      </w:pPr>
+      <w:rPr>
+        <w:rFonts w:ascii="Wingdings" w:hAnsi="Wingdings" w:hint="default"/>
+      </w:rPr>
+    </w:lvl>
+    <w:lvl w:ilvl="6" w:tplc="04090001" w:tentative="1">
+      <w:start w:val="1"/>
+      <w:numFmt w:val="bullet"/>
+      <w:lvlText w:val=""/>
+      <w:lvlJc w:val="left"/>
+      <w:pPr>
+        <w:ind w:left="5040" w:hanging="360"/>
+      </w:pPr>
+      <w:rPr>
+        <w:rFonts w:ascii="Symbol" w:hAnsi="Symbol" w:hint="default"/>
+      </w:rPr>
+    </w:lvl>
+    <w:lvl w:ilvl="7" w:tplc="04090003" w:tentative="1">
+      <w:start w:val="1"/>
+      <w:numFmt w:val="bullet"/>
+      <w:lvlText w:val="o"/>
+      <w:lvlJc w:val="left"/>
+      <w:pPr>
+        <w:ind w:left="5760" w:hanging="360"/>
+      </w:pPr>
+      <w:rPr>
+        <w:rFonts w:ascii="Courier New" w:hAnsi="Courier New" w:cs="Courier New" w:hint="default"/>
+      </w:rPr>
+    </w:lvl>
+    <w:lvl w:ilvl="8" w:tplc="04090005" w:tentative="1">
+      <w:start w:val="1"/>
+      <w:numFmt w:val="bullet"/>
+      <w:lvlText w:val=""/>
+      <w:lvlJc w:val="left"/>
+      <w:pPr>
+        <w:ind w:left="6480" w:hanging="360"/>
+      </w:pPr>
+      <w:rPr>
+        <w:rFonts w:ascii="Wingdings" w:hAnsi="Wingdings" w:hint="default"/>
+      </w:rPr>
+    </w:lvl>
+  </w:abstractNum>
+  <w:abstractNum w:abstractNumId="11" w15:restartNumberingAfterBreak="0">
     <w:nsid w:val="197B38CD"/>
     <w:multiLevelType w:val="hybridMultilevel"/>
     <w:tmpl w:val="29561CAC"/>
@@ -19741,7 +19756,7 @@
       </w:pPr>
     </w:lvl>
   </w:abstractNum>
-  <w:abstractNum w:abstractNumId="11" w15:restartNumberingAfterBreak="0">
+  <w:abstractNum w:abstractNumId="12" w15:restartNumberingAfterBreak="0">
     <w:nsid w:val="1C077F9C"/>
     <w:multiLevelType w:val="hybridMultilevel"/>
     <w:tmpl w:val="29561CAC"/>
@@ -19830,7 +19845,7 @@
       </w:pPr>
     </w:lvl>
   </w:abstractNum>
-  <w:abstractNum w:abstractNumId="12" w15:restartNumberingAfterBreak="0">
+  <w:abstractNum w:abstractNumId="13" w15:restartNumberingAfterBreak="0">
     <w:nsid w:val="1CE37265"/>
     <w:multiLevelType w:val="hybridMultilevel"/>
     <w:tmpl w:val="9E2C9E6E"/>
@@ -19920,7 +19935,7 @@
       </w:pPr>
     </w:lvl>
   </w:abstractNum>
-  <w:abstractNum w:abstractNumId="13" w15:restartNumberingAfterBreak="0">
+  <w:abstractNum w:abstractNumId="14" w15:restartNumberingAfterBreak="0">
     <w:nsid w:val="1CED6849"/>
     <w:multiLevelType w:val="hybridMultilevel"/>
     <w:tmpl w:val="891A30BC"/>
@@ -20009,7 +20024,7 @@
       </w:pPr>
     </w:lvl>
   </w:abstractNum>
-  <w:abstractNum w:abstractNumId="14" w15:restartNumberingAfterBreak="0">
+  <w:abstractNum w:abstractNumId="15" w15:restartNumberingAfterBreak="0">
     <w:nsid w:val="26681E83"/>
     <w:multiLevelType w:val="hybridMultilevel"/>
     <w:tmpl w:val="811A5AF8"/>
@@ -20122,7 +20137,7 @@
       </w:rPr>
     </w:lvl>
   </w:abstractNum>
-  <w:abstractNum w:abstractNumId="15" w15:restartNumberingAfterBreak="0">
+  <w:abstractNum w:abstractNumId="16" w15:restartNumberingAfterBreak="0">
     <w:nsid w:val="277E56A6"/>
     <w:multiLevelType w:val="hybridMultilevel"/>
     <w:tmpl w:val="C4BE4D80"/>
@@ -20211,7 +20226,7 @@
       </w:pPr>
     </w:lvl>
   </w:abstractNum>
-  <w:abstractNum w:abstractNumId="16" w15:restartNumberingAfterBreak="0">
+  <w:abstractNum w:abstractNumId="17" w15:restartNumberingAfterBreak="0">
     <w:nsid w:val="28EF174B"/>
     <w:multiLevelType w:val="multilevel"/>
     <w:tmpl w:val="9C6C6212"/>
@@ -20324,7 +20339,7 @@
       </w:pPr>
     </w:lvl>
   </w:abstractNum>
-  <w:abstractNum w:abstractNumId="17" w15:restartNumberingAfterBreak="0">
+  <w:abstractNum w:abstractNumId="18" w15:restartNumberingAfterBreak="0">
     <w:nsid w:val="294A24A1"/>
     <w:multiLevelType w:val="hybridMultilevel"/>
     <w:tmpl w:val="D5E2CE9A"/>
@@ -20416,7 +20431,7 @@
       </w:pPr>
     </w:lvl>
   </w:abstractNum>
-  <w:abstractNum w:abstractNumId="18" w15:restartNumberingAfterBreak="0">
+  <w:abstractNum w:abstractNumId="19" w15:restartNumberingAfterBreak="0">
     <w:nsid w:val="295F6148"/>
     <w:multiLevelType w:val="hybridMultilevel"/>
     <w:tmpl w:val="BBBA6A26"/>
@@ -20505,7 +20520,7 @@
       </w:pPr>
     </w:lvl>
   </w:abstractNum>
-  <w:abstractNum w:abstractNumId="19" w15:restartNumberingAfterBreak="0">
+  <w:abstractNum w:abstractNumId="20" w15:restartNumberingAfterBreak="0">
     <w:nsid w:val="2F8B23F8"/>
     <w:multiLevelType w:val="singleLevel"/>
     <w:tmpl w:val="12CEED98"/>
@@ -20520,7 +20535,7 @@
       </w:pPr>
     </w:lvl>
   </w:abstractNum>
-  <w:abstractNum w:abstractNumId="20" w15:restartNumberingAfterBreak="0">
+  <w:abstractNum w:abstractNumId="21" w15:restartNumberingAfterBreak="0">
     <w:nsid w:val="31A303F5"/>
     <w:multiLevelType w:val="hybridMultilevel"/>
     <w:tmpl w:val="97D67CD4"/>
@@ -20614,7 +20629,7 @@
       </w:pPr>
     </w:lvl>
   </w:abstractNum>
-  <w:abstractNum w:abstractNumId="21" w15:restartNumberingAfterBreak="0">
+  <w:abstractNum w:abstractNumId="22" w15:restartNumberingAfterBreak="0">
     <w:nsid w:val="34252751"/>
     <w:multiLevelType w:val="hybridMultilevel"/>
     <w:tmpl w:val="A8D68980"/>
@@ -20706,7 +20721,7 @@
       </w:pPr>
     </w:lvl>
   </w:abstractNum>
-  <w:abstractNum w:abstractNumId="22" w15:restartNumberingAfterBreak="0">
+  <w:abstractNum w:abstractNumId="23" w15:restartNumberingAfterBreak="0">
     <w:nsid w:val="36CA282C"/>
     <w:multiLevelType w:val="hybridMultilevel"/>
     <w:tmpl w:val="29561CAC"/>
@@ -20795,7 +20810,7 @@
       </w:pPr>
     </w:lvl>
   </w:abstractNum>
-  <w:abstractNum w:abstractNumId="23" w15:restartNumberingAfterBreak="0">
+  <w:abstractNum w:abstractNumId="24" w15:restartNumberingAfterBreak="0">
     <w:nsid w:val="37811EA7"/>
     <w:multiLevelType w:val="hybridMultilevel"/>
     <w:tmpl w:val="631A590C"/>
@@ -20884,7 +20899,7 @@
       </w:pPr>
     </w:lvl>
   </w:abstractNum>
-  <w:abstractNum w:abstractNumId="24" w15:restartNumberingAfterBreak="0">
+  <w:abstractNum w:abstractNumId="25" w15:restartNumberingAfterBreak="0">
     <w:nsid w:val="398E308F"/>
     <w:multiLevelType w:val="hybridMultilevel"/>
     <w:tmpl w:val="5818FDBE"/>
@@ -20997,7 +21012,7 @@
       </w:rPr>
     </w:lvl>
   </w:abstractNum>
-  <w:abstractNum w:abstractNumId="25" w15:restartNumberingAfterBreak="0">
+  <w:abstractNum w:abstractNumId="26" w15:restartNumberingAfterBreak="0">
     <w:nsid w:val="39B355E5"/>
     <w:multiLevelType w:val="hybridMultilevel"/>
     <w:tmpl w:val="954038AA"/>
@@ -21086,7 +21101,7 @@
       </w:pPr>
     </w:lvl>
   </w:abstractNum>
-  <w:abstractNum w:abstractNumId="26" w15:restartNumberingAfterBreak="0">
+  <w:abstractNum w:abstractNumId="27" w15:restartNumberingAfterBreak="0">
     <w:nsid w:val="3A4413EE"/>
     <w:multiLevelType w:val="hybridMultilevel"/>
     <w:tmpl w:val="9BAED47A"/>
@@ -21175,7 +21190,7 @@
       </w:pPr>
     </w:lvl>
   </w:abstractNum>
-  <w:abstractNum w:abstractNumId="27" w15:restartNumberingAfterBreak="0">
+  <w:abstractNum w:abstractNumId="28" w15:restartNumberingAfterBreak="0">
     <w:nsid w:val="3A877D64"/>
     <w:multiLevelType w:val="singleLevel"/>
     <w:tmpl w:val="5DA6FC16"/>
@@ -21193,7 +21208,7 @@
       </w:pPr>
     </w:lvl>
   </w:abstractNum>
-  <w:abstractNum w:abstractNumId="28" w15:restartNumberingAfterBreak="0">
+  <w:abstractNum w:abstractNumId="29" w15:restartNumberingAfterBreak="0">
     <w:nsid w:val="3AAF7A1D"/>
     <w:multiLevelType w:val="hybridMultilevel"/>
     <w:tmpl w:val="5D0C2FBA"/>
@@ -21285,7 +21300,7 @@
       </w:pPr>
     </w:lvl>
   </w:abstractNum>
-  <w:abstractNum w:abstractNumId="29" w15:restartNumberingAfterBreak="0">
+  <w:abstractNum w:abstractNumId="30" w15:restartNumberingAfterBreak="0">
     <w:nsid w:val="3BB96FE9"/>
     <w:multiLevelType w:val="multilevel"/>
     <w:tmpl w:val="621C3444"/>
@@ -21409,7 +21424,7 @@
       </w:rPr>
     </w:lvl>
   </w:abstractNum>
-  <w:abstractNum w:abstractNumId="30" w15:restartNumberingAfterBreak="0">
+  <w:abstractNum w:abstractNumId="31" w15:restartNumberingAfterBreak="0">
     <w:nsid w:val="42E939D8"/>
     <w:multiLevelType w:val="hybridMultilevel"/>
     <w:tmpl w:val="3724BFA0"/>
@@ -21499,7 +21514,7 @@
       </w:pPr>
     </w:lvl>
   </w:abstractNum>
-  <w:abstractNum w:abstractNumId="31" w15:restartNumberingAfterBreak="0">
+  <w:abstractNum w:abstractNumId="32" w15:restartNumberingAfterBreak="0">
     <w:nsid w:val="42FE3BDF"/>
     <w:multiLevelType w:val="hybridMultilevel"/>
     <w:tmpl w:val="F03A6374"/>
@@ -21588,7 +21603,7 @@
       </w:pPr>
     </w:lvl>
   </w:abstractNum>
-  <w:abstractNum w:abstractNumId="32" w15:restartNumberingAfterBreak="0">
+  <w:abstractNum w:abstractNumId="33" w15:restartNumberingAfterBreak="0">
     <w:nsid w:val="462C3D2D"/>
     <w:multiLevelType w:val="multilevel"/>
     <w:tmpl w:val="6C86BD74"/>
@@ -21748,7 +21763,7 @@
       </w:rPr>
     </w:lvl>
   </w:abstractNum>
-  <w:abstractNum w:abstractNumId="33" w15:restartNumberingAfterBreak="0">
+  <w:abstractNum w:abstractNumId="34" w15:restartNumberingAfterBreak="0">
     <w:nsid w:val="46B125C9"/>
     <w:multiLevelType w:val="hybridMultilevel"/>
     <w:tmpl w:val="72DA9DD4"/>
@@ -21840,7 +21855,7 @@
       </w:pPr>
     </w:lvl>
   </w:abstractNum>
-  <w:abstractNum w:abstractNumId="34" w15:restartNumberingAfterBreak="0">
+  <w:abstractNum w:abstractNumId="35" w15:restartNumberingAfterBreak="0">
     <w:nsid w:val="4A084EF1"/>
     <w:multiLevelType w:val="hybridMultilevel"/>
     <w:tmpl w:val="68AADD26"/>
@@ -21930,7 +21945,7 @@
       </w:pPr>
     </w:lvl>
   </w:abstractNum>
-  <w:abstractNum w:abstractNumId="35" w15:restartNumberingAfterBreak="0">
+  <w:abstractNum w:abstractNumId="36" w15:restartNumberingAfterBreak="0">
     <w:nsid w:val="4C0F1EA0"/>
     <w:multiLevelType w:val="hybridMultilevel"/>
     <w:tmpl w:val="46AC8D60"/>
@@ -22019,7 +22034,7 @@
       </w:pPr>
     </w:lvl>
   </w:abstractNum>
-  <w:abstractNum w:abstractNumId="36" w15:restartNumberingAfterBreak="0">
+  <w:abstractNum w:abstractNumId="37" w15:restartNumberingAfterBreak="0">
     <w:nsid w:val="4EA54ADC"/>
     <w:multiLevelType w:val="hybridMultilevel"/>
     <w:tmpl w:val="688C6298"/>
@@ -22111,7 +22126,7 @@
       </w:pPr>
     </w:lvl>
   </w:abstractNum>
-  <w:abstractNum w:abstractNumId="37" w15:restartNumberingAfterBreak="0">
+  <w:abstractNum w:abstractNumId="38" w15:restartNumberingAfterBreak="0">
     <w:nsid w:val="50F5027C"/>
     <w:multiLevelType w:val="hybridMultilevel"/>
     <w:tmpl w:val="2C0AF5FA"/>
@@ -22200,7 +22215,7 @@
       </w:pPr>
     </w:lvl>
   </w:abstractNum>
-  <w:abstractNum w:abstractNumId="38" w15:restartNumberingAfterBreak="0">
+  <w:abstractNum w:abstractNumId="39" w15:restartNumberingAfterBreak="0">
     <w:nsid w:val="51782D0C"/>
     <w:multiLevelType w:val="hybridMultilevel"/>
     <w:tmpl w:val="AA1EEA10"/>
@@ -22313,7 +22328,7 @@
       </w:rPr>
     </w:lvl>
   </w:abstractNum>
-  <w:abstractNum w:abstractNumId="39" w15:restartNumberingAfterBreak="0">
+  <w:abstractNum w:abstractNumId="40" w15:restartNumberingAfterBreak="0">
     <w:nsid w:val="52CA544A"/>
     <w:multiLevelType w:val="singleLevel"/>
     <w:tmpl w:val="AED6D67E"/>
@@ -22340,7 +22355,7 @@
       </w:rPr>
     </w:lvl>
   </w:abstractNum>
-  <w:abstractNum w:abstractNumId="40" w15:restartNumberingAfterBreak="0">
+  <w:abstractNum w:abstractNumId="41" w15:restartNumberingAfterBreak="0">
     <w:nsid w:val="5434294B"/>
     <w:multiLevelType w:val="hybridMultilevel"/>
     <w:tmpl w:val="03229314"/>
@@ -22430,7 +22445,7 @@
       </w:pPr>
     </w:lvl>
   </w:abstractNum>
-  <w:abstractNum w:abstractNumId="41" w15:restartNumberingAfterBreak="0">
+  <w:abstractNum w:abstractNumId="42" w15:restartNumberingAfterBreak="0">
     <w:nsid w:val="559E4A83"/>
     <w:multiLevelType w:val="hybridMultilevel"/>
     <w:tmpl w:val="75C6991C"/>
@@ -22543,7 +22558,7 @@
       </w:rPr>
     </w:lvl>
   </w:abstractNum>
-  <w:abstractNum w:abstractNumId="42" w15:restartNumberingAfterBreak="0">
+  <w:abstractNum w:abstractNumId="43" w15:restartNumberingAfterBreak="0">
     <w:nsid w:val="563C08CE"/>
     <w:multiLevelType w:val="hybridMultilevel"/>
     <w:tmpl w:val="CA940410"/>
@@ -22637,7 +22652,7 @@
       </w:pPr>
     </w:lvl>
   </w:abstractNum>
-  <w:abstractNum w:abstractNumId="43" w15:restartNumberingAfterBreak="0">
+  <w:abstractNum w:abstractNumId="44" w15:restartNumberingAfterBreak="0">
     <w:nsid w:val="59985E6F"/>
     <w:multiLevelType w:val="hybridMultilevel"/>
     <w:tmpl w:val="C3DEC6E6"/>
@@ -22727,7 +22742,7 @@
       </w:pPr>
     </w:lvl>
   </w:abstractNum>
-  <w:abstractNum w:abstractNumId="44" w15:restartNumberingAfterBreak="0">
+  <w:abstractNum w:abstractNumId="45" w15:restartNumberingAfterBreak="0">
     <w:nsid w:val="5B79789A"/>
     <w:multiLevelType w:val="hybridMultilevel"/>
     <w:tmpl w:val="19843A4E"/>
@@ -22816,7 +22831,7 @@
       </w:pPr>
     </w:lvl>
   </w:abstractNum>
-  <w:abstractNum w:abstractNumId="45" w15:restartNumberingAfterBreak="0">
+  <w:abstractNum w:abstractNumId="46" w15:restartNumberingAfterBreak="0">
     <w:nsid w:val="5C9210C6"/>
     <w:multiLevelType w:val="hybridMultilevel"/>
     <w:tmpl w:val="7228E1DC"/>
@@ -22905,7 +22920,7 @@
       </w:pPr>
     </w:lvl>
   </w:abstractNum>
-  <w:abstractNum w:abstractNumId="46" w15:restartNumberingAfterBreak="0">
+  <w:abstractNum w:abstractNumId="47" w15:restartNumberingAfterBreak="0">
     <w:nsid w:val="62483D42"/>
     <w:multiLevelType w:val="hybridMultilevel"/>
     <w:tmpl w:val="8D6253F2"/>
@@ -22994,7 +23009,7 @@
       </w:pPr>
     </w:lvl>
   </w:abstractNum>
-  <w:abstractNum w:abstractNumId="47" w15:restartNumberingAfterBreak="0">
+  <w:abstractNum w:abstractNumId="48" w15:restartNumberingAfterBreak="0">
     <w:nsid w:val="63173F03"/>
     <w:multiLevelType w:val="hybridMultilevel"/>
     <w:tmpl w:val="52B097C4"/>
@@ -23083,7 +23098,7 @@
       </w:pPr>
     </w:lvl>
   </w:abstractNum>
-  <w:abstractNum w:abstractNumId="48" w15:restartNumberingAfterBreak="0">
+  <w:abstractNum w:abstractNumId="49" w15:restartNumberingAfterBreak="0">
     <w:nsid w:val="64C3572C"/>
     <w:multiLevelType w:val="hybridMultilevel"/>
     <w:tmpl w:val="1396A900"/>
@@ -23172,7 +23187,7 @@
       </w:pPr>
     </w:lvl>
   </w:abstractNum>
-  <w:abstractNum w:abstractNumId="49" w15:restartNumberingAfterBreak="0">
+  <w:abstractNum w:abstractNumId="50" w15:restartNumberingAfterBreak="0">
     <w:nsid w:val="65181CC7"/>
     <w:multiLevelType w:val="hybridMultilevel"/>
     <w:tmpl w:val="0F7691DC"/>
@@ -23261,7 +23276,7 @@
       </w:pPr>
     </w:lvl>
   </w:abstractNum>
-  <w:abstractNum w:abstractNumId="50" w15:restartNumberingAfterBreak="0">
+  <w:abstractNum w:abstractNumId="51" w15:restartNumberingAfterBreak="0">
     <w:nsid w:val="669C2F05"/>
     <w:multiLevelType w:val="hybridMultilevel"/>
     <w:tmpl w:val="DF66E5F6"/>
@@ -23350,7 +23365,120 @@
       </w:pPr>
     </w:lvl>
   </w:abstractNum>
-  <w:abstractNum w:abstractNumId="51" w15:restartNumberingAfterBreak="0">
+  <w:abstractNum w:abstractNumId="52" w15:restartNumberingAfterBreak="0">
+    <w:nsid w:val="68B53EA9"/>
+    <w:multiLevelType w:val="hybridMultilevel"/>
+    <w:tmpl w:val="2B9EB716"/>
+    <w:lvl w:ilvl="0" w:tplc="04090001">
+      <w:start w:val="1"/>
+      <w:numFmt w:val="bullet"/>
+      <w:lvlText w:val=""/>
+      <w:lvlJc w:val="left"/>
+      <w:pPr>
+        <w:ind w:left="720" w:hanging="360"/>
+      </w:pPr>
+      <w:rPr>
+        <w:rFonts w:ascii="Symbol" w:hAnsi="Symbol" w:hint="default"/>
+      </w:rPr>
+    </w:lvl>
+    <w:lvl w:ilvl="1" w:tplc="04090003" w:tentative="1">
+      <w:start w:val="1"/>
+      <w:numFmt w:val="bullet"/>
+      <w:lvlText w:val="o"/>
+      <w:lvlJc w:val="left"/>
+      <w:pPr>
+        <w:ind w:left="1440" w:hanging="360"/>
+      </w:pPr>
+      <w:rPr>
+        <w:rFonts w:ascii="Courier New" w:hAnsi="Courier New" w:cs="Courier New" w:hint="default"/>
+      </w:rPr>
+    </w:lvl>
+    <w:lvl w:ilvl="2" w:tplc="04090005" w:tentative="1">
+      <w:start w:val="1"/>
+      <w:numFmt w:val="bullet"/>
+      <w:lvlText w:val=""/>
+      <w:lvlJc w:val="left"/>
+      <w:pPr>
+        <w:ind w:left="2160" w:hanging="360"/>
+      </w:pPr>
+      <w:rPr>
+        <w:rFonts w:ascii="Wingdings" w:hAnsi="Wingdings" w:hint="default"/>
+      </w:rPr>
+    </w:lvl>
+    <w:lvl w:ilvl="3" w:tplc="04090001" w:tentative="1">
+      <w:start w:val="1"/>
+      <w:numFmt w:val="bullet"/>
+      <w:lvlText w:val=""/>
+      <w:lvlJc w:val="left"/>
+      <w:pPr>
+        <w:ind w:left="2880" w:hanging="360"/>
+      </w:pPr>
+      <w:rPr>
+        <w:rFonts w:ascii="Symbol" w:hAnsi="Symbol" w:hint="default"/>
+      </w:rPr>
+    </w:lvl>
+    <w:lvl w:ilvl="4" w:tplc="04090003" w:tentative="1">
+      <w:start w:val="1"/>
+      <w:numFmt w:val="bullet"/>
+      <w:lvlText w:val="o"/>
+      <w:lvlJc w:val="left"/>
+      <w:pPr>
+        <w:ind w:left="3600" w:hanging="360"/>
+      </w:pPr>
+      <w:rPr>
+        <w:rFonts w:ascii="Courier New" w:hAnsi="Courier New" w:cs="Courier New" w:hint="default"/>
+      </w:rPr>
+    </w:lvl>
+    <w:lvl w:ilvl="5" w:tplc="04090005" w:tentative="1">
+      <w:start w:val="1"/>
+      <w:numFmt w:val="bullet"/>
+      <w:lvlText w:val=""/>
+      <w:lvlJc w:val="left"/>
+      <w:pPr>
+        <w:ind w:left="4320" w:hanging="360"/>
+      </w:pPr>
+      <w:rPr>
+        <w:rFonts w:ascii="Wingdings" w:hAnsi="Wingdings" w:hint="default"/>
+      </w:rPr>
+    </w:lvl>
+    <w:lvl w:ilvl="6" w:tplc="04090001" w:tentative="1">
+      <w:start w:val="1"/>
+      <w:numFmt w:val="bullet"/>
+      <w:lvlText w:val=""/>
+      <w:lvlJc w:val="left"/>
+      <w:pPr>
+        <w:ind w:left="5040" w:hanging="360"/>
+      </w:pPr>
+      <w:rPr>
+        <w:rFonts w:ascii="Symbol" w:hAnsi="Symbol" w:hint="default"/>
+      </w:rPr>
+    </w:lvl>
+    <w:lvl w:ilvl="7" w:tplc="04090003" w:tentative="1">
+      <w:start w:val="1"/>
+      <w:numFmt w:val="bullet"/>
+      <w:lvlText w:val="o"/>
+      <w:lvlJc w:val="left"/>
+      <w:pPr>
+        <w:ind w:left="5760" w:hanging="360"/>
+      </w:pPr>
+      <w:rPr>
+        <w:rFonts w:ascii="Courier New" w:hAnsi="Courier New" w:cs="Courier New" w:hint="default"/>
+      </w:rPr>
+    </w:lvl>
+    <w:lvl w:ilvl="8" w:tplc="04090005" w:tentative="1">
+      <w:start w:val="1"/>
+      <w:numFmt w:val="bullet"/>
+      <w:lvlText w:val=""/>
+      <w:lvlJc w:val="left"/>
+      <w:pPr>
+        <w:ind w:left="6480" w:hanging="360"/>
+      </w:pPr>
+      <w:rPr>
+        <w:rFonts w:ascii="Wingdings" w:hAnsi="Wingdings" w:hint="default"/>
+      </w:rPr>
+    </w:lvl>
+  </w:abstractNum>
+  <w:abstractNum w:abstractNumId="53" w15:restartNumberingAfterBreak="0">
     <w:nsid w:val="6D465487"/>
     <w:multiLevelType w:val="hybridMultilevel"/>
     <w:tmpl w:val="29561CAC"/>
@@ -23439,7 +23567,7 @@
       </w:pPr>
     </w:lvl>
   </w:abstractNum>
-  <w:abstractNum w:abstractNumId="52" w15:restartNumberingAfterBreak="0">
+  <w:abstractNum w:abstractNumId="54" w15:restartNumberingAfterBreak="0">
     <w:nsid w:val="6DC3293B"/>
     <w:multiLevelType w:val="singleLevel"/>
     <w:tmpl w:val="22E40ABA"/>
@@ -23457,7 +23585,7 @@
       </w:rPr>
     </w:lvl>
   </w:abstractNum>
-  <w:abstractNum w:abstractNumId="53" w15:restartNumberingAfterBreak="0">
+  <w:abstractNum w:abstractNumId="55" w15:restartNumberingAfterBreak="0">
     <w:nsid w:val="72573B9A"/>
     <w:multiLevelType w:val="hybridMultilevel"/>
     <w:tmpl w:val="24F8CB38"/>
@@ -23570,7 +23698,7 @@
       </w:rPr>
     </w:lvl>
   </w:abstractNum>
-  <w:abstractNum w:abstractNumId="54" w15:restartNumberingAfterBreak="0">
+  <w:abstractNum w:abstractNumId="56" w15:restartNumberingAfterBreak="0">
     <w:nsid w:val="744960C4"/>
     <w:multiLevelType w:val="hybridMultilevel"/>
     <w:tmpl w:val="75D259CE"/>
@@ -23662,7 +23790,7 @@
       </w:pPr>
     </w:lvl>
   </w:abstractNum>
-  <w:abstractNum w:abstractNumId="55" w15:restartNumberingAfterBreak="0">
+  <w:abstractNum w:abstractNumId="57" w15:restartNumberingAfterBreak="0">
     <w:nsid w:val="76556A8A"/>
     <w:multiLevelType w:val="hybridMultilevel"/>
     <w:tmpl w:val="3496A472"/>
@@ -23751,7 +23879,7 @@
       </w:pPr>
     </w:lvl>
   </w:abstractNum>
-  <w:abstractNum w:abstractNumId="56" w15:restartNumberingAfterBreak="0">
+  <w:abstractNum w:abstractNumId="58" w15:restartNumberingAfterBreak="0">
     <w:nsid w:val="76DF1692"/>
     <w:multiLevelType w:val="hybridMultilevel"/>
     <w:tmpl w:val="44EEEEDC"/>
@@ -23864,7 +23992,7 @@
       </w:rPr>
     </w:lvl>
   </w:abstractNum>
-  <w:abstractNum w:abstractNumId="57" w15:restartNumberingAfterBreak="0">
+  <w:abstractNum w:abstractNumId="59" w15:restartNumberingAfterBreak="0">
     <w:nsid w:val="78AA6A31"/>
     <w:multiLevelType w:val="hybridMultilevel"/>
     <w:tmpl w:val="3A9CBC28"/>
@@ -23953,7 +24081,7 @@
       </w:pPr>
     </w:lvl>
   </w:abstractNum>
-  <w:abstractNum w:abstractNumId="58" w15:restartNumberingAfterBreak="0">
+  <w:abstractNum w:abstractNumId="60" w15:restartNumberingAfterBreak="0">
     <w:nsid w:val="78B33BCE"/>
     <w:multiLevelType w:val="hybridMultilevel"/>
     <w:tmpl w:val="0734CB04"/>
@@ -24067,100 +24195,100 @@
     </w:lvl>
   </w:abstractNum>
   <w:num w:numId="1" w16cid:durableId="1584484925">
-    <w:abstractNumId w:val="52"/>
+    <w:abstractNumId w:val="54"/>
   </w:num>
   <w:num w:numId="2" w16cid:durableId="1191649348">
-    <w:abstractNumId w:val="58"/>
+    <w:abstractNumId w:val="60"/>
   </w:num>
   <w:num w:numId="3" w16cid:durableId="1861895542">
-    <w:abstractNumId w:val="39"/>
+    <w:abstractNumId w:val="40"/>
   </w:num>
   <w:num w:numId="4" w16cid:durableId="1133135987">
-    <w:abstractNumId w:val="35"/>
+    <w:abstractNumId w:val="36"/>
   </w:num>
   <w:num w:numId="5" w16cid:durableId="446973516">
-    <w:abstractNumId w:val="32"/>
+    <w:abstractNumId w:val="33"/>
   </w:num>
   <w:num w:numId="6" w16cid:durableId="1201239080">
-    <w:abstractNumId w:val="43"/>
+    <w:abstractNumId w:val="44"/>
   </w:num>
   <w:num w:numId="7" w16cid:durableId="940340338">
-    <w:abstractNumId w:val="40"/>
+    <w:abstractNumId w:val="41"/>
   </w:num>
   <w:num w:numId="8" w16cid:durableId="137377570">
-    <w:abstractNumId w:val="25"/>
+    <w:abstractNumId w:val="26"/>
   </w:num>
   <w:num w:numId="9" w16cid:durableId="296767037">
-    <w:abstractNumId w:val="49"/>
+    <w:abstractNumId w:val="50"/>
   </w:num>
   <w:num w:numId="10" w16cid:durableId="1153369695">
     <w:abstractNumId w:val="6"/>
   </w:num>
   <w:num w:numId="11" w16cid:durableId="1856117570">
-    <w:abstractNumId w:val="45"/>
+    <w:abstractNumId w:val="46"/>
   </w:num>
   <w:num w:numId="12" w16cid:durableId="1722095221">
-    <w:abstractNumId w:val="31"/>
+    <w:abstractNumId w:val="32"/>
   </w:num>
   <w:num w:numId="13" w16cid:durableId="1527598944">
-    <w:abstractNumId w:val="47"/>
+    <w:abstractNumId w:val="48"/>
   </w:num>
   <w:num w:numId="14" w16cid:durableId="844515357">
-    <w:abstractNumId w:val="18"/>
+    <w:abstractNumId w:val="19"/>
   </w:num>
   <w:num w:numId="15" w16cid:durableId="27754466">
-    <w:abstractNumId w:val="48"/>
+    <w:abstractNumId w:val="49"/>
   </w:num>
   <w:num w:numId="16" w16cid:durableId="2033146210">
-    <w:abstractNumId w:val="26"/>
+    <w:abstractNumId w:val="27"/>
   </w:num>
   <w:num w:numId="17" w16cid:durableId="1829445180">
-    <w:abstractNumId w:val="12"/>
+    <w:abstractNumId w:val="13"/>
   </w:num>
   <w:num w:numId="18" w16cid:durableId="162206329">
     <w:abstractNumId w:val="4"/>
   </w:num>
   <w:num w:numId="19" w16cid:durableId="1419134113">
+    <w:abstractNumId w:val="22"/>
+  </w:num>
+  <w:num w:numId="20" w16cid:durableId="117377924">
+    <w:abstractNumId w:val="56"/>
+  </w:num>
+  <w:num w:numId="21" w16cid:durableId="1689061958">
     <w:abstractNumId w:val="21"/>
   </w:num>
-  <w:num w:numId="20" w16cid:durableId="117377924">
-    <w:abstractNumId w:val="54"/>
-  </w:num>
-  <w:num w:numId="21" w16cid:durableId="1689061958">
-    <w:abstractNumId w:val="20"/>
-  </w:num>
   <w:num w:numId="22" w16cid:durableId="927733953">
-    <w:abstractNumId w:val="28"/>
+    <w:abstractNumId w:val="29"/>
   </w:num>
   <w:num w:numId="23" w16cid:durableId="283655584">
     <w:abstractNumId w:val="0"/>
   </w:num>
   <w:num w:numId="24" w16cid:durableId="306664444">
-    <w:abstractNumId w:val="29"/>
+    <w:abstractNumId w:val="30"/>
   </w:num>
   <w:num w:numId="25" w16cid:durableId="1140030211">
-    <w:abstractNumId w:val="36"/>
+    <w:abstractNumId w:val="37"/>
   </w:num>
   <w:num w:numId="26" w16cid:durableId="1072965622">
     <w:abstractNumId w:val="1"/>
   </w:num>
   <w:num w:numId="27" w16cid:durableId="979269364">
-    <w:abstractNumId w:val="51"/>
+    <w:abstractNumId w:val="53"/>
   </w:num>
   <w:num w:numId="28" w16cid:durableId="2041930999">
-    <w:abstractNumId w:val="22"/>
+    <w:abstractNumId w:val="23"/>
   </w:num>
   <w:num w:numId="29" w16cid:durableId="237790791">
-    <w:abstractNumId w:val="10"/>
+    <w:abstractNumId w:val="11"/>
   </w:num>
   <w:num w:numId="30" w16cid:durableId="1888370455">
-    <w:abstractNumId w:val="11"/>
+    <w:abstractNumId w:val="12"/>
   </w:num>
   <w:num w:numId="31" w16cid:durableId="731849362">
-    <w:abstractNumId w:val="15"/>
+    <w:abstractNumId w:val="16"/>
   </w:num>
   <w:num w:numId="32" w16cid:durableId="731539795">
-    <w:abstractNumId w:val="19"/>
+    <w:abstractNumId w:val="20"/>
     <w:lvlOverride w:ilvl="0">
       <w:lvl w:ilvl="0">
         <w:start w:val="1"/>
@@ -24178,82 +24306,88 @@
     <w:abstractNumId w:val="5"/>
   </w:num>
   <w:num w:numId="34" w16cid:durableId="1801679795">
-    <w:abstractNumId w:val="27"/>
+    <w:abstractNumId w:val="28"/>
   </w:num>
   <w:num w:numId="35" w16cid:durableId="1124270762">
     <w:abstractNumId w:val="3"/>
   </w:num>
   <w:num w:numId="36" w16cid:durableId="59060096">
-    <w:abstractNumId w:val="33"/>
+    <w:abstractNumId w:val="34"/>
   </w:num>
   <w:num w:numId="37" w16cid:durableId="1471481251">
-    <w:abstractNumId w:val="16"/>
+    <w:abstractNumId w:val="17"/>
   </w:num>
   <w:num w:numId="38" w16cid:durableId="227376554">
-    <w:abstractNumId w:val="37"/>
+    <w:abstractNumId w:val="38"/>
   </w:num>
   <w:num w:numId="39" w16cid:durableId="93133213">
-    <w:abstractNumId w:val="13"/>
+    <w:abstractNumId w:val="14"/>
   </w:num>
   <w:num w:numId="40" w16cid:durableId="894698165">
-    <w:abstractNumId w:val="42"/>
+    <w:abstractNumId w:val="43"/>
   </w:num>
   <w:num w:numId="41" w16cid:durableId="1788962165">
     <w:abstractNumId w:val="9"/>
   </w:num>
   <w:num w:numId="42" w16cid:durableId="1937127626">
-    <w:abstractNumId w:val="34"/>
+    <w:abstractNumId w:val="35"/>
   </w:num>
   <w:num w:numId="43" w16cid:durableId="172260129">
-    <w:abstractNumId w:val="50"/>
+    <w:abstractNumId w:val="51"/>
   </w:num>
   <w:num w:numId="44" w16cid:durableId="808130140">
-    <w:abstractNumId w:val="53"/>
+    <w:abstractNumId w:val="55"/>
   </w:num>
   <w:num w:numId="45" w16cid:durableId="1698237837">
-    <w:abstractNumId w:val="56"/>
+    <w:abstractNumId w:val="58"/>
   </w:num>
   <w:num w:numId="46" w16cid:durableId="287056868">
-    <w:abstractNumId w:val="24"/>
+    <w:abstractNumId w:val="25"/>
   </w:num>
   <w:num w:numId="47" w16cid:durableId="123236947">
     <w:abstractNumId w:val="8"/>
   </w:num>
   <w:num w:numId="48" w16cid:durableId="2088305917">
-    <w:abstractNumId w:val="14"/>
+    <w:abstractNumId w:val="15"/>
   </w:num>
   <w:num w:numId="49" w16cid:durableId="417018077">
     <w:abstractNumId w:val="7"/>
   </w:num>
   <w:num w:numId="50" w16cid:durableId="1615092329">
-    <w:abstractNumId w:val="17"/>
+    <w:abstractNumId w:val="18"/>
   </w:num>
   <w:num w:numId="51" w16cid:durableId="1456674235">
-    <w:abstractNumId w:val="30"/>
+    <w:abstractNumId w:val="31"/>
   </w:num>
   <w:num w:numId="52" w16cid:durableId="254216506">
-    <w:abstractNumId w:val="44"/>
+    <w:abstractNumId w:val="45"/>
   </w:num>
   <w:num w:numId="53" w16cid:durableId="1288581598">
+    <w:abstractNumId w:val="59"/>
+  </w:num>
+  <w:num w:numId="54" w16cid:durableId="493104624">
     <w:abstractNumId w:val="57"/>
   </w:num>
-  <w:num w:numId="54" w16cid:durableId="493104624">
-    <w:abstractNumId w:val="55"/>
-  </w:num>
   <w:num w:numId="55" w16cid:durableId="891695458">
-    <w:abstractNumId w:val="46"/>
+    <w:abstractNumId w:val="47"/>
   </w:num>
   <w:num w:numId="56" w16cid:durableId="1641878917">
-    <w:abstractNumId w:val="23"/>
+    <w:abstractNumId w:val="24"/>
   </w:num>
   <w:num w:numId="57" w16cid:durableId="843668025">
-    <w:abstractNumId w:val="41"/>
+    <w:abstractNumId w:val="42"/>
   </w:num>
   <w:num w:numId="58" w16cid:durableId="2138837961">
     <w:abstractNumId w:val="2"/>
   </w:num>
   <w:num w:numId="59" w16cid:durableId="50660296">
-    <w:abstractNumId w:val="38"/>
+    <w:abstractNumId w:val="39"/>
+  </w:num>
+  <w:num w:numId="60" w16cid:durableId="2115203392">
+    <w:abstractNumId w:val="52"/>
+  </w:num>
+  <w:num w:numId="61" w16cid:durableId="616762272">
+    <w:abstractNumId w:val="10"/>
   </w:num>
   <w:numIdMacAtCleanup w:val="52"/>
 </w:numbering>

</xml_diff>